<commit_message>
Implemented Updating user information.
</commit_message>
<xml_diff>
--- a/report.docx
+++ b/report.docx
@@ -1,6 +1,6 @@
 
 <file path=word/document.xml><?xml version="1.0" encoding="utf-8"?>
-<w:document xmlns:wpc="http://schemas.microsoft.com/office/word/2010/wordprocessingCanvas" xmlns:mc="http://schemas.openxmlformats.org/markup-compatibility/2006" xmlns:o="urn:schemas-microsoft-com:office:office" xmlns:r="http://schemas.openxmlformats.org/officeDocument/2006/relationships" xmlns:m="http://schemas.openxmlformats.org/officeDocument/2006/math" xmlns:v="urn:schemas-microsoft-com:vml" xmlns:wp14="http://schemas.microsoft.com/office/word/2010/wordprocessingDrawing" xmlns:wp="http://schemas.openxmlformats.org/drawingml/2006/wordprocessingDrawing" xmlns:w10="urn:schemas-microsoft-com:office:word" xmlns:w="http://schemas.openxmlformats.org/wordprocessingml/2006/main" xmlns:w14="http://schemas.microsoft.com/office/word/2010/wordml" xmlns:w15="http://schemas.microsoft.com/office/word/2012/wordml" xmlns:wpg="http://schemas.microsoft.com/office/word/2010/wordprocessingGroup" xmlns:wpi="http://schemas.microsoft.com/office/word/2010/wordprocessingInk" xmlns:wne="http://schemas.microsoft.com/office/word/2006/wordml" xmlns:wps="http://schemas.microsoft.com/office/word/2010/wordprocessingShape" mc:Ignorable="w14 w15 wp14">
+<w:document xmlns:wpc="http://schemas.microsoft.com/office/word/2010/wordprocessingCanvas" xmlns:cx="http://schemas.microsoft.com/office/drawing/2014/chartex" xmlns:mc="http://schemas.openxmlformats.org/markup-compatibility/2006" xmlns:o="urn:schemas-microsoft-com:office:office" xmlns:r="http://schemas.openxmlformats.org/officeDocument/2006/relationships" xmlns:m="http://schemas.openxmlformats.org/officeDocument/2006/math" xmlns:v="urn:schemas-microsoft-com:vml" xmlns:wp14="http://schemas.microsoft.com/office/word/2010/wordprocessingDrawing" xmlns:wp="http://schemas.openxmlformats.org/drawingml/2006/wordprocessingDrawing" xmlns:w10="urn:schemas-microsoft-com:office:word" xmlns:w="http://schemas.openxmlformats.org/wordprocessingml/2006/main" xmlns:w14="http://schemas.microsoft.com/office/word/2010/wordml" xmlns:w15="http://schemas.microsoft.com/office/word/2012/wordml" xmlns:w16se="http://schemas.microsoft.com/office/word/2015/wordml/symex" xmlns:wpg="http://schemas.microsoft.com/office/word/2010/wordprocessingGroup" xmlns:wpi="http://schemas.microsoft.com/office/word/2010/wordprocessingInk" xmlns:wne="http://schemas.microsoft.com/office/word/2006/wordml" xmlns:wps="http://schemas.microsoft.com/office/word/2010/wordprocessingShape" mc:Ignorable="w14 w15 w16se wp14">
   <w:body>
     <w:p>
       <w:pPr>
@@ -44,69 +44,43 @@
           <w:sz w:val="40"/>
           <w:szCs w:val="40"/>
         </w:rPr>
-        <w:t xml:space="preserve">) </w:t>
-      </w:r>
-      <w:r>
-        <w:rPr>
-          <w:rFonts w:ascii="MS Gothic" w:eastAsia="MS Gothic" w:hAnsi="MS Gothic"/>
-          <w:b/>
-          <w:sz w:val="40"/>
-          <w:szCs w:val="40"/>
-        </w:rPr>
-        <w:t>–</w:t>
-      </w:r>
-      <w:r>
-        <w:rPr>
-          <w:rFonts w:ascii="MS Gothic" w:eastAsia="MS Gothic" w:hAnsi="MS Gothic"/>
-          <w:b/>
-          <w:sz w:val="40"/>
-          <w:szCs w:val="40"/>
-        </w:rPr>
-        <w:t xml:space="preserve"> Report</w:t>
+        <w:t>) – Report</w:t>
       </w:r>
     </w:p>
     <w:p/>
     <w:p>
       <w:pPr>
         <w:jc w:val="right"/>
+      </w:pPr>
+      <w:proofErr w:type="spellStart"/>
+      <w:r>
         <w:rPr>
           <w:rFonts w:hint="eastAsia"/>
         </w:rPr>
-      </w:pPr>
-      <w:proofErr w:type="spellStart"/>
+        <w:t>Hojun</w:t>
+      </w:r>
+      <w:proofErr w:type="spellEnd"/>
+      <w:r>
+        <w:t>,</w:t>
+      </w:r>
       <w:r>
         <w:rPr>
           <w:rFonts w:hint="eastAsia"/>
         </w:rPr>
-        <w:t>Hojun</w:t>
-      </w:r>
-      <w:proofErr w:type="spellEnd"/>
-      <w:r>
-        <w:t>,</w:t>
-      </w:r>
-      <w:r>
-        <w:rPr>
-          <w:rFonts w:hint="eastAsia"/>
-        </w:rPr>
         <w:t xml:space="preserve"> Cho</w:t>
       </w:r>
       <w:r>
-        <w:t xml:space="preserve"> (</w:t>
-      </w:r>
-      <w:r>
-        <w:tab/>
-      </w:r>
-      <w:r>
-        <w:tab/>
+        <w:t xml:space="preserve"> (11739592</w:t>
+      </w:r>
+      <w:bookmarkStart w:id="0" w:name="_GoBack"/>
+      <w:bookmarkEnd w:id="0"/>
+      <w:r>
         <w:t>)</w:t>
       </w:r>
     </w:p>
     <w:p>
       <w:pPr>
         <w:jc w:val="right"/>
-        <w:rPr>
-          <w:rFonts w:hint="eastAsia"/>
-        </w:rPr>
       </w:pPr>
       <w:proofErr w:type="spellStart"/>
       <w:r>
@@ -120,6 +94,10 @@
     <w:sdt>
       <w:sdtPr>
         <w:rPr>
+          <w:rFonts w:asciiTheme="minorHAnsi" w:eastAsiaTheme="minorEastAsia" w:hAnsiTheme="minorHAnsi" w:cs="Times New Roman"/>
+          <w:color w:val="auto"/>
+          <w:sz w:val="22"/>
+          <w:szCs w:val="22"/>
           <w:lang w:val="ko-KR"/>
         </w:rPr>
         <w:id w:val="-421800447"/>
@@ -128,22 +106,12 @@
           <w:docPartUnique/>
         </w:docPartObj>
       </w:sdtPr>
-      <w:sdtEndPr>
-        <w:rPr>
-          <w:rFonts w:asciiTheme="minorHAnsi" w:eastAsiaTheme="minorEastAsia" w:hAnsiTheme="minorHAnsi" w:cs="Times New Roman"/>
-          <w:color w:val="auto"/>
-          <w:sz w:val="22"/>
-          <w:szCs w:val="22"/>
-        </w:rPr>
-      </w:sdtEndPr>
+      <w:sdtEndPr/>
       <w:sdtContent>
         <w:p>
           <w:pPr>
             <w:pStyle w:val="TOC"/>
             <w:jc w:val="center"/>
-            <w:rPr>
-              <w:rFonts w:hint="eastAsia"/>
-            </w:rPr>
           </w:pPr>
           <w:r>
             <w:rPr>
@@ -161,7 +129,6 @@
               <w:numId w:val="1"/>
             </w:numPr>
             <w:rPr>
-              <w:rFonts w:hint="eastAsia"/>
               <w:b/>
               <w:bCs/>
               <w:lang w:val="ko-KR"/>
@@ -194,10 +161,7 @@
             </w:numPr>
           </w:pPr>
           <w:r>
-            <w:t>Functional dependencies</w:t>
-          </w:r>
-          <w:r>
-            <w:t xml:space="preserve"> </w:t>
+            <w:t xml:space="preserve">Functional dependencies </w:t>
           </w:r>
           <w:r>
             <w:ptab w:relativeTo="margin" w:alignment="right" w:leader="dot"/>
@@ -223,6 +187,7 @@
               <w:temporary/>
               <w:showingPlcHdr/>
             </w:sdtPr>
+            <w:sdtEndPr/>
             <w:sdtContent>
               <w:r>
                 <w:rPr>
@@ -276,6 +241,7 @@
               <w:temporary/>
               <w:showingPlcHdr/>
             </w:sdtPr>
+            <w:sdtEndPr/>
             <w:sdtContent>
               <w:r>
                 <w:rPr>
@@ -309,6 +275,7 @@
               <w:temporary/>
               <w:showingPlcHdr/>
             </w:sdtPr>
+            <w:sdtEndPr/>
             <w:sdtContent>
               <w:r>
                 <w:rPr>
@@ -893,7 +860,6 @@
               <w:pStyle w:val="a4"/>
               <w:ind w:leftChars="0" w:left="0"/>
               <w:rPr>
-                <w:rFonts w:hint="eastAsia"/>
                 <w:szCs w:val="20"/>
               </w:rPr>
             </w:pPr>
@@ -1080,7 +1046,6 @@
               <w:pStyle w:val="a4"/>
               <w:ind w:leftChars="0" w:left="0"/>
               <w:rPr>
-                <w:rFonts w:hint="eastAsia"/>
                 <w:szCs w:val="20"/>
               </w:rPr>
             </w:pPr>
@@ -1156,7 +1121,6 @@
               <w:pStyle w:val="a4"/>
               <w:ind w:leftChars="0" w:left="0"/>
               <w:rPr>
-                <w:rFonts w:hint="eastAsia"/>
                 <w:szCs w:val="20"/>
               </w:rPr>
             </w:pPr>
@@ -1200,7 +1164,6 @@
               <w:pStyle w:val="a4"/>
               <w:ind w:leftChars="0" w:left="0"/>
               <w:rPr>
-                <w:rFonts w:hint="eastAsia"/>
                 <w:szCs w:val="20"/>
               </w:rPr>
             </w:pPr>
@@ -1230,7 +1193,6 @@
               <w:pStyle w:val="a4"/>
               <w:ind w:leftChars="0" w:left="0"/>
               <w:rPr>
-                <w:rFonts w:hint="eastAsia"/>
                 <w:szCs w:val="20"/>
               </w:rPr>
             </w:pPr>
@@ -1275,7 +1237,6 @@
               <w:pStyle w:val="a4"/>
               <w:ind w:leftChars="0" w:left="0"/>
               <w:rPr>
-                <w:rFonts w:hint="eastAsia"/>
                 <w:szCs w:val="20"/>
               </w:rPr>
             </w:pPr>
@@ -1311,7 +1272,6 @@
               <w:pStyle w:val="a4"/>
               <w:ind w:leftChars="0" w:left="0"/>
               <w:rPr>
-                <w:rFonts w:hint="eastAsia"/>
                 <w:szCs w:val="20"/>
               </w:rPr>
             </w:pPr>
@@ -1334,7 +1294,6 @@
               <w:pStyle w:val="a4"/>
               <w:ind w:leftChars="0" w:left="0"/>
               <w:rPr>
-                <w:rFonts w:hint="eastAsia"/>
                 <w:szCs w:val="20"/>
               </w:rPr>
             </w:pPr>
@@ -1379,7 +1338,6 @@
               <w:pStyle w:val="a4"/>
               <w:ind w:leftChars="0" w:left="0"/>
               <w:rPr>
-                <w:rFonts w:hint="eastAsia"/>
                 <w:szCs w:val="20"/>
               </w:rPr>
             </w:pPr>
@@ -1401,7 +1359,6 @@
               <w:pStyle w:val="a4"/>
               <w:ind w:leftChars="0" w:left="0"/>
               <w:rPr>
-                <w:rFonts w:hint="eastAsia"/>
                 <w:szCs w:val="20"/>
               </w:rPr>
             </w:pPr>
@@ -1425,7 +1382,6 @@
               <w:pStyle w:val="a4"/>
               <w:ind w:leftChars="0" w:left="0"/>
               <w:rPr>
-                <w:rFonts w:hint="eastAsia"/>
                 <w:szCs w:val="20"/>
               </w:rPr>
             </w:pPr>
@@ -1468,7 +1424,6 @@
               <w:pStyle w:val="a4"/>
               <w:ind w:leftChars="0" w:left="0"/>
               <w:rPr>
-                <w:rFonts w:hint="eastAsia"/>
                 <w:szCs w:val="20"/>
               </w:rPr>
             </w:pPr>
@@ -1492,7 +1447,6 @@
               <w:pStyle w:val="a4"/>
               <w:ind w:leftChars="0" w:left="0"/>
               <w:rPr>
-                <w:rFonts w:hint="eastAsia"/>
                 <w:szCs w:val="20"/>
               </w:rPr>
             </w:pPr>
@@ -1514,7 +1468,6 @@
               <w:pStyle w:val="a4"/>
               <w:ind w:leftChars="0" w:left="0"/>
               <w:rPr>
-                <w:rFonts w:hint="eastAsia"/>
                 <w:szCs w:val="20"/>
               </w:rPr>
             </w:pPr>
@@ -1538,7 +1491,6 @@
               <w:pStyle w:val="a4"/>
               <w:ind w:leftChars="0" w:left="0"/>
               <w:rPr>
-                <w:rFonts w:hint="eastAsia"/>
                 <w:szCs w:val="20"/>
               </w:rPr>
             </w:pPr>
@@ -1562,7 +1514,6 @@
               <w:pStyle w:val="a4"/>
               <w:ind w:leftChars="0" w:left="0"/>
               <w:rPr>
-                <w:rFonts w:hint="eastAsia"/>
                 <w:szCs w:val="20"/>
               </w:rPr>
             </w:pPr>
@@ -1584,7 +1535,6 @@
               <w:pStyle w:val="a4"/>
               <w:ind w:leftChars="0" w:left="0"/>
               <w:rPr>
-                <w:rFonts w:hint="eastAsia"/>
                 <w:szCs w:val="20"/>
               </w:rPr>
             </w:pPr>
@@ -1608,7 +1558,6 @@
               <w:pStyle w:val="a4"/>
               <w:ind w:leftChars="0" w:left="0"/>
               <w:rPr>
-                <w:rFonts w:hint="eastAsia"/>
                 <w:szCs w:val="20"/>
               </w:rPr>
             </w:pPr>
@@ -1632,7 +1581,6 @@
               <w:pStyle w:val="a4"/>
               <w:ind w:leftChars="0" w:left="0"/>
               <w:rPr>
-                <w:rFonts w:hint="eastAsia"/>
                 <w:szCs w:val="20"/>
               </w:rPr>
             </w:pPr>
@@ -1654,7 +1602,6 @@
               <w:pStyle w:val="a4"/>
               <w:ind w:leftChars="0" w:left="0"/>
               <w:rPr>
-                <w:rFonts w:hint="eastAsia"/>
                 <w:szCs w:val="20"/>
               </w:rPr>
             </w:pPr>
@@ -1678,7 +1625,6 @@
               <w:pStyle w:val="a4"/>
               <w:ind w:leftChars="0" w:left="0"/>
               <w:rPr>
-                <w:rFonts w:hint="eastAsia"/>
                 <w:szCs w:val="20"/>
               </w:rPr>
             </w:pPr>
@@ -1702,7 +1648,6 @@
               <w:pStyle w:val="a4"/>
               <w:ind w:leftChars="0" w:left="0"/>
               <w:rPr>
-                <w:rFonts w:hint="eastAsia"/>
                 <w:szCs w:val="20"/>
               </w:rPr>
             </w:pPr>
@@ -1724,7 +1669,6 @@
               <w:pStyle w:val="a4"/>
               <w:ind w:leftChars="0" w:left="0"/>
               <w:rPr>
-                <w:rFonts w:hint="eastAsia"/>
                 <w:szCs w:val="20"/>
               </w:rPr>
             </w:pPr>
@@ -1761,7 +1705,6 @@
               <w:pStyle w:val="a4"/>
               <w:ind w:leftChars="0" w:left="0"/>
               <w:rPr>
-                <w:rFonts w:hint="eastAsia"/>
                 <w:szCs w:val="20"/>
               </w:rPr>
             </w:pPr>
@@ -1785,7 +1728,6 @@
               <w:pStyle w:val="a4"/>
               <w:ind w:leftChars="0" w:left="0"/>
               <w:rPr>
-                <w:rFonts w:hint="eastAsia"/>
                 <w:szCs w:val="20"/>
               </w:rPr>
             </w:pPr>
@@ -1809,7 +1751,6 @@
               <w:pStyle w:val="a4"/>
               <w:ind w:leftChars="0" w:left="0"/>
               <w:rPr>
-                <w:rFonts w:hint="eastAsia"/>
                 <w:szCs w:val="20"/>
               </w:rPr>
             </w:pPr>
@@ -1852,7 +1793,6 @@
               <w:pStyle w:val="a4"/>
               <w:ind w:leftChars="0" w:left="0"/>
               <w:rPr>
-                <w:rFonts w:hint="eastAsia"/>
                 <w:szCs w:val="20"/>
               </w:rPr>
             </w:pPr>
@@ -1876,7 +1816,6 @@
               <w:pStyle w:val="a4"/>
               <w:ind w:leftChars="0" w:left="0"/>
               <w:rPr>
-                <w:rFonts w:hint="eastAsia"/>
                 <w:szCs w:val="20"/>
               </w:rPr>
             </w:pPr>
@@ -1898,7 +1837,6 @@
               <w:pStyle w:val="a4"/>
               <w:ind w:leftChars="0" w:left="0"/>
               <w:rPr>
-                <w:rFonts w:hint="eastAsia"/>
                 <w:szCs w:val="20"/>
               </w:rPr>
             </w:pPr>
@@ -1934,7 +1872,6 @@
               <w:pStyle w:val="a4"/>
               <w:ind w:leftChars="0" w:left="0"/>
               <w:rPr>
-                <w:rFonts w:hint="eastAsia"/>
                 <w:szCs w:val="20"/>
               </w:rPr>
             </w:pPr>
@@ -1958,7 +1895,6 @@
               <w:pStyle w:val="a4"/>
               <w:ind w:leftChars="0" w:left="0"/>
               <w:rPr>
-                <w:rFonts w:hint="eastAsia"/>
                 <w:szCs w:val="20"/>
               </w:rPr>
             </w:pPr>
@@ -1980,7 +1916,6 @@
               <w:pStyle w:val="a4"/>
               <w:ind w:leftChars="0" w:left="0"/>
               <w:rPr>
-                <w:rFonts w:hint="eastAsia"/>
                 <w:szCs w:val="20"/>
               </w:rPr>
             </w:pPr>
@@ -2004,7 +1939,6 @@
         <w:autoSpaceDN/>
         <w:ind w:leftChars="0" w:left="760"/>
         <w:rPr>
-          <w:rFonts w:hint="eastAsia"/>
           <w:szCs w:val="20"/>
         </w:rPr>
       </w:pPr>
@@ -2018,7 +1952,6 @@
         <w:autoSpaceDN/>
         <w:ind w:leftChars="0" w:left="760"/>
         <w:rPr>
-          <w:rFonts w:hint="eastAsia"/>
           <w:szCs w:val="20"/>
         </w:rPr>
       </w:pPr>
@@ -2465,7 +2398,6 @@
         </w:numPr>
         <w:ind w:leftChars="0"/>
         <w:rPr>
-          <w:rFonts w:hint="eastAsia"/>
           <w:sz w:val="36"/>
           <w:szCs w:val="36"/>
         </w:rPr>
@@ -2492,7 +2424,6 @@
         <w:autoSpaceDN/>
         <w:ind w:leftChars="0"/>
         <w:rPr>
-          <w:rFonts w:hint="eastAsia"/>
           <w:szCs w:val="20"/>
         </w:rPr>
       </w:pPr>
@@ -2585,13 +2516,7 @@
         <w:rPr>
           <w:szCs w:val="20"/>
         </w:rPr>
-        <w:t>TPric</w:t>
-      </w:r>
-      <w:r>
-        <w:rPr>
-          <w:szCs w:val="20"/>
-        </w:rPr>
-        <w:t>e</w:t>
+        <w:t>TPrice</w:t>
       </w:r>
       <w:proofErr w:type="spellEnd"/>
       <w:r>
@@ -2674,12 +2599,6 @@
           <w:szCs w:val="16"/>
         </w:rPr>
         <w:br/>
-      </w:r>
-      <w:r>
-        <w:rPr>
-          <w:sz w:val="16"/>
-          <w:szCs w:val="16"/>
-        </w:rPr>
         <w:t xml:space="preserve">(CID, LID, </w:t>
       </w:r>
       <w:proofErr w:type="spellStart"/>
@@ -2728,12 +2647,6 @@
           <w:szCs w:val="16"/>
         </w:rPr>
         <w:br/>
-      </w:r>
-      <w:r>
-        <w:rPr>
-          <w:sz w:val="16"/>
-          <w:szCs w:val="16"/>
-        </w:rPr>
         <w:t xml:space="preserve">(CID, LID, </w:t>
       </w:r>
       <w:proofErr w:type="spellStart"/>
@@ -2782,12 +2695,6 @@
           <w:szCs w:val="16"/>
         </w:rPr>
         <w:br/>
-      </w:r>
-      <w:r>
-        <w:rPr>
-          <w:sz w:val="16"/>
-          <w:szCs w:val="16"/>
-        </w:rPr>
         <w:t xml:space="preserve">(CID, LID, </w:t>
       </w:r>
       <w:proofErr w:type="spellStart"/>
@@ -2827,12 +2734,6 @@
           <w:szCs w:val="16"/>
         </w:rPr>
         <w:br/>
-      </w:r>
-      <w:r>
-        <w:rPr>
-          <w:sz w:val="16"/>
-          <w:szCs w:val="16"/>
-        </w:rPr>
         <w:t xml:space="preserve">(CID, LID, </w:t>
       </w:r>
       <w:proofErr w:type="spellStart"/>
@@ -3023,56 +2924,40 @@
           <w:sz w:val="16"/>
           <w:szCs w:val="16"/>
         </w:rPr>
-        <w:t>→</w:t>
-      </w:r>
+        <w:t xml:space="preserve">→ </w:t>
+      </w:r>
+      <w:proofErr w:type="spellStart"/>
       <w:r>
         <w:rPr>
           <w:rFonts w:eastAsiaTheme="minorHAnsi"/>
           <w:sz w:val="16"/>
           <w:szCs w:val="16"/>
         </w:rPr>
-        <w:t xml:space="preserve"> </w:t>
-      </w:r>
-      <w:proofErr w:type="spellStart"/>
+        <w:t>LUnion</w:t>
+      </w:r>
+      <w:proofErr w:type="spellEnd"/>
       <w:r>
         <w:rPr>
           <w:rFonts w:eastAsiaTheme="minorHAnsi"/>
           <w:sz w:val="16"/>
           <w:szCs w:val="16"/>
         </w:rPr>
-        <w:t>LUnion</w:t>
-      </w:r>
-      <w:proofErr w:type="spellEnd"/>
+        <w:br/>
+      </w:r>
+      <w:r>
+        <w:rPr>
+          <w:sz w:val="16"/>
+          <w:szCs w:val="16"/>
+        </w:rPr>
+        <w:t xml:space="preserve">LID </w:t>
+      </w:r>
       <w:r>
         <w:rPr>
           <w:rFonts w:eastAsiaTheme="minorHAnsi"/>
           <w:sz w:val="16"/>
           <w:szCs w:val="16"/>
         </w:rPr>
-        <w:br/>
-      </w:r>
-      <w:r>
-        <w:rPr>
-          <w:sz w:val="16"/>
-          <w:szCs w:val="16"/>
-        </w:rPr>
-        <w:t xml:space="preserve">LID </w:t>
-      </w:r>
-      <w:r>
-        <w:rPr>
-          <w:rFonts w:eastAsiaTheme="minorHAnsi"/>
-          <w:sz w:val="16"/>
-          <w:szCs w:val="16"/>
-        </w:rPr>
-        <w:t>→</w:t>
-      </w:r>
-      <w:r>
-        <w:rPr>
-          <w:rFonts w:eastAsiaTheme="minorHAnsi"/>
-          <w:sz w:val="16"/>
-          <w:szCs w:val="16"/>
-        </w:rPr>
-        <w:t xml:space="preserve"> </w:t>
+        <w:t xml:space="preserve">→ </w:t>
       </w:r>
       <w:proofErr w:type="spellStart"/>
       <w:r>
@@ -3195,56 +3080,40 @@
           <w:sz w:val="16"/>
           <w:szCs w:val="16"/>
         </w:rPr>
-        <w:t>→</w:t>
-      </w:r>
+        <w:t xml:space="preserve">→ </w:t>
+      </w:r>
+      <w:proofErr w:type="spellStart"/>
       <w:r>
         <w:rPr>
           <w:rFonts w:eastAsiaTheme="minorHAnsi"/>
           <w:sz w:val="16"/>
           <w:szCs w:val="16"/>
         </w:rPr>
-        <w:t xml:space="preserve"> </w:t>
-      </w:r>
-      <w:proofErr w:type="spellStart"/>
+        <w:t>PName</w:t>
+      </w:r>
+      <w:proofErr w:type="spellEnd"/>
       <w:r>
         <w:rPr>
           <w:rFonts w:eastAsiaTheme="minorHAnsi"/>
           <w:sz w:val="16"/>
           <w:szCs w:val="16"/>
         </w:rPr>
-        <w:t>PName</w:t>
-      </w:r>
-      <w:proofErr w:type="spellEnd"/>
+        <w:br/>
+      </w:r>
+      <w:r>
+        <w:rPr>
+          <w:sz w:val="16"/>
+          <w:szCs w:val="16"/>
+        </w:rPr>
+        <w:t xml:space="preserve">PID </w:t>
+      </w:r>
       <w:r>
         <w:rPr>
           <w:rFonts w:eastAsiaTheme="minorHAnsi"/>
           <w:sz w:val="16"/>
           <w:szCs w:val="16"/>
         </w:rPr>
-        <w:br/>
-      </w:r>
-      <w:r>
-        <w:rPr>
-          <w:sz w:val="16"/>
-          <w:szCs w:val="16"/>
-        </w:rPr>
-        <w:t xml:space="preserve">PID </w:t>
-      </w:r>
-      <w:r>
-        <w:rPr>
-          <w:rFonts w:eastAsiaTheme="minorHAnsi"/>
-          <w:sz w:val="16"/>
-          <w:szCs w:val="16"/>
-        </w:rPr>
-        <w:t>→</w:t>
-      </w:r>
-      <w:r>
-        <w:rPr>
-          <w:rFonts w:eastAsiaTheme="minorHAnsi"/>
-          <w:sz w:val="16"/>
-          <w:szCs w:val="16"/>
-        </w:rPr>
-        <w:t xml:space="preserve"> </w:t>
+        <w:t xml:space="preserve">→ </w:t>
       </w:r>
       <w:proofErr w:type="spellStart"/>
       <w:r>
@@ -3388,89 +3257,98 @@
           <w:sz w:val="16"/>
           <w:szCs w:val="16"/>
         </w:rPr>
-        <w:t>→</w:t>
-      </w:r>
+        <w:t xml:space="preserve">→ </w:t>
+      </w:r>
+      <w:proofErr w:type="spellStart"/>
       <w:r>
         <w:rPr>
           <w:rFonts w:eastAsiaTheme="minorHAnsi"/>
           <w:sz w:val="16"/>
           <w:szCs w:val="16"/>
         </w:rPr>
-        <w:t xml:space="preserve"> </w:t>
-      </w:r>
-      <w:proofErr w:type="spellStart"/>
+        <w:t>CName</w:t>
+      </w:r>
+      <w:proofErr w:type="spellEnd"/>
       <w:r>
         <w:rPr>
           <w:rFonts w:eastAsiaTheme="minorHAnsi"/>
           <w:sz w:val="16"/>
           <w:szCs w:val="16"/>
         </w:rPr>
-        <w:t>CName</w:t>
-      </w:r>
-      <w:proofErr w:type="spellEnd"/>
+        <w:br/>
+      </w:r>
+      <w:r>
+        <w:rPr>
+          <w:sz w:val="16"/>
+          <w:szCs w:val="16"/>
+        </w:rPr>
+        <w:t xml:space="preserve">CID </w:t>
+      </w:r>
       <w:r>
         <w:rPr>
           <w:rFonts w:eastAsiaTheme="minorHAnsi"/>
           <w:sz w:val="16"/>
           <w:szCs w:val="16"/>
         </w:rPr>
-        <w:br/>
-      </w:r>
-      <w:r>
-        <w:rPr>
-          <w:sz w:val="16"/>
-          <w:szCs w:val="16"/>
-        </w:rPr>
-        <w:t xml:space="preserve">CID </w:t>
-      </w:r>
+        <w:t xml:space="preserve">→ </w:t>
+      </w:r>
+      <w:proofErr w:type="spellStart"/>
       <w:r>
         <w:rPr>
           <w:rFonts w:eastAsiaTheme="minorHAnsi"/>
           <w:sz w:val="16"/>
           <w:szCs w:val="16"/>
         </w:rPr>
-        <w:t>→</w:t>
-      </w:r>
+        <w:t>CAge</w:t>
+      </w:r>
+      <w:proofErr w:type="spellEnd"/>
       <w:r>
         <w:rPr>
           <w:rFonts w:eastAsiaTheme="minorHAnsi"/>
           <w:sz w:val="16"/>
           <w:szCs w:val="16"/>
         </w:rPr>
-        <w:t xml:space="preserve"> </w:t>
-      </w:r>
-      <w:proofErr w:type="spellStart"/>
+        <w:br/>
+      </w:r>
+      <w:r>
+        <w:rPr>
+          <w:sz w:val="16"/>
+          <w:szCs w:val="16"/>
+        </w:rPr>
+        <w:t xml:space="preserve">CID </w:t>
+      </w:r>
       <w:r>
         <w:rPr>
           <w:rFonts w:eastAsiaTheme="minorHAnsi"/>
           <w:sz w:val="16"/>
           <w:szCs w:val="16"/>
         </w:rPr>
-        <w:t>CAge</w:t>
-      </w:r>
-      <w:proofErr w:type="spellEnd"/>
+        <w:t xml:space="preserve">→ </w:t>
+      </w:r>
+      <w:proofErr w:type="spellStart"/>
       <w:r>
         <w:rPr>
           <w:rFonts w:eastAsiaTheme="minorHAnsi"/>
           <w:sz w:val="16"/>
           <w:szCs w:val="16"/>
         </w:rPr>
-        <w:br/>
-      </w:r>
-      <w:r>
-        <w:rPr>
-          <w:sz w:val="16"/>
-          <w:szCs w:val="16"/>
-        </w:rPr>
-        <w:t xml:space="preserve">CID </w:t>
-      </w:r>
+        <w:t>CGender</w:t>
+      </w:r>
+      <w:proofErr w:type="spellEnd"/>
       <w:r>
         <w:rPr>
           <w:rFonts w:eastAsiaTheme="minorHAnsi"/>
           <w:sz w:val="16"/>
           <w:szCs w:val="16"/>
         </w:rPr>
-        <w:t>→</w:t>
+        <w:br/>
+      </w:r>
+      <w:r>
+        <w:rPr>
+          <w:sz w:val="16"/>
+          <w:szCs w:val="16"/>
+        </w:rPr>
+        <w:t xml:space="preserve">CID </w:t>
       </w:r>
       <w:r>
         <w:rPr>
@@ -3478,48 +3356,7 @@
           <w:sz w:val="16"/>
           <w:szCs w:val="16"/>
         </w:rPr>
-        <w:t xml:space="preserve"> </w:t>
-      </w:r>
-      <w:proofErr w:type="spellStart"/>
-      <w:r>
-        <w:rPr>
-          <w:rFonts w:eastAsiaTheme="minorHAnsi"/>
-          <w:sz w:val="16"/>
-          <w:szCs w:val="16"/>
-        </w:rPr>
-        <w:t>CGender</w:t>
-      </w:r>
-      <w:proofErr w:type="spellEnd"/>
-      <w:r>
-        <w:rPr>
-          <w:rFonts w:eastAsiaTheme="minorHAnsi"/>
-          <w:sz w:val="16"/>
-          <w:szCs w:val="16"/>
-        </w:rPr>
-        <w:br/>
-      </w:r>
-      <w:r>
-        <w:rPr>
-          <w:sz w:val="16"/>
-          <w:szCs w:val="16"/>
-        </w:rPr>
-        <w:t xml:space="preserve">CID </w:t>
-      </w:r>
-      <w:r>
-        <w:rPr>
-          <w:rFonts w:eastAsiaTheme="minorHAnsi"/>
-          <w:sz w:val="16"/>
-          <w:szCs w:val="16"/>
-        </w:rPr>
-        <w:t>→</w:t>
-      </w:r>
-      <w:r>
-        <w:rPr>
-          <w:rFonts w:eastAsiaTheme="minorHAnsi"/>
-          <w:sz w:val="16"/>
-          <w:szCs w:val="16"/>
-        </w:rPr>
-        <w:t xml:space="preserve"> </w:t>
+        <w:t xml:space="preserve">→ </w:t>
       </w:r>
       <w:proofErr w:type="spellStart"/>
       <w:r>
@@ -3781,7 +3618,6 @@
         <w:t xml:space="preserve">, </w:t>
       </w:r>
       <w:proofErr w:type="spellStart"/>
-      <w:proofErr w:type="gramStart"/>
       <w:r>
         <w:rPr>
           <w:szCs w:val="20"/>
@@ -3789,7 +3625,6 @@
         <w:t>CNation</w:t>
       </w:r>
       <w:proofErr w:type="spellEnd"/>
-      <w:proofErr w:type="gramEnd"/>
       <w:r>
         <w:rPr>
           <w:szCs w:val="20"/>
@@ -3899,13 +3734,7 @@
         <w:rPr>
           <w:szCs w:val="20"/>
         </w:rPr>
-        <w:t xml:space="preserve">Therefore, </w:t>
-      </w:r>
-      <w:r>
-        <w:rPr>
-          <w:szCs w:val="20"/>
-        </w:rPr>
-        <w:t xml:space="preserve">Our DB, </w:t>
+        <w:t xml:space="preserve">Therefore, Our DB, </w:t>
       </w:r>
       <w:proofErr w:type="spellStart"/>
       <w:r>
@@ -3944,7 +3773,6 @@
         </w:numPr>
         <w:ind w:leftChars="0"/>
         <w:rPr>
-          <w:rFonts w:hint="eastAsia"/>
           <w:sz w:val="36"/>
           <w:szCs w:val="36"/>
         </w:rPr>
@@ -3971,12 +3799,9 @@
         <w:autoSpaceDE/>
         <w:autoSpaceDN/>
         <w:rPr>
-          <w:rFonts w:hint="eastAsia"/>
-          <w:szCs w:val="20"/>
-        </w:rPr>
-      </w:pPr>
-      <w:bookmarkStart w:id="0" w:name="_GoBack"/>
-      <w:bookmarkEnd w:id="0"/>
+          <w:szCs w:val="20"/>
+        </w:rPr>
+      </w:pPr>
     </w:p>
     <w:sectPr>
       <w:footerReference w:type="default" r:id="rId11"/>
@@ -3992,7 +3817,7 @@
 </file>
 
 <file path=word/endnotes.xml><?xml version="1.0" encoding="utf-8"?>
-<w:endnotes xmlns:wpc="http://schemas.microsoft.com/office/word/2010/wordprocessingCanvas" xmlns:mc="http://schemas.openxmlformats.org/markup-compatibility/2006" xmlns:o="urn:schemas-microsoft-com:office:office" xmlns:r="http://schemas.openxmlformats.org/officeDocument/2006/relationships" xmlns:m="http://schemas.openxmlformats.org/officeDocument/2006/math" xmlns:v="urn:schemas-microsoft-com:vml" xmlns:wp14="http://schemas.microsoft.com/office/word/2010/wordprocessingDrawing" xmlns:wp="http://schemas.openxmlformats.org/drawingml/2006/wordprocessingDrawing" xmlns:w10="urn:schemas-microsoft-com:office:word" xmlns:w="http://schemas.openxmlformats.org/wordprocessingml/2006/main" xmlns:w14="http://schemas.microsoft.com/office/word/2010/wordml" xmlns:w15="http://schemas.microsoft.com/office/word/2012/wordml" xmlns:wpg="http://schemas.microsoft.com/office/word/2010/wordprocessingGroup" xmlns:wpi="http://schemas.microsoft.com/office/word/2010/wordprocessingInk" xmlns:wne="http://schemas.microsoft.com/office/word/2006/wordml" xmlns:wps="http://schemas.microsoft.com/office/word/2010/wordprocessingShape" mc:Ignorable="w14 w15 wp14">
+<w:endnotes xmlns:wpc="http://schemas.microsoft.com/office/word/2010/wordprocessingCanvas" xmlns:cx="http://schemas.microsoft.com/office/drawing/2014/chartex" xmlns:mc="http://schemas.openxmlformats.org/markup-compatibility/2006" xmlns:o="urn:schemas-microsoft-com:office:office" xmlns:r="http://schemas.openxmlformats.org/officeDocument/2006/relationships" xmlns:m="http://schemas.openxmlformats.org/officeDocument/2006/math" xmlns:v="urn:schemas-microsoft-com:vml" xmlns:wp14="http://schemas.microsoft.com/office/word/2010/wordprocessingDrawing" xmlns:wp="http://schemas.openxmlformats.org/drawingml/2006/wordprocessingDrawing" xmlns:w10="urn:schemas-microsoft-com:office:word" xmlns:w="http://schemas.openxmlformats.org/wordprocessingml/2006/main" xmlns:w14="http://schemas.microsoft.com/office/word/2010/wordml" xmlns:w15="http://schemas.microsoft.com/office/word/2012/wordml" xmlns:w16se="http://schemas.microsoft.com/office/word/2015/wordml/symex" xmlns:wpg="http://schemas.microsoft.com/office/word/2010/wordprocessingGroup" xmlns:wpi="http://schemas.microsoft.com/office/word/2010/wordprocessingInk" xmlns:wne="http://schemas.microsoft.com/office/word/2006/wordml" xmlns:wps="http://schemas.microsoft.com/office/word/2010/wordprocessingShape" mc:Ignorable="w14 w15 w16se wp14">
   <w:endnote w:type="separator" w:id="-1">
     <w:p>
       <w:pPr>
@@ -4017,7 +3842,7 @@
 </file>
 
 <file path=word/footer1.xml><?xml version="1.0" encoding="utf-8"?>
-<w:ftr xmlns:wpc="http://schemas.microsoft.com/office/word/2010/wordprocessingCanvas" xmlns:mc="http://schemas.openxmlformats.org/markup-compatibility/2006" xmlns:o="urn:schemas-microsoft-com:office:office" xmlns:r="http://schemas.openxmlformats.org/officeDocument/2006/relationships" xmlns:m="http://schemas.openxmlformats.org/officeDocument/2006/math" xmlns:v="urn:schemas-microsoft-com:vml" xmlns:wp14="http://schemas.microsoft.com/office/word/2010/wordprocessingDrawing" xmlns:wp="http://schemas.openxmlformats.org/drawingml/2006/wordprocessingDrawing" xmlns:w10="urn:schemas-microsoft-com:office:word" xmlns:w="http://schemas.openxmlformats.org/wordprocessingml/2006/main" xmlns:w14="http://schemas.microsoft.com/office/word/2010/wordml" xmlns:w15="http://schemas.microsoft.com/office/word/2012/wordml" xmlns:wpg="http://schemas.microsoft.com/office/word/2010/wordprocessingGroup" xmlns:wpi="http://schemas.microsoft.com/office/word/2010/wordprocessingInk" xmlns:wne="http://schemas.microsoft.com/office/word/2006/wordml" xmlns:wps="http://schemas.microsoft.com/office/word/2010/wordprocessingShape" mc:Ignorable="w14 w15 wp14">
+<w:ftr xmlns:wpc="http://schemas.microsoft.com/office/word/2010/wordprocessingCanvas" xmlns:cx="http://schemas.microsoft.com/office/drawing/2014/chartex" xmlns:mc="http://schemas.openxmlformats.org/markup-compatibility/2006" xmlns:o="urn:schemas-microsoft-com:office:office" xmlns:r="http://schemas.openxmlformats.org/officeDocument/2006/relationships" xmlns:m="http://schemas.openxmlformats.org/officeDocument/2006/math" xmlns:v="urn:schemas-microsoft-com:vml" xmlns:wp14="http://schemas.microsoft.com/office/word/2010/wordprocessingDrawing" xmlns:wp="http://schemas.openxmlformats.org/drawingml/2006/wordprocessingDrawing" xmlns:w10="urn:schemas-microsoft-com:office:word" xmlns:w="http://schemas.openxmlformats.org/wordprocessingml/2006/main" xmlns:w14="http://schemas.microsoft.com/office/word/2010/wordml" xmlns:w15="http://schemas.microsoft.com/office/word/2012/wordml" xmlns:w16se="http://schemas.microsoft.com/office/word/2015/wordml/symex" xmlns:wpg="http://schemas.microsoft.com/office/word/2010/wordprocessingGroup" xmlns:wpi="http://schemas.microsoft.com/office/word/2010/wordprocessingInk" xmlns:wne="http://schemas.microsoft.com/office/word/2006/wordml" xmlns:wps="http://schemas.microsoft.com/office/word/2010/wordprocessingShape" mc:Ignorable="w14 w15 w16se wp14">
   <w:sdt>
     <w:sdtPr>
       <w:id w:val="-699240232"/>
@@ -4026,6 +3851,7 @@
         <w:docPartUnique/>
       </w:docPartObj>
     </w:sdtPr>
+    <w:sdtEndPr/>
     <w:sdtContent>
       <w:p>
         <w:pPr>
@@ -4063,7 +3889,7 @@
 </file>
 
 <file path=word/footer2.xml><?xml version="1.0" encoding="utf-8"?>
-<w:ftr xmlns:wpc="http://schemas.microsoft.com/office/word/2010/wordprocessingCanvas" xmlns:mc="http://schemas.openxmlformats.org/markup-compatibility/2006" xmlns:o="urn:schemas-microsoft-com:office:office" xmlns:r="http://schemas.openxmlformats.org/officeDocument/2006/relationships" xmlns:m="http://schemas.openxmlformats.org/officeDocument/2006/math" xmlns:v="urn:schemas-microsoft-com:vml" xmlns:wp14="http://schemas.microsoft.com/office/word/2010/wordprocessingDrawing" xmlns:wp="http://schemas.openxmlformats.org/drawingml/2006/wordprocessingDrawing" xmlns:w10="urn:schemas-microsoft-com:office:word" xmlns:w="http://schemas.openxmlformats.org/wordprocessingml/2006/main" xmlns:w14="http://schemas.microsoft.com/office/word/2010/wordml" xmlns:w15="http://schemas.microsoft.com/office/word/2012/wordml" xmlns:wpg="http://schemas.microsoft.com/office/word/2010/wordprocessingGroup" xmlns:wpi="http://schemas.microsoft.com/office/word/2010/wordprocessingInk" xmlns:wne="http://schemas.microsoft.com/office/word/2006/wordml" xmlns:wps="http://schemas.microsoft.com/office/word/2010/wordprocessingShape" mc:Ignorable="w14 w15 wp14">
+<w:ftr xmlns:wpc="http://schemas.microsoft.com/office/word/2010/wordprocessingCanvas" xmlns:cx="http://schemas.microsoft.com/office/drawing/2014/chartex" xmlns:mc="http://schemas.openxmlformats.org/markup-compatibility/2006" xmlns:o="urn:schemas-microsoft-com:office:office" xmlns:r="http://schemas.openxmlformats.org/officeDocument/2006/relationships" xmlns:m="http://schemas.openxmlformats.org/officeDocument/2006/math" xmlns:v="urn:schemas-microsoft-com:vml" xmlns:wp14="http://schemas.microsoft.com/office/word/2010/wordprocessingDrawing" xmlns:wp="http://schemas.openxmlformats.org/drawingml/2006/wordprocessingDrawing" xmlns:w10="urn:schemas-microsoft-com:office:word" xmlns:w="http://schemas.openxmlformats.org/wordprocessingml/2006/main" xmlns:w14="http://schemas.microsoft.com/office/word/2010/wordml" xmlns:w15="http://schemas.microsoft.com/office/word/2012/wordml" xmlns:w16se="http://schemas.microsoft.com/office/word/2015/wordml/symex" xmlns:wpg="http://schemas.microsoft.com/office/word/2010/wordprocessingGroup" xmlns:wpi="http://schemas.microsoft.com/office/word/2010/wordprocessingInk" xmlns:wne="http://schemas.microsoft.com/office/word/2006/wordml" xmlns:wps="http://schemas.microsoft.com/office/word/2010/wordprocessingShape" mc:Ignorable="w14 w15 w16se wp14">
   <w:p>
     <w:pPr>
       <w:pStyle w:val="a8"/>
@@ -4073,7 +3899,7 @@
 </file>
 
 <file path=word/footer3.xml><?xml version="1.0" encoding="utf-8"?>
-<w:ftr xmlns:wpc="http://schemas.microsoft.com/office/word/2010/wordprocessingCanvas" xmlns:mc="http://schemas.openxmlformats.org/markup-compatibility/2006" xmlns:o="urn:schemas-microsoft-com:office:office" xmlns:r="http://schemas.openxmlformats.org/officeDocument/2006/relationships" xmlns:m="http://schemas.openxmlformats.org/officeDocument/2006/math" xmlns:v="urn:schemas-microsoft-com:vml" xmlns:wp14="http://schemas.microsoft.com/office/word/2010/wordprocessingDrawing" xmlns:wp="http://schemas.openxmlformats.org/drawingml/2006/wordprocessingDrawing" xmlns:w10="urn:schemas-microsoft-com:office:word" xmlns:w="http://schemas.openxmlformats.org/wordprocessingml/2006/main" xmlns:w14="http://schemas.microsoft.com/office/word/2010/wordml" xmlns:w15="http://schemas.microsoft.com/office/word/2012/wordml" xmlns:wpg="http://schemas.microsoft.com/office/word/2010/wordprocessingGroup" xmlns:wpi="http://schemas.microsoft.com/office/word/2010/wordprocessingInk" xmlns:wne="http://schemas.microsoft.com/office/word/2006/wordml" xmlns:wps="http://schemas.microsoft.com/office/word/2010/wordprocessingShape" mc:Ignorable="w14 w15 wp14">
+<w:ftr xmlns:wpc="http://schemas.microsoft.com/office/word/2010/wordprocessingCanvas" xmlns:cx="http://schemas.microsoft.com/office/drawing/2014/chartex" xmlns:mc="http://schemas.openxmlformats.org/markup-compatibility/2006" xmlns:o="urn:schemas-microsoft-com:office:office" xmlns:r="http://schemas.openxmlformats.org/officeDocument/2006/relationships" xmlns:m="http://schemas.openxmlformats.org/officeDocument/2006/math" xmlns:v="urn:schemas-microsoft-com:vml" xmlns:wp14="http://schemas.microsoft.com/office/word/2010/wordprocessingDrawing" xmlns:wp="http://schemas.openxmlformats.org/drawingml/2006/wordprocessingDrawing" xmlns:w10="urn:schemas-microsoft-com:office:word" xmlns:w="http://schemas.openxmlformats.org/wordprocessingml/2006/main" xmlns:w14="http://schemas.microsoft.com/office/word/2010/wordml" xmlns:w15="http://schemas.microsoft.com/office/word/2012/wordml" xmlns:w16se="http://schemas.microsoft.com/office/word/2015/wordml/symex" xmlns:wpg="http://schemas.microsoft.com/office/word/2010/wordprocessingGroup" xmlns:wpi="http://schemas.microsoft.com/office/word/2010/wordprocessingInk" xmlns:wne="http://schemas.microsoft.com/office/word/2006/wordml" xmlns:wps="http://schemas.microsoft.com/office/word/2010/wordprocessingShape" mc:Ignorable="w14 w15 w16se wp14">
   <w:sdt>
     <w:sdtPr>
       <w:id w:val="1124668284"/>
@@ -4082,6 +3908,7 @@
         <w:docPartUnique/>
       </w:docPartObj>
     </w:sdtPr>
+    <w:sdtEndPr/>
     <w:sdtContent>
       <w:p>
         <w:pPr>
@@ -4119,7 +3946,7 @@
 </file>
 
 <file path=word/footer4.xml><?xml version="1.0" encoding="utf-8"?>
-<w:ftr xmlns:wpc="http://schemas.microsoft.com/office/word/2010/wordprocessingCanvas" xmlns:mc="http://schemas.openxmlformats.org/markup-compatibility/2006" xmlns:o="urn:schemas-microsoft-com:office:office" xmlns:r="http://schemas.openxmlformats.org/officeDocument/2006/relationships" xmlns:m="http://schemas.openxmlformats.org/officeDocument/2006/math" xmlns:v="urn:schemas-microsoft-com:vml" xmlns:wp14="http://schemas.microsoft.com/office/word/2010/wordprocessingDrawing" xmlns:wp="http://schemas.openxmlformats.org/drawingml/2006/wordprocessingDrawing" xmlns:w10="urn:schemas-microsoft-com:office:word" xmlns:w="http://schemas.openxmlformats.org/wordprocessingml/2006/main" xmlns:w14="http://schemas.microsoft.com/office/word/2010/wordml" xmlns:w15="http://schemas.microsoft.com/office/word/2012/wordml" xmlns:wpg="http://schemas.microsoft.com/office/word/2010/wordprocessingGroup" xmlns:wpi="http://schemas.microsoft.com/office/word/2010/wordprocessingInk" xmlns:wne="http://schemas.microsoft.com/office/word/2006/wordml" xmlns:wps="http://schemas.microsoft.com/office/word/2010/wordprocessingShape" mc:Ignorable="w14 w15 wp14">
+<w:ftr xmlns:wpc="http://schemas.microsoft.com/office/word/2010/wordprocessingCanvas" xmlns:cx="http://schemas.microsoft.com/office/drawing/2014/chartex" xmlns:mc="http://schemas.openxmlformats.org/markup-compatibility/2006" xmlns:o="urn:schemas-microsoft-com:office:office" xmlns:r="http://schemas.openxmlformats.org/officeDocument/2006/relationships" xmlns:m="http://schemas.openxmlformats.org/officeDocument/2006/math" xmlns:v="urn:schemas-microsoft-com:vml" xmlns:wp14="http://schemas.microsoft.com/office/word/2010/wordprocessingDrawing" xmlns:wp="http://schemas.openxmlformats.org/drawingml/2006/wordprocessingDrawing" xmlns:w10="urn:schemas-microsoft-com:office:word" xmlns:w="http://schemas.openxmlformats.org/wordprocessingml/2006/main" xmlns:w14="http://schemas.microsoft.com/office/word/2010/wordml" xmlns:w15="http://schemas.microsoft.com/office/word/2012/wordml" xmlns:w16se="http://schemas.microsoft.com/office/word/2015/wordml/symex" xmlns:wpg="http://schemas.microsoft.com/office/word/2010/wordprocessingGroup" xmlns:wpi="http://schemas.microsoft.com/office/word/2010/wordprocessingInk" xmlns:wne="http://schemas.microsoft.com/office/word/2006/wordml" xmlns:wps="http://schemas.microsoft.com/office/word/2010/wordprocessingShape" mc:Ignorable="w14 w15 w16se wp14">
   <w:sdt>
     <w:sdtPr>
       <w:id w:val="966164504"/>
@@ -4128,6 +3955,7 @@
         <w:docPartUnique/>
       </w:docPartObj>
     </w:sdtPr>
+    <w:sdtEndPr/>
     <w:sdtContent>
       <w:p>
         <w:pPr>
@@ -4165,7 +3993,7 @@
 </file>
 
 <file path=word/footnotes.xml><?xml version="1.0" encoding="utf-8"?>
-<w:footnotes xmlns:wpc="http://schemas.microsoft.com/office/word/2010/wordprocessingCanvas" xmlns:mc="http://schemas.openxmlformats.org/markup-compatibility/2006" xmlns:o="urn:schemas-microsoft-com:office:office" xmlns:r="http://schemas.openxmlformats.org/officeDocument/2006/relationships" xmlns:m="http://schemas.openxmlformats.org/officeDocument/2006/math" xmlns:v="urn:schemas-microsoft-com:vml" xmlns:wp14="http://schemas.microsoft.com/office/word/2010/wordprocessingDrawing" xmlns:wp="http://schemas.openxmlformats.org/drawingml/2006/wordprocessingDrawing" xmlns:w10="urn:schemas-microsoft-com:office:word" xmlns:w="http://schemas.openxmlformats.org/wordprocessingml/2006/main" xmlns:w14="http://schemas.microsoft.com/office/word/2010/wordml" xmlns:w15="http://schemas.microsoft.com/office/word/2012/wordml" xmlns:wpg="http://schemas.microsoft.com/office/word/2010/wordprocessingGroup" xmlns:wpi="http://schemas.microsoft.com/office/word/2010/wordprocessingInk" xmlns:wne="http://schemas.microsoft.com/office/word/2006/wordml" xmlns:wps="http://schemas.microsoft.com/office/word/2010/wordprocessingShape" mc:Ignorable="w14 w15 wp14">
+<w:footnotes xmlns:wpc="http://schemas.microsoft.com/office/word/2010/wordprocessingCanvas" xmlns:cx="http://schemas.microsoft.com/office/drawing/2014/chartex" xmlns:mc="http://schemas.openxmlformats.org/markup-compatibility/2006" xmlns:o="urn:schemas-microsoft-com:office:office" xmlns:r="http://schemas.openxmlformats.org/officeDocument/2006/relationships" xmlns:m="http://schemas.openxmlformats.org/officeDocument/2006/math" xmlns:v="urn:schemas-microsoft-com:vml" xmlns:wp14="http://schemas.microsoft.com/office/word/2010/wordprocessingDrawing" xmlns:wp="http://schemas.openxmlformats.org/drawingml/2006/wordprocessingDrawing" xmlns:w10="urn:schemas-microsoft-com:office:word" xmlns:w="http://schemas.openxmlformats.org/wordprocessingml/2006/main" xmlns:w14="http://schemas.microsoft.com/office/word/2010/wordml" xmlns:w15="http://schemas.microsoft.com/office/word/2012/wordml" xmlns:w16se="http://schemas.microsoft.com/office/word/2015/wordml/symex" xmlns:wpg="http://schemas.microsoft.com/office/word/2010/wordprocessingGroup" xmlns:wpi="http://schemas.microsoft.com/office/word/2010/wordprocessingInk" xmlns:wne="http://schemas.microsoft.com/office/word/2006/wordml" xmlns:wps="http://schemas.microsoft.com/office/word/2010/wordprocessingShape" mc:Ignorable="w14 w15 w16se wp14">
   <w:footnote w:type="separator" w:id="-1">
     <w:p>
       <w:pPr>
@@ -4190,7 +4018,7 @@
 </file>
 
 <file path=word/numbering.xml><?xml version="1.0" encoding="utf-8"?>
-<w:numbering xmlns:wpc="http://schemas.microsoft.com/office/word/2010/wordprocessingCanvas" xmlns:mc="http://schemas.openxmlformats.org/markup-compatibility/2006" xmlns:o="urn:schemas-microsoft-com:office:office" xmlns:r="http://schemas.openxmlformats.org/officeDocument/2006/relationships" xmlns:m="http://schemas.openxmlformats.org/officeDocument/2006/math" xmlns:v="urn:schemas-microsoft-com:vml" xmlns:wp14="http://schemas.microsoft.com/office/word/2010/wordprocessingDrawing" xmlns:wp="http://schemas.openxmlformats.org/drawingml/2006/wordprocessingDrawing" xmlns:w10="urn:schemas-microsoft-com:office:word" xmlns:w="http://schemas.openxmlformats.org/wordprocessingml/2006/main" xmlns:w14="http://schemas.microsoft.com/office/word/2010/wordml" xmlns:w15="http://schemas.microsoft.com/office/word/2012/wordml" xmlns:wpg="http://schemas.microsoft.com/office/word/2010/wordprocessingGroup" xmlns:wpi="http://schemas.microsoft.com/office/word/2010/wordprocessingInk" xmlns:wne="http://schemas.microsoft.com/office/word/2006/wordml" xmlns:wps="http://schemas.microsoft.com/office/word/2010/wordprocessingShape" mc:Ignorable="w14 w15 wp14">
+<w:numbering xmlns:wpc="http://schemas.microsoft.com/office/word/2010/wordprocessingCanvas" xmlns:cx="http://schemas.microsoft.com/office/drawing/2014/chartex" xmlns:mc="http://schemas.openxmlformats.org/markup-compatibility/2006" xmlns:o="urn:schemas-microsoft-com:office:office" xmlns:r="http://schemas.openxmlformats.org/officeDocument/2006/relationships" xmlns:m="http://schemas.openxmlformats.org/officeDocument/2006/math" xmlns:v="urn:schemas-microsoft-com:vml" xmlns:wp14="http://schemas.microsoft.com/office/word/2010/wordprocessingDrawing" xmlns:wp="http://schemas.openxmlformats.org/drawingml/2006/wordprocessingDrawing" xmlns:w10="urn:schemas-microsoft-com:office:word" xmlns:w="http://schemas.openxmlformats.org/wordprocessingml/2006/main" xmlns:w14="http://schemas.microsoft.com/office/word/2010/wordml" xmlns:w15="http://schemas.microsoft.com/office/word/2012/wordml" xmlns:w16se="http://schemas.microsoft.com/office/word/2015/wordml/symex" xmlns:wpg="http://schemas.microsoft.com/office/word/2010/wordprocessingGroup" xmlns:wpi="http://schemas.microsoft.com/office/word/2010/wordprocessingInk" xmlns:wne="http://schemas.microsoft.com/office/word/2006/wordml" xmlns:wps="http://schemas.microsoft.com/office/word/2010/wordprocessingShape" mc:Ignorable="w14 w15 w16se wp14">
   <w:abstractNum w:abstractNumId="0" w15:restartNumberingAfterBreak="0">
     <w:nsid w:val="088B68BA"/>
     <w:multiLevelType w:val="hybridMultilevel"/>
@@ -5284,7 +5112,7 @@
 </file>
 
 <file path=word/styles.xml><?xml version="1.0" encoding="utf-8"?>
-<w:styles xmlns:mc="http://schemas.openxmlformats.org/markup-compatibility/2006" xmlns:r="http://schemas.openxmlformats.org/officeDocument/2006/relationships" xmlns:w="http://schemas.openxmlformats.org/wordprocessingml/2006/main" xmlns:w14="http://schemas.microsoft.com/office/word/2010/wordml" xmlns:w15="http://schemas.microsoft.com/office/word/2012/wordml" mc:Ignorable="w14 w15">
+<w:styles xmlns:mc="http://schemas.openxmlformats.org/markup-compatibility/2006" xmlns:r="http://schemas.openxmlformats.org/officeDocument/2006/relationships" xmlns:w="http://schemas.openxmlformats.org/wordprocessingml/2006/main" xmlns:w14="http://schemas.microsoft.com/office/word/2010/wordml" xmlns:w15="http://schemas.microsoft.com/office/word/2012/wordml" xmlns:w16se="http://schemas.microsoft.com/office/word/2015/wordml/symex" mc:Ignorable="w14 w15 w16se">
   <w:docDefaults>
     <w:rPrDefault>
       <w:rPr>
@@ -5931,7 +5759,7 @@
 </file>
 
 <file path=word/glossary/document.xml><?xml version="1.0" encoding="utf-8"?>
-<w:glossaryDocument xmlns:wpc="http://schemas.microsoft.com/office/word/2010/wordprocessingCanvas" xmlns:mc="http://schemas.openxmlformats.org/markup-compatibility/2006" xmlns:o="urn:schemas-microsoft-com:office:office" xmlns:r="http://schemas.openxmlformats.org/officeDocument/2006/relationships" xmlns:m="http://schemas.openxmlformats.org/officeDocument/2006/math" xmlns:v="urn:schemas-microsoft-com:vml" xmlns:wp14="http://schemas.microsoft.com/office/word/2010/wordprocessingDrawing" xmlns:wp="http://schemas.openxmlformats.org/drawingml/2006/wordprocessingDrawing" xmlns:w10="urn:schemas-microsoft-com:office:word" xmlns:w="http://schemas.openxmlformats.org/wordprocessingml/2006/main" xmlns:w14="http://schemas.microsoft.com/office/word/2010/wordml" xmlns:w15="http://schemas.microsoft.com/office/word/2012/wordml" xmlns:wpg="http://schemas.microsoft.com/office/word/2010/wordprocessingGroup" xmlns:wpi="http://schemas.microsoft.com/office/word/2010/wordprocessingInk" xmlns:wne="http://schemas.microsoft.com/office/word/2006/wordml" xmlns:wps="http://schemas.microsoft.com/office/word/2010/wordprocessingShape" mc:Ignorable="w14 w15 wp14">
+<w:glossaryDocument xmlns:wpc="http://schemas.microsoft.com/office/word/2010/wordprocessingCanvas" xmlns:cx="http://schemas.microsoft.com/office/drawing/2014/chartex" xmlns:mc="http://schemas.openxmlformats.org/markup-compatibility/2006" xmlns:o="urn:schemas-microsoft-com:office:office" xmlns:r="http://schemas.openxmlformats.org/officeDocument/2006/relationships" xmlns:m="http://schemas.openxmlformats.org/officeDocument/2006/math" xmlns:v="urn:schemas-microsoft-com:vml" xmlns:wp14="http://schemas.microsoft.com/office/word/2010/wordprocessingDrawing" xmlns:wp="http://schemas.openxmlformats.org/drawingml/2006/wordprocessingDrawing" xmlns:w10="urn:schemas-microsoft-com:office:word" xmlns:w="http://schemas.openxmlformats.org/wordprocessingml/2006/main" xmlns:w14="http://schemas.microsoft.com/office/word/2010/wordml" xmlns:w15="http://schemas.microsoft.com/office/word/2012/wordml" xmlns:w16se="http://schemas.microsoft.com/office/word/2015/wordml/symex" xmlns:wpg="http://schemas.microsoft.com/office/word/2010/wordprocessingGroup" xmlns:wpi="http://schemas.microsoft.com/office/word/2010/wordprocessingInk" xmlns:wne="http://schemas.microsoft.com/office/word/2006/wordml" xmlns:wps="http://schemas.microsoft.com/office/word/2010/wordprocessingShape" mc:Ignorable="w14 w15 w16se wp14">
   <w:docParts>
     <w:docPart>
       <w:docPartPr>
@@ -5996,7 +5824,7 @@
 </file>
 
 <file path=word/glossary/fontTable.xml><?xml version="1.0" encoding="utf-8"?>
-<w:fonts xmlns:mc="http://schemas.openxmlformats.org/markup-compatibility/2006" xmlns:r="http://schemas.openxmlformats.org/officeDocument/2006/relationships" xmlns:w="http://schemas.openxmlformats.org/wordprocessingml/2006/main" xmlns:w14="http://schemas.microsoft.com/office/word/2010/wordml" xmlns:w15="http://schemas.microsoft.com/office/word/2012/wordml" mc:Ignorable="w14 w15">
+<w:fonts xmlns:mc="http://schemas.openxmlformats.org/markup-compatibility/2006" xmlns:r="http://schemas.openxmlformats.org/officeDocument/2006/relationships" xmlns:w="http://schemas.openxmlformats.org/wordprocessingml/2006/main" xmlns:w14="http://schemas.microsoft.com/office/word/2010/wordml" xmlns:w15="http://schemas.microsoft.com/office/word/2012/wordml" xmlns:w16se="http://schemas.microsoft.com/office/word/2015/wordml/symex" mc:Ignorable="w14 w15 w16se">
   <w:font w:name="Wingdings">
     <w:panose1 w:val="05000000000000000000"/>
     <w:charset w:val="02"/>
@@ -6009,7 +5837,7 @@
     <w:charset w:val="00"/>
     <w:family w:val="roman"/>
     <w:pitch w:val="variable"/>
-    <w:sig w:usb0="E0002EFF" w:usb1="C0007843" w:usb2="00000009" w:usb3="00000000" w:csb0="000001FF" w:csb1="00000000"/>
+    <w:sig w:usb0="E0002EFF" w:usb1="C000785B" w:usb2="00000009" w:usb3="00000000" w:csb0="000001FF" w:csb1="00000000"/>
   </w:font>
   <w:font w:name="맑은 고딕">
     <w:panose1 w:val="020B0503020000020004"/>
@@ -6031,13 +5859,13 @@
     <w:charset w:val="00"/>
     <w:family w:val="swiss"/>
     <w:pitch w:val="variable"/>
-    <w:sig w:usb0="E0002AFF" w:usb1="C0007843" w:usb2="00000009" w:usb3="00000000" w:csb0="000001FF" w:csb1="00000000"/>
+    <w:sig w:usb0="E0002EFF" w:usb1="C000785B" w:usb2="00000009" w:usb3="00000000" w:csb0="000001FF" w:csb1="00000000"/>
   </w:font>
 </w:fonts>
 </file>
 
 <file path=word/glossary/settings.xml><?xml version="1.0" encoding="utf-8"?>
-<w:settings xmlns:mc="http://schemas.openxmlformats.org/markup-compatibility/2006" xmlns:o="urn:schemas-microsoft-com:office:office" xmlns:r="http://schemas.openxmlformats.org/officeDocument/2006/relationships" xmlns:m="http://schemas.openxmlformats.org/officeDocument/2006/math" xmlns:v="urn:schemas-microsoft-com:vml" xmlns:w10="urn:schemas-microsoft-com:office:word" xmlns:w="http://schemas.openxmlformats.org/wordprocessingml/2006/main" xmlns:w14="http://schemas.microsoft.com/office/word/2010/wordml" xmlns:w15="http://schemas.microsoft.com/office/word/2012/wordml" xmlns:sl="http://schemas.openxmlformats.org/schemaLibrary/2006/main" mc:Ignorable="w14 w15">
+<w:settings xmlns:mc="http://schemas.openxmlformats.org/markup-compatibility/2006" xmlns:o="urn:schemas-microsoft-com:office:office" xmlns:r="http://schemas.openxmlformats.org/officeDocument/2006/relationships" xmlns:m="http://schemas.openxmlformats.org/officeDocument/2006/math" xmlns:v="urn:schemas-microsoft-com:vml" xmlns:w10="urn:schemas-microsoft-com:office:word" xmlns:w="http://schemas.openxmlformats.org/wordprocessingml/2006/main" xmlns:w14="http://schemas.microsoft.com/office/word/2010/wordml" xmlns:w15="http://schemas.microsoft.com/office/word/2012/wordml" xmlns:w16se="http://schemas.microsoft.com/office/word/2015/wordml/symex" xmlns:sl="http://schemas.openxmlformats.org/schemaLibrary/2006/main" mc:Ignorable="w14 w15 w16se">
   <w:view w:val="normal"/>
   <w:bordersDoNotSurroundHeader/>
   <w:bordersDoNotSurroundFooter/>
@@ -6062,7 +5890,9 @@
   </w:compat>
   <w:rsids>
     <w:rsidRoot w:val="00C976ED"/>
+    <w:rsid w:val="0020661F"/>
     <w:rsid w:val="008376EF"/>
+    <w:rsid w:val="009F69C4"/>
     <w:rsid w:val="00C976ED"/>
   </w:rsids>
   <m:mathPr>
@@ -6087,7 +5917,7 @@
 </file>
 
 <file path=word/glossary/styles.xml><?xml version="1.0" encoding="utf-8"?>
-<w:styles xmlns:mc="http://schemas.openxmlformats.org/markup-compatibility/2006" xmlns:r="http://schemas.openxmlformats.org/officeDocument/2006/relationships" xmlns:w="http://schemas.openxmlformats.org/wordprocessingml/2006/main" xmlns:w14="http://schemas.microsoft.com/office/word/2010/wordml" xmlns:w15="http://schemas.microsoft.com/office/word/2012/wordml" mc:Ignorable="w14 w15">
+<w:styles xmlns:mc="http://schemas.openxmlformats.org/markup-compatibility/2006" xmlns:r="http://schemas.openxmlformats.org/officeDocument/2006/relationships" xmlns:w="http://schemas.openxmlformats.org/wordprocessingml/2006/main" xmlns:w14="http://schemas.microsoft.com/office/word/2010/wordml" xmlns:w15="http://schemas.microsoft.com/office/word/2012/wordml" xmlns:w16se="http://schemas.microsoft.com/office/word/2015/wordml/symex" mc:Ignorable="w14 w15 w16se">
   <w:docDefaults>
     <w:rPrDefault>
       <w:rPr>
@@ -6548,7 +6378,7 @@
 </file>
 
 <file path=word/glossary/webSettings.xml><?xml version="1.0" encoding="utf-8"?>
-<w:webSettings xmlns:mc="http://schemas.openxmlformats.org/markup-compatibility/2006" xmlns:r="http://schemas.openxmlformats.org/officeDocument/2006/relationships" xmlns:w="http://schemas.openxmlformats.org/wordprocessingml/2006/main" xmlns:w14="http://schemas.microsoft.com/office/word/2010/wordml" xmlns:w15="http://schemas.microsoft.com/office/word/2012/wordml" mc:Ignorable="w14 w15">
+<w:webSettings xmlns:mc="http://schemas.openxmlformats.org/markup-compatibility/2006" xmlns:r="http://schemas.openxmlformats.org/officeDocument/2006/relationships" xmlns:w="http://schemas.openxmlformats.org/wordprocessingml/2006/main" xmlns:w14="http://schemas.microsoft.com/office/word/2010/wordml" xmlns:w15="http://schemas.microsoft.com/office/word/2012/wordml" xmlns:w16se="http://schemas.microsoft.com/office/word/2015/wordml/symex" mc:Ignorable="w14 w15 w16se">
   <w:optimizeForBrowser/>
   <w:allowPNG/>
 </w:webSettings>
@@ -6820,7 +6650,7 @@
 </file>
 
 <file path=customXml/itemProps1.xml><?xml version="1.0" encoding="utf-8"?>
-<ds:datastoreItem xmlns:ds="http://schemas.openxmlformats.org/officeDocument/2006/customXml" ds:itemID="{83138FEE-5214-4BD8-A7F2-FE97C678EAD6}">
+<ds:datastoreItem xmlns:ds="http://schemas.openxmlformats.org/officeDocument/2006/customXml" ds:itemID="{E84643FB-8DD7-404E-AD81-AE686D067D32}">
   <ds:schemaRefs>
     <ds:schemaRef ds:uri="http://schemas.openxmlformats.org/officeDocument/2006/bibliography"/>
   </ds:schemaRefs>

</xml_diff>

<commit_message>
Updtae report about TMileage
</commit_message>
<xml_diff>
--- a/report.docx
+++ b/report.docx
@@ -52,14 +52,12 @@
       <w:pPr>
         <w:jc w:val="right"/>
       </w:pPr>
-      <w:proofErr w:type="spellStart"/>
       <w:r>
         <w:rPr>
           <w:rFonts w:hint="eastAsia"/>
         </w:rPr>
         <w:t>Hojun</w:t>
       </w:r>
-      <w:proofErr w:type="spellEnd"/>
       <w:r>
         <w:t>,</w:t>
       </w:r>
@@ -84,13 +82,22 @@
       <w:pPr>
         <w:jc w:val="right"/>
       </w:pPr>
-      <w:proofErr w:type="spellStart"/>
-      <w:r>
-        <w:t>Dayeong</w:t>
-      </w:r>
-      <w:proofErr w:type="spellEnd"/>
-      <w:r>
-        <w:t>, Lee (11739321)</w:t>
+      <w:r>
+        <w:t>Dayeong, Lee (</w:t>
+      </w:r>
+      <w:r>
+        <w:t xml:space="preserve"> </w:t>
+      </w:r>
+      <w:r>
+        <w:t>11739321</w:t>
+      </w:r>
+      <w:r>
+        <w:t xml:space="preserve"> </w:t>
+      </w:r>
+      <w:bookmarkStart w:id="0" w:name="_GoBack"/>
+      <w:bookmarkEnd w:id="0"/>
+      <w:r>
+        <w:t>)</w:t>
       </w:r>
     </w:p>
     <w:sdt>
@@ -311,7 +318,6 @@
           <w:szCs w:val="30"/>
         </w:rPr>
       </w:pPr>
-      <w:proofErr w:type="gramStart"/>
       <w:r>
         <w:rPr>
           <w:b/>
@@ -320,7 +326,6 @@
         </w:rPr>
         <w:t>Domain :</w:t>
       </w:r>
-      <w:proofErr w:type="gramEnd"/>
     </w:p>
     <w:tbl>
       <w:tblPr>
@@ -446,14 +451,12 @@
                 <w:szCs w:val="20"/>
               </w:rPr>
             </w:pPr>
-            <w:proofErr w:type="spellStart"/>
             <w:r>
               <w:rPr>
                 <w:szCs w:val="20"/>
               </w:rPr>
               <w:t>Int</w:t>
             </w:r>
-            <w:proofErr w:type="spellEnd"/>
           </w:p>
         </w:tc>
         <w:tc>
@@ -510,14 +513,12 @@
                 <w:szCs w:val="20"/>
               </w:rPr>
             </w:pPr>
-            <w:proofErr w:type="spellStart"/>
             <w:r>
               <w:rPr>
                 <w:szCs w:val="20"/>
               </w:rPr>
               <w:t>Int</w:t>
             </w:r>
-            <w:proofErr w:type="spellEnd"/>
           </w:p>
         </w:tc>
         <w:tc>
@@ -560,7 +561,6 @@
                 <w:szCs w:val="20"/>
               </w:rPr>
             </w:pPr>
-            <w:proofErr w:type="spellStart"/>
             <w:r>
               <w:rPr>
                 <w:szCs w:val="20"/>
@@ -580,7 +580,6 @@
               </w:rPr>
               <w:t>Time</w:t>
             </w:r>
-            <w:proofErr w:type="spellEnd"/>
           </w:p>
         </w:tc>
         <w:tc>
@@ -595,7 +594,6 @@
                 <w:szCs w:val="20"/>
               </w:rPr>
             </w:pPr>
-            <w:proofErr w:type="spellStart"/>
             <w:r>
               <w:rPr>
                 <w:szCs w:val="20"/>
@@ -609,7 +607,6 @@
               </w:rPr>
               <w:t>atetime</w:t>
             </w:r>
-            <w:proofErr w:type="spellEnd"/>
           </w:p>
         </w:tc>
         <w:tc>
@@ -647,7 +644,6 @@
                 <w:szCs w:val="20"/>
               </w:rPr>
             </w:pPr>
-            <w:proofErr w:type="spellStart"/>
             <w:r>
               <w:rPr>
                 <w:szCs w:val="20"/>
@@ -666,7 +662,6 @@
               </w:rPr>
               <w:t>Time</w:t>
             </w:r>
-            <w:proofErr w:type="spellEnd"/>
           </w:p>
         </w:tc>
         <w:tc>
@@ -681,7 +676,6 @@
                 <w:szCs w:val="20"/>
               </w:rPr>
             </w:pPr>
-            <w:proofErr w:type="spellStart"/>
             <w:r>
               <w:rPr>
                 <w:rFonts w:hint="eastAsia"/>
@@ -689,7 +683,6 @@
               </w:rPr>
               <w:t>Datetime</w:t>
             </w:r>
-            <w:proofErr w:type="spellEnd"/>
           </w:p>
         </w:tc>
         <w:tc>
@@ -754,14 +747,12 @@
                 <w:szCs w:val="20"/>
               </w:rPr>
             </w:pPr>
-            <w:proofErr w:type="spellStart"/>
             <w:r>
               <w:rPr>
                 <w:szCs w:val="20"/>
               </w:rPr>
               <w:t>Int</w:t>
             </w:r>
-            <w:proofErr w:type="spellEnd"/>
           </w:p>
         </w:tc>
         <w:tc>
@@ -831,14 +822,12 @@
                 <w:szCs w:val="20"/>
               </w:rPr>
             </w:pPr>
-            <w:proofErr w:type="spellStart"/>
             <w:r>
               <w:rPr>
                 <w:szCs w:val="20"/>
               </w:rPr>
               <w:t>Int</w:t>
             </w:r>
-            <w:proofErr w:type="spellEnd"/>
           </w:p>
         </w:tc>
         <w:tc>
@@ -876,16 +865,8 @@
               <w:rPr>
                 <w:szCs w:val="20"/>
               </w:rPr>
-              <w:t xml:space="preserve"> </w:t>
-            </w:r>
-            <w:proofErr w:type="spellStart"/>
-            <w:r>
-              <w:rPr>
-                <w:szCs w:val="20"/>
-              </w:rPr>
-              <w:t>nubmer</w:t>
-            </w:r>
-            <w:proofErr w:type="spellEnd"/>
+              <w:t xml:space="preserve"> nubmer</w:t>
+            </w:r>
           </w:p>
         </w:tc>
       </w:tr>
@@ -902,7 +883,6 @@
                 <w:szCs w:val="20"/>
               </w:rPr>
             </w:pPr>
-            <w:proofErr w:type="spellStart"/>
             <w:r>
               <w:rPr>
                 <w:szCs w:val="20"/>
@@ -916,7 +896,6 @@
               </w:rPr>
               <w:t>rice</w:t>
             </w:r>
-            <w:proofErr w:type="spellEnd"/>
           </w:p>
         </w:tc>
         <w:tc>
@@ -931,7 +910,6 @@
                 <w:szCs w:val="20"/>
               </w:rPr>
             </w:pPr>
-            <w:proofErr w:type="spellStart"/>
             <w:r>
               <w:rPr>
                 <w:rFonts w:hint="eastAsia"/>
@@ -939,7 +917,6 @@
               </w:rPr>
               <w:t>Int</w:t>
             </w:r>
-            <w:proofErr w:type="spellEnd"/>
           </w:p>
         </w:tc>
         <w:tc>
@@ -967,7 +944,6 @@
               </w:rPr>
               <w:t xml:space="preserve"> of the </w:t>
             </w:r>
-            <w:proofErr w:type="spellStart"/>
             <w:r>
               <w:rPr>
                 <w:szCs w:val="20"/>
@@ -980,7 +956,6 @@
               </w:rPr>
               <w:t>ticket</w:t>
             </w:r>
-            <w:proofErr w:type="spellEnd"/>
           </w:p>
         </w:tc>
       </w:tr>
@@ -997,7 +972,6 @@
                 <w:szCs w:val="20"/>
               </w:rPr>
             </w:pPr>
-            <w:proofErr w:type="spellStart"/>
             <w:r>
               <w:rPr>
                 <w:szCs w:val="20"/>
@@ -1011,7 +985,6 @@
               </w:rPr>
               <w:t>eat</w:t>
             </w:r>
-            <w:proofErr w:type="spellEnd"/>
           </w:p>
         </w:tc>
         <w:tc>
@@ -1026,7 +999,6 @@
                 <w:szCs w:val="20"/>
               </w:rPr>
             </w:pPr>
-            <w:proofErr w:type="spellStart"/>
             <w:r>
               <w:rPr>
                 <w:rFonts w:hint="eastAsia"/>
@@ -1034,7 +1006,6 @@
               </w:rPr>
               <w:t>Int</w:t>
             </w:r>
-            <w:proofErr w:type="spellEnd"/>
           </w:p>
         </w:tc>
         <w:tc>
@@ -1092,7 +1063,6 @@
                 <w:szCs w:val="20"/>
               </w:rPr>
             </w:pPr>
-            <w:proofErr w:type="spellStart"/>
             <w:r>
               <w:rPr>
                 <w:rFonts w:hint="eastAsia"/>
@@ -1100,7 +1070,6 @@
               </w:rPr>
               <w:t>Int</w:t>
             </w:r>
-            <w:proofErr w:type="spellEnd"/>
           </w:p>
         </w:tc>
         <w:tc>
@@ -1144,7 +1113,6 @@
                 <w:szCs w:val="20"/>
               </w:rPr>
             </w:pPr>
-            <w:proofErr w:type="spellStart"/>
             <w:r>
               <w:rPr>
                 <w:rFonts w:hint="eastAsia"/>
@@ -1152,7 +1120,6 @@
               </w:rPr>
               <w:t>Pname</w:t>
             </w:r>
-            <w:proofErr w:type="spellEnd"/>
           </w:p>
         </w:tc>
         <w:tc>
@@ -1223,14 +1190,12 @@
                 <w:szCs w:val="20"/>
               </w:rPr>
             </w:pPr>
-            <w:proofErr w:type="spellStart"/>
             <w:r>
               <w:rPr>
                 <w:szCs w:val="20"/>
               </w:rPr>
               <w:t>PCity</w:t>
             </w:r>
-            <w:proofErr w:type="spellEnd"/>
           </w:p>
         </w:tc>
         <w:tc>
@@ -1310,7 +1275,6 @@
                 <w:szCs w:val="20"/>
               </w:rPr>
             </w:pPr>
-            <w:proofErr w:type="spellStart"/>
             <w:r>
               <w:rPr>
                 <w:rFonts w:hint="eastAsia"/>
@@ -1318,7 +1282,6 @@
               </w:rPr>
               <w:t>Int</w:t>
             </w:r>
-            <w:proofErr w:type="spellEnd"/>
           </w:p>
         </w:tc>
         <w:tc>
@@ -1375,7 +1338,6 @@
                 <w:szCs w:val="20"/>
               </w:rPr>
             </w:pPr>
-            <w:proofErr w:type="spellStart"/>
             <w:r>
               <w:rPr>
                 <w:rFonts w:hint="eastAsia"/>
@@ -1383,7 +1345,6 @@
               </w:rPr>
               <w:t>LName</w:t>
             </w:r>
-            <w:proofErr w:type="spellEnd"/>
           </w:p>
         </w:tc>
         <w:tc>
@@ -1442,7 +1403,6 @@
                 <w:szCs w:val="20"/>
               </w:rPr>
             </w:pPr>
-            <w:proofErr w:type="spellStart"/>
             <w:r>
               <w:rPr>
                 <w:rFonts w:hint="eastAsia"/>
@@ -1450,7 +1410,6 @@
               </w:rPr>
               <w:t>LUnion</w:t>
             </w:r>
-            <w:proofErr w:type="spellEnd"/>
           </w:p>
         </w:tc>
         <w:tc>
@@ -1509,7 +1468,6 @@
                 <w:szCs w:val="20"/>
               </w:rPr>
             </w:pPr>
-            <w:proofErr w:type="spellStart"/>
             <w:r>
               <w:rPr>
                 <w:rFonts w:hint="eastAsia"/>
@@ -1517,7 +1475,6 @@
               </w:rPr>
               <w:t>LNation</w:t>
             </w:r>
-            <w:proofErr w:type="spellEnd"/>
           </w:p>
         </w:tc>
         <w:tc>
@@ -1576,7 +1533,6 @@
                 <w:szCs w:val="20"/>
               </w:rPr>
             </w:pPr>
-            <w:proofErr w:type="spellStart"/>
             <w:r>
               <w:rPr>
                 <w:rFonts w:hint="eastAsia"/>
@@ -1584,7 +1540,6 @@
               </w:rPr>
               <w:t>CName</w:t>
             </w:r>
-            <w:proofErr w:type="spellEnd"/>
           </w:p>
         </w:tc>
         <w:tc>
@@ -1656,7 +1611,6 @@
                 <w:szCs w:val="20"/>
               </w:rPr>
             </w:pPr>
-            <w:proofErr w:type="spellStart"/>
             <w:r>
               <w:rPr>
                 <w:rFonts w:hint="eastAsia"/>
@@ -1664,7 +1618,6 @@
               </w:rPr>
               <w:t>CAge</w:t>
             </w:r>
-            <w:proofErr w:type="spellEnd"/>
           </w:p>
         </w:tc>
         <w:tc>
@@ -1679,7 +1632,6 @@
                 <w:szCs w:val="20"/>
               </w:rPr>
             </w:pPr>
-            <w:proofErr w:type="spellStart"/>
             <w:r>
               <w:rPr>
                 <w:rFonts w:hint="eastAsia"/>
@@ -1687,7 +1639,6 @@
               </w:rPr>
               <w:t>Int</w:t>
             </w:r>
-            <w:proofErr w:type="spellEnd"/>
           </w:p>
         </w:tc>
         <w:tc>
@@ -1744,7 +1695,6 @@
                 <w:szCs w:val="20"/>
               </w:rPr>
             </w:pPr>
-            <w:proofErr w:type="spellStart"/>
             <w:r>
               <w:rPr>
                 <w:rFonts w:hint="eastAsia"/>
@@ -1752,7 +1702,6 @@
               </w:rPr>
               <w:t>CGender</w:t>
             </w:r>
-            <w:proofErr w:type="spellEnd"/>
           </w:p>
         </w:tc>
         <w:tc>
@@ -1823,7 +1772,6 @@
                 <w:szCs w:val="20"/>
               </w:rPr>
             </w:pPr>
-            <w:proofErr w:type="spellStart"/>
             <w:r>
               <w:rPr>
                 <w:rFonts w:hint="eastAsia"/>
@@ -1831,7 +1779,6 @@
               </w:rPr>
               <w:t>CNation</w:t>
             </w:r>
-            <w:proofErr w:type="spellEnd"/>
           </w:p>
         </w:tc>
         <w:tc>
@@ -1938,22 +1885,13 @@
           <w:b/>
           <w:szCs w:val="20"/>
         </w:rPr>
-        <w:t xml:space="preserve">Relation : </w:t>
-      </w:r>
-      <w:proofErr w:type="spellStart"/>
+        <w:t>Relation : airticket</w:t>
+      </w:r>
       <w:r>
         <w:rPr>
           <w:b/>
           <w:szCs w:val="20"/>
         </w:rPr>
-        <w:t>airticket</w:t>
-      </w:r>
-      <w:proofErr w:type="spellEnd"/>
-      <w:r>
-        <w:rPr>
-          <w:b/>
-          <w:szCs w:val="20"/>
-        </w:rPr>
         <w:t xml:space="preserve"> </w:t>
       </w:r>
       <w:r>
@@ -1994,7 +1932,6 @@
         </w:rPr>
         <w:t xml:space="preserve">, </w:t>
       </w:r>
-      <w:proofErr w:type="spellStart"/>
       <w:r>
         <w:rPr>
           <w:szCs w:val="20"/>
@@ -2002,60 +1939,17 @@
         </w:rPr>
         <w:t>TDTime</w:t>
       </w:r>
-      <w:proofErr w:type="spellEnd"/>
-      <w:r>
-        <w:rPr>
-          <w:szCs w:val="20"/>
-        </w:rPr>
-        <w:t xml:space="preserve">, </w:t>
-      </w:r>
-      <w:proofErr w:type="spellStart"/>
-      <w:r>
-        <w:rPr>
-          <w:szCs w:val="20"/>
-        </w:rPr>
-        <w:t>TATime</w:t>
-      </w:r>
-      <w:proofErr w:type="spellEnd"/>
-      <w:r>
-        <w:rPr>
-          <w:szCs w:val="20"/>
-        </w:rPr>
-        <w:t xml:space="preserve">, </w:t>
-      </w:r>
-      <w:proofErr w:type="spellStart"/>
-      <w:r>
-        <w:rPr>
-          <w:szCs w:val="20"/>
-        </w:rPr>
-        <w:t>TPric</w:t>
-      </w:r>
-      <w:r>
-        <w:rPr>
-          <w:szCs w:val="20"/>
-        </w:rPr>
-        <w:t>e</w:t>
-      </w:r>
-      <w:proofErr w:type="spellEnd"/>
-      <w:r>
-        <w:rPr>
-          <w:szCs w:val="20"/>
-        </w:rPr>
-        <w:t xml:space="preserve">, </w:t>
-      </w:r>
-      <w:proofErr w:type="spellStart"/>
-      <w:r>
-        <w:rPr>
-          <w:szCs w:val="20"/>
-        </w:rPr>
-        <w:t>TSeat</w:t>
-      </w:r>
-      <w:proofErr w:type="spellEnd"/>
-      <w:r>
-        <w:rPr>
-          <w:szCs w:val="20"/>
-        </w:rPr>
-        <w:t xml:space="preserve">, PDID, PAID </w:t>
+      <w:r>
+        <w:rPr>
+          <w:szCs w:val="20"/>
+        </w:rPr>
+        <w:t>, TATime, TPric</w:t>
+      </w:r>
+      <w:r>
+        <w:rPr>
+          <w:szCs w:val="20"/>
+        </w:rPr>
+        <w:t xml:space="preserve">e, TSeat, PDID, PAID </w:t>
       </w:r>
       <w:r>
         <w:rPr>
@@ -2111,49 +2005,7 @@
         <w:rPr>
           <w:szCs w:val="20"/>
         </w:rPr>
-        <w:t xml:space="preserve">, </w:t>
-      </w:r>
-      <w:proofErr w:type="spellStart"/>
-      <w:r>
-        <w:rPr>
-          <w:szCs w:val="20"/>
-        </w:rPr>
-        <w:t>LName</w:t>
-      </w:r>
-      <w:proofErr w:type="spellEnd"/>
-      <w:r>
-        <w:rPr>
-          <w:szCs w:val="20"/>
-        </w:rPr>
-        <w:t xml:space="preserve">, </w:t>
-      </w:r>
-      <w:proofErr w:type="spellStart"/>
-      <w:r>
-        <w:rPr>
-          <w:szCs w:val="20"/>
-        </w:rPr>
-        <w:t>LUnion</w:t>
-      </w:r>
-      <w:proofErr w:type="spellEnd"/>
-      <w:r>
-        <w:rPr>
-          <w:szCs w:val="20"/>
-        </w:rPr>
-        <w:t xml:space="preserve">, </w:t>
-      </w:r>
-      <w:proofErr w:type="spellStart"/>
-      <w:r>
-        <w:rPr>
-          <w:szCs w:val="20"/>
-        </w:rPr>
-        <w:t>LNation</w:t>
-      </w:r>
-      <w:proofErr w:type="spellEnd"/>
-      <w:r>
-        <w:rPr>
-          <w:szCs w:val="20"/>
-        </w:rPr>
-        <w:t xml:space="preserve"> )</w:t>
+        <w:t>, LName, LUnion, LNation )</w:t>
       </w:r>
     </w:p>
     <w:p>
@@ -2203,35 +2055,7 @@
         <w:rPr>
           <w:szCs w:val="20"/>
         </w:rPr>
-        <w:t xml:space="preserve">, </w:t>
-      </w:r>
-      <w:proofErr w:type="spellStart"/>
-      <w:r>
-        <w:rPr>
-          <w:szCs w:val="20"/>
-        </w:rPr>
-        <w:t>PName</w:t>
-      </w:r>
-      <w:proofErr w:type="spellEnd"/>
-      <w:r>
-        <w:rPr>
-          <w:szCs w:val="20"/>
-        </w:rPr>
-        <w:t xml:space="preserve">, </w:t>
-      </w:r>
-      <w:proofErr w:type="spellStart"/>
-      <w:r>
-        <w:rPr>
-          <w:szCs w:val="20"/>
-        </w:rPr>
-        <w:t>PCity</w:t>
-      </w:r>
-      <w:proofErr w:type="spellEnd"/>
-      <w:r>
-        <w:rPr>
-          <w:szCs w:val="20"/>
-        </w:rPr>
-        <w:t xml:space="preserve"> )</w:t>
+        <w:t>, PName, PCity )</w:t>
       </w:r>
     </w:p>
     <w:p>
@@ -2274,63 +2098,7 @@
         <w:rPr>
           <w:szCs w:val="20"/>
         </w:rPr>
-        <w:t xml:space="preserve">, </w:t>
-      </w:r>
-      <w:proofErr w:type="spellStart"/>
-      <w:r>
-        <w:rPr>
-          <w:szCs w:val="20"/>
-        </w:rPr>
-        <w:t>CName</w:t>
-      </w:r>
-      <w:proofErr w:type="spellEnd"/>
-      <w:r>
-        <w:rPr>
-          <w:szCs w:val="20"/>
-        </w:rPr>
-        <w:t xml:space="preserve">, </w:t>
-      </w:r>
-      <w:proofErr w:type="spellStart"/>
-      <w:r>
-        <w:rPr>
-          <w:szCs w:val="20"/>
-        </w:rPr>
-        <w:t>CAge</w:t>
-      </w:r>
-      <w:proofErr w:type="spellEnd"/>
-      <w:r>
-        <w:rPr>
-          <w:szCs w:val="20"/>
-        </w:rPr>
-        <w:t xml:space="preserve">, </w:t>
-      </w:r>
-      <w:proofErr w:type="spellStart"/>
-      <w:r>
-        <w:rPr>
-          <w:szCs w:val="20"/>
-        </w:rPr>
-        <w:t>CGender</w:t>
-      </w:r>
-      <w:proofErr w:type="spellEnd"/>
-      <w:r>
-        <w:rPr>
-          <w:szCs w:val="20"/>
-        </w:rPr>
-        <w:t xml:space="preserve">, </w:t>
-      </w:r>
-      <w:proofErr w:type="spellStart"/>
-      <w:r>
-        <w:rPr>
-          <w:szCs w:val="20"/>
-        </w:rPr>
-        <w:t>CNation</w:t>
-      </w:r>
-      <w:proofErr w:type="spellEnd"/>
-      <w:r>
-        <w:rPr>
-          <w:szCs w:val="20"/>
-        </w:rPr>
-        <w:t xml:space="preserve"> )</w:t>
+        <w:t>, CName, CAge, CGender, CNation )</w:t>
       </w:r>
     </w:p>
     <w:p>
@@ -2393,23 +2161,7 @@
           <w:b/>
           <w:szCs w:val="20"/>
         </w:rPr>
-        <w:t xml:space="preserve">Relation : </w:t>
-      </w:r>
-      <w:proofErr w:type="spellStart"/>
-      <w:r>
-        <w:rPr>
-          <w:b/>
-          <w:szCs w:val="20"/>
-        </w:rPr>
-        <w:t>airticket</w:t>
-      </w:r>
-      <w:proofErr w:type="spellEnd"/>
-      <w:r>
-        <w:rPr>
-          <w:b/>
-          <w:szCs w:val="20"/>
-        </w:rPr>
-        <w:t xml:space="preserve"> </w:t>
+        <w:t xml:space="preserve">Relation : airticket </w:t>
       </w:r>
       <w:r>
         <w:rPr>
@@ -2443,7 +2195,6 @@
         </w:rPr>
         <w:t xml:space="preserve">, </w:t>
       </w:r>
-      <w:proofErr w:type="spellStart"/>
       <w:r>
         <w:rPr>
           <w:szCs w:val="20"/>
@@ -2451,54 +2202,11 @@
         </w:rPr>
         <w:t>TDTime</w:t>
       </w:r>
-      <w:proofErr w:type="spellEnd"/>
-      <w:r>
-        <w:rPr>
-          <w:szCs w:val="20"/>
-        </w:rPr>
-        <w:t xml:space="preserve">, </w:t>
-      </w:r>
-      <w:proofErr w:type="spellStart"/>
-      <w:r>
-        <w:rPr>
-          <w:szCs w:val="20"/>
-        </w:rPr>
-        <w:t>TATime</w:t>
-      </w:r>
-      <w:proofErr w:type="spellEnd"/>
-      <w:r>
-        <w:rPr>
-          <w:szCs w:val="20"/>
-        </w:rPr>
-        <w:t xml:space="preserve">, </w:t>
-      </w:r>
-      <w:proofErr w:type="spellStart"/>
-      <w:r>
-        <w:rPr>
-          <w:szCs w:val="20"/>
-        </w:rPr>
-        <w:t>TPrice</w:t>
-      </w:r>
-      <w:proofErr w:type="spellEnd"/>
-      <w:r>
-        <w:rPr>
-          <w:szCs w:val="20"/>
-        </w:rPr>
-        <w:t xml:space="preserve">, </w:t>
-      </w:r>
-      <w:proofErr w:type="spellStart"/>
-      <w:r>
-        <w:rPr>
-          <w:szCs w:val="20"/>
-        </w:rPr>
-        <w:t>TSeat</w:t>
-      </w:r>
-      <w:proofErr w:type="spellEnd"/>
-      <w:r>
-        <w:rPr>
-          <w:szCs w:val="20"/>
-        </w:rPr>
-        <w:t>, PDID, PAID )</w:t>
+      <w:r>
+        <w:rPr>
+          <w:szCs w:val="20"/>
+        </w:rPr>
+        <w:t>, TATime, TPrice, TSeat, PDID, PAID )</w:t>
       </w:r>
       <w:r>
         <w:rPr>
@@ -2512,23 +2220,7 @@
           <w:sz w:val="16"/>
           <w:szCs w:val="16"/>
         </w:rPr>
-        <w:t xml:space="preserve">CID, LID, </w:t>
-      </w:r>
-      <w:proofErr w:type="spellStart"/>
-      <w:r>
-        <w:rPr>
-          <w:sz w:val="16"/>
-          <w:szCs w:val="16"/>
-        </w:rPr>
-        <w:t>TDTIme</w:t>
-      </w:r>
-      <w:proofErr w:type="spellEnd"/>
-      <w:r>
-        <w:rPr>
-          <w:sz w:val="16"/>
-          <w:szCs w:val="16"/>
-        </w:rPr>
-        <w:t xml:space="preserve">) </w:t>
+        <w:t xml:space="preserve">CID, LID, TDTIme) </w:t>
       </w:r>
       <w:r>
         <w:rPr>
@@ -2543,40 +2235,15 @@
           <w:sz w:val="16"/>
           <w:szCs w:val="16"/>
         </w:rPr>
-        <w:t xml:space="preserve"> </w:t>
-      </w:r>
-      <w:proofErr w:type="spellStart"/>
+        <w:t xml:space="preserve"> TATime</w:t>
+      </w:r>
       <w:r>
         <w:rPr>
           <w:sz w:val="16"/>
           <w:szCs w:val="16"/>
         </w:rPr>
-        <w:t>TATime</w:t>
-      </w:r>
-      <w:proofErr w:type="spellEnd"/>
-      <w:r>
-        <w:rPr>
-          <w:sz w:val="16"/>
-          <w:szCs w:val="16"/>
-        </w:rPr>
         <w:br/>
-        <w:t xml:space="preserve">(CID, LID, </w:t>
-      </w:r>
-      <w:proofErr w:type="spellStart"/>
-      <w:r>
-        <w:rPr>
-          <w:sz w:val="16"/>
-          <w:szCs w:val="16"/>
-        </w:rPr>
-        <w:t>TDTIme</w:t>
-      </w:r>
-      <w:proofErr w:type="spellEnd"/>
-      <w:r>
-        <w:rPr>
-          <w:sz w:val="16"/>
-          <w:szCs w:val="16"/>
-        </w:rPr>
-        <w:t xml:space="preserve">) </w:t>
+        <w:t xml:space="preserve">(CID, LID, TDTIme) </w:t>
       </w:r>
       <w:r>
         <w:rPr>
@@ -2591,40 +2258,15 @@
           <w:sz w:val="16"/>
           <w:szCs w:val="16"/>
         </w:rPr>
-        <w:t xml:space="preserve"> </w:t>
-      </w:r>
-      <w:proofErr w:type="spellStart"/>
+        <w:t xml:space="preserve"> TPrice</w:t>
+      </w:r>
       <w:r>
         <w:rPr>
           <w:sz w:val="16"/>
           <w:szCs w:val="16"/>
         </w:rPr>
-        <w:t>TPrice</w:t>
-      </w:r>
-      <w:proofErr w:type="spellEnd"/>
-      <w:r>
-        <w:rPr>
-          <w:sz w:val="16"/>
-          <w:szCs w:val="16"/>
-        </w:rPr>
         <w:br/>
-        <w:t xml:space="preserve">(CID, LID, </w:t>
-      </w:r>
-      <w:proofErr w:type="spellStart"/>
-      <w:r>
-        <w:rPr>
-          <w:sz w:val="16"/>
-          <w:szCs w:val="16"/>
-        </w:rPr>
-        <w:t>TDTIme</w:t>
-      </w:r>
-      <w:proofErr w:type="spellEnd"/>
-      <w:r>
-        <w:rPr>
-          <w:sz w:val="16"/>
-          <w:szCs w:val="16"/>
-        </w:rPr>
-        <w:t xml:space="preserve">) </w:t>
+        <w:t xml:space="preserve">(CID, LID, TDTIme) </w:t>
       </w:r>
       <w:r>
         <w:rPr>
@@ -2639,40 +2281,15 @@
           <w:sz w:val="16"/>
           <w:szCs w:val="16"/>
         </w:rPr>
-        <w:t xml:space="preserve"> </w:t>
-      </w:r>
-      <w:proofErr w:type="spellStart"/>
+        <w:t xml:space="preserve"> TSeat</w:t>
+      </w:r>
       <w:r>
         <w:rPr>
           <w:sz w:val="16"/>
           <w:szCs w:val="16"/>
         </w:rPr>
-        <w:t>TSeat</w:t>
-      </w:r>
-      <w:proofErr w:type="spellEnd"/>
-      <w:r>
-        <w:rPr>
-          <w:sz w:val="16"/>
-          <w:szCs w:val="16"/>
-        </w:rPr>
         <w:br/>
-        <w:t xml:space="preserve">(CID, LID, </w:t>
-      </w:r>
-      <w:proofErr w:type="spellStart"/>
-      <w:r>
-        <w:rPr>
-          <w:sz w:val="16"/>
-          <w:szCs w:val="16"/>
-        </w:rPr>
-        <w:t>TDTIme</w:t>
-      </w:r>
-      <w:proofErr w:type="spellEnd"/>
-      <w:r>
-        <w:rPr>
-          <w:sz w:val="16"/>
-          <w:szCs w:val="16"/>
-        </w:rPr>
-        <w:t xml:space="preserve">) </w:t>
+        <w:t xml:space="preserve">(CID, LID, TDTIme) </w:t>
       </w:r>
       <w:r>
         <w:rPr>
@@ -2695,23 +2312,7 @@
           <w:szCs w:val="16"/>
         </w:rPr>
         <w:br/>
-        <w:t xml:space="preserve">(CID, LID, </w:t>
-      </w:r>
-      <w:proofErr w:type="spellStart"/>
-      <w:r>
-        <w:rPr>
-          <w:sz w:val="16"/>
-          <w:szCs w:val="16"/>
-        </w:rPr>
-        <w:t>TDTIme</w:t>
-      </w:r>
-      <w:proofErr w:type="spellEnd"/>
-      <w:r>
-        <w:rPr>
-          <w:sz w:val="16"/>
-          <w:szCs w:val="16"/>
-        </w:rPr>
-        <w:t xml:space="preserve">) </w:t>
+        <w:t xml:space="preserve">(CID, LID, TDTIme) </w:t>
       </w:r>
       <w:r>
         <w:rPr>
@@ -2782,49 +2383,7 @@
         <w:rPr>
           <w:szCs w:val="20"/>
         </w:rPr>
-        <w:t xml:space="preserve">, </w:t>
-      </w:r>
-      <w:proofErr w:type="spellStart"/>
-      <w:r>
-        <w:rPr>
-          <w:szCs w:val="20"/>
-        </w:rPr>
-        <w:t>LName</w:t>
-      </w:r>
-      <w:proofErr w:type="spellEnd"/>
-      <w:r>
-        <w:rPr>
-          <w:szCs w:val="20"/>
-        </w:rPr>
-        <w:t xml:space="preserve">, </w:t>
-      </w:r>
-      <w:proofErr w:type="spellStart"/>
-      <w:r>
-        <w:rPr>
-          <w:szCs w:val="20"/>
-        </w:rPr>
-        <w:t>LUnion</w:t>
-      </w:r>
-      <w:proofErr w:type="spellEnd"/>
-      <w:r>
-        <w:rPr>
-          <w:szCs w:val="20"/>
-        </w:rPr>
-        <w:t xml:space="preserve">, </w:t>
-      </w:r>
-      <w:proofErr w:type="spellStart"/>
-      <w:r>
-        <w:rPr>
-          <w:szCs w:val="20"/>
-        </w:rPr>
-        <w:t>LNation</w:t>
-      </w:r>
-      <w:proofErr w:type="spellEnd"/>
-      <w:r>
-        <w:rPr>
-          <w:szCs w:val="20"/>
-        </w:rPr>
-        <w:t xml:space="preserve"> )</w:t>
+        <w:t>, LName, LUnion, LNation )</w:t>
       </w:r>
       <w:r>
         <w:rPr>
@@ -2854,7 +2413,6 @@
         </w:rPr>
         <w:t xml:space="preserve"> </w:t>
       </w:r>
-      <w:proofErr w:type="spellStart"/>
       <w:r>
         <w:rPr>
           <w:rFonts w:eastAsiaTheme="minorHAnsi"/>
@@ -2863,7 +2421,6 @@
         </w:rPr>
         <w:t>LName</w:t>
       </w:r>
-      <w:proofErr w:type="spellEnd"/>
       <w:r>
         <w:rPr>
           <w:rFonts w:eastAsiaTheme="minorHAnsi"/>
@@ -2885,58 +2442,38 @@
           <w:sz w:val="16"/>
           <w:szCs w:val="16"/>
         </w:rPr>
-        <w:t xml:space="preserve">→ </w:t>
-      </w:r>
-      <w:proofErr w:type="spellStart"/>
+        <w:t>→ LUnion</w:t>
+      </w:r>
       <w:r>
         <w:rPr>
           <w:rFonts w:eastAsiaTheme="minorHAnsi"/>
           <w:sz w:val="16"/>
           <w:szCs w:val="16"/>
         </w:rPr>
-        <w:t>LUnion</w:t>
-      </w:r>
-      <w:proofErr w:type="spellEnd"/>
+        <w:br/>
+      </w:r>
+      <w:r>
+        <w:rPr>
+          <w:sz w:val="16"/>
+          <w:szCs w:val="16"/>
+        </w:rPr>
+        <w:t xml:space="preserve">LID </w:t>
+      </w:r>
       <w:r>
         <w:rPr>
           <w:rFonts w:eastAsiaTheme="minorHAnsi"/>
           <w:sz w:val="16"/>
           <w:szCs w:val="16"/>
         </w:rPr>
-        <w:br/>
-      </w:r>
-      <w:r>
-        <w:rPr>
-          <w:sz w:val="16"/>
-          <w:szCs w:val="16"/>
-        </w:rPr>
-        <w:t xml:space="preserve">LID </w:t>
+        <w:t>→ LNat</w:t>
       </w:r>
       <w:r>
         <w:rPr>
           <w:rFonts w:eastAsiaTheme="minorHAnsi"/>
-          <w:sz w:val="16"/>
-          <w:szCs w:val="16"/>
-        </w:rPr>
-        <w:t xml:space="preserve">→ </w:t>
-      </w:r>
-      <w:proofErr w:type="spellStart"/>
-      <w:r>
-        <w:rPr>
-          <w:rFonts w:eastAsiaTheme="minorHAnsi"/>
-          <w:sz w:val="16"/>
-          <w:szCs w:val="16"/>
-        </w:rPr>
-        <w:t>LNat</w:t>
-      </w:r>
-      <w:r>
-        <w:rPr>
-          <w:rFonts w:eastAsiaTheme="minorHAnsi"/>
           <w:szCs w:val="20"/>
         </w:rPr>
         <w:t>ion</w:t>
       </w:r>
-      <w:proofErr w:type="spellEnd"/>
       <w:r>
         <w:rPr>
           <w:rFonts w:eastAsiaTheme="minorHAnsi"/>
@@ -2992,35 +2529,7 @@
         <w:rPr>
           <w:szCs w:val="20"/>
         </w:rPr>
-        <w:t xml:space="preserve">, </w:t>
-      </w:r>
-      <w:proofErr w:type="spellStart"/>
-      <w:r>
-        <w:rPr>
-          <w:szCs w:val="20"/>
-        </w:rPr>
-        <w:t>PName</w:t>
-      </w:r>
-      <w:proofErr w:type="spellEnd"/>
-      <w:r>
-        <w:rPr>
-          <w:szCs w:val="20"/>
-        </w:rPr>
-        <w:t xml:space="preserve">, </w:t>
-      </w:r>
-      <w:proofErr w:type="spellStart"/>
-      <w:r>
-        <w:rPr>
-          <w:szCs w:val="20"/>
-        </w:rPr>
-        <w:t>PCity</w:t>
-      </w:r>
-      <w:proofErr w:type="spellEnd"/>
-      <w:r>
-        <w:rPr>
-          <w:szCs w:val="20"/>
-        </w:rPr>
-        <w:t xml:space="preserve"> )</w:t>
+        <w:t>, PName, PCity )</w:t>
       </w:r>
       <w:r>
         <w:rPr>
@@ -3041,58 +2550,38 @@
           <w:sz w:val="16"/>
           <w:szCs w:val="16"/>
         </w:rPr>
-        <w:t xml:space="preserve">→ </w:t>
-      </w:r>
-      <w:proofErr w:type="spellStart"/>
+        <w:t>→ PName</w:t>
+      </w:r>
       <w:r>
         <w:rPr>
           <w:rFonts w:eastAsiaTheme="minorHAnsi"/>
           <w:sz w:val="16"/>
           <w:szCs w:val="16"/>
         </w:rPr>
-        <w:t>PName</w:t>
-      </w:r>
-      <w:proofErr w:type="spellEnd"/>
+        <w:br/>
+      </w:r>
+      <w:r>
+        <w:rPr>
+          <w:sz w:val="16"/>
+          <w:szCs w:val="16"/>
+        </w:rPr>
+        <w:t xml:space="preserve">PID </w:t>
+      </w:r>
       <w:r>
         <w:rPr>
           <w:rFonts w:eastAsiaTheme="minorHAnsi"/>
           <w:sz w:val="16"/>
           <w:szCs w:val="16"/>
         </w:rPr>
-        <w:br/>
-      </w:r>
-      <w:r>
-        <w:rPr>
-          <w:sz w:val="16"/>
-          <w:szCs w:val="16"/>
-        </w:rPr>
-        <w:t xml:space="preserve">PID </w:t>
+        <w:t>→ P</w:t>
       </w:r>
       <w:r>
         <w:rPr>
           <w:rFonts w:eastAsiaTheme="minorHAnsi"/>
-          <w:sz w:val="16"/>
-          <w:szCs w:val="16"/>
-        </w:rPr>
-        <w:t xml:space="preserve">→ </w:t>
-      </w:r>
-      <w:proofErr w:type="spellStart"/>
-      <w:r>
-        <w:rPr>
-          <w:rFonts w:eastAsiaTheme="minorHAnsi"/>
-          <w:sz w:val="16"/>
-          <w:szCs w:val="16"/>
-        </w:rPr>
-        <w:t>P</w:t>
-      </w:r>
-      <w:r>
-        <w:rPr>
-          <w:rFonts w:eastAsiaTheme="minorHAnsi"/>
           <w:szCs w:val="20"/>
         </w:rPr>
         <w:t>City</w:t>
       </w:r>
-      <w:proofErr w:type="spellEnd"/>
       <w:r>
         <w:rPr>
           <w:rFonts w:eastAsiaTheme="minorHAnsi"/>
@@ -3141,63 +2630,7 @@
         <w:rPr>
           <w:szCs w:val="20"/>
         </w:rPr>
-        <w:t xml:space="preserve">, </w:t>
-      </w:r>
-      <w:proofErr w:type="spellStart"/>
-      <w:r>
-        <w:rPr>
-          <w:szCs w:val="20"/>
-        </w:rPr>
-        <w:t>CName</w:t>
-      </w:r>
-      <w:proofErr w:type="spellEnd"/>
-      <w:r>
-        <w:rPr>
-          <w:szCs w:val="20"/>
-        </w:rPr>
-        <w:t xml:space="preserve">, </w:t>
-      </w:r>
-      <w:proofErr w:type="spellStart"/>
-      <w:r>
-        <w:rPr>
-          <w:szCs w:val="20"/>
-        </w:rPr>
-        <w:t>CAge</w:t>
-      </w:r>
-      <w:proofErr w:type="spellEnd"/>
-      <w:r>
-        <w:rPr>
-          <w:szCs w:val="20"/>
-        </w:rPr>
-        <w:t xml:space="preserve">, </w:t>
-      </w:r>
-      <w:proofErr w:type="spellStart"/>
-      <w:r>
-        <w:rPr>
-          <w:szCs w:val="20"/>
-        </w:rPr>
-        <w:t>CGender</w:t>
-      </w:r>
-      <w:proofErr w:type="spellEnd"/>
-      <w:r>
-        <w:rPr>
-          <w:szCs w:val="20"/>
-        </w:rPr>
-        <w:t xml:space="preserve">, </w:t>
-      </w:r>
-      <w:proofErr w:type="spellStart"/>
-      <w:r>
-        <w:rPr>
-          <w:szCs w:val="20"/>
-        </w:rPr>
-        <w:t>CNation</w:t>
-      </w:r>
-      <w:proofErr w:type="spellEnd"/>
-      <w:r>
-        <w:rPr>
-          <w:szCs w:val="20"/>
-        </w:rPr>
-        <w:t xml:space="preserve"> )</w:t>
+        <w:t>, CName, CAge, CGender, CNation )</w:t>
       </w:r>
       <w:r>
         <w:rPr>
@@ -3218,32 +2651,30 @@
           <w:sz w:val="16"/>
           <w:szCs w:val="16"/>
         </w:rPr>
-        <w:t xml:space="preserve">→ </w:t>
-      </w:r>
-      <w:proofErr w:type="spellStart"/>
+        <w:t>→ CName</w:t>
+      </w:r>
       <w:r>
         <w:rPr>
           <w:rFonts w:eastAsiaTheme="minorHAnsi"/>
           <w:sz w:val="16"/>
           <w:szCs w:val="16"/>
         </w:rPr>
-        <w:t>CName</w:t>
-      </w:r>
-      <w:proofErr w:type="spellEnd"/>
+        <w:br/>
+      </w:r>
+      <w:r>
+        <w:rPr>
+          <w:sz w:val="16"/>
+          <w:szCs w:val="16"/>
+        </w:rPr>
+        <w:t xml:space="preserve">CID </w:t>
+      </w:r>
       <w:r>
         <w:rPr>
           <w:rFonts w:eastAsiaTheme="minorHAnsi"/>
           <w:sz w:val="16"/>
           <w:szCs w:val="16"/>
         </w:rPr>
-        <w:br/>
-      </w:r>
-      <w:r>
-        <w:rPr>
-          <w:sz w:val="16"/>
-          <w:szCs w:val="16"/>
-        </w:rPr>
-        <w:t xml:space="preserve">CID </w:t>
+        <w:t>→ CAge</w:t>
       </w:r>
       <w:r>
         <w:rPr>
@@ -3251,18 +2682,23 @@
           <w:sz w:val="16"/>
           <w:szCs w:val="16"/>
         </w:rPr>
-        <w:t xml:space="preserve">→ </w:t>
-      </w:r>
-      <w:proofErr w:type="spellStart"/>
+        <w:br/>
+      </w:r>
+      <w:r>
+        <w:rPr>
+          <w:sz w:val="16"/>
+          <w:szCs w:val="16"/>
+        </w:rPr>
+        <w:t xml:space="preserve">CID </w:t>
+      </w:r>
       <w:r>
         <w:rPr>
           <w:rFonts w:eastAsiaTheme="minorHAnsi"/>
           <w:sz w:val="16"/>
           <w:szCs w:val="16"/>
         </w:rPr>
-        <w:t>CAge</w:t>
-      </w:r>
-      <w:proofErr w:type="spellEnd"/>
+        <w:t>→ CGender</w:t>
+      </w:r>
       <w:r>
         <w:rPr>
           <w:rFonts w:eastAsiaTheme="minorHAnsi"/>
@@ -3284,51 +2720,8 @@
           <w:sz w:val="16"/>
           <w:szCs w:val="16"/>
         </w:rPr>
-        <w:t xml:space="preserve">→ </w:t>
-      </w:r>
-      <w:proofErr w:type="spellStart"/>
-      <w:r>
-        <w:rPr>
-          <w:rFonts w:eastAsiaTheme="minorHAnsi"/>
-          <w:sz w:val="16"/>
-          <w:szCs w:val="16"/>
-        </w:rPr>
-        <w:t>CGender</w:t>
-      </w:r>
-      <w:proofErr w:type="spellEnd"/>
-      <w:r>
-        <w:rPr>
-          <w:rFonts w:eastAsiaTheme="minorHAnsi"/>
-          <w:sz w:val="16"/>
-          <w:szCs w:val="16"/>
-        </w:rPr>
-        <w:br/>
-      </w:r>
-      <w:r>
-        <w:rPr>
-          <w:sz w:val="16"/>
-          <w:szCs w:val="16"/>
-        </w:rPr>
-        <w:t xml:space="preserve">CID </w:t>
-      </w:r>
-      <w:r>
-        <w:rPr>
-          <w:rFonts w:eastAsiaTheme="minorHAnsi"/>
-          <w:sz w:val="16"/>
-          <w:szCs w:val="16"/>
-        </w:rPr>
-        <w:t xml:space="preserve">→ </w:t>
-      </w:r>
-      <w:proofErr w:type="spellStart"/>
-      <w:r>
-        <w:rPr>
-          <w:rFonts w:eastAsiaTheme="minorHAnsi"/>
-          <w:sz w:val="16"/>
-          <w:szCs w:val="16"/>
-        </w:rPr>
-        <w:t>CNation</w:t>
-      </w:r>
-      <w:proofErr w:type="spellEnd"/>
+        <w:t>→ CNation</w:t>
+      </w:r>
     </w:p>
     <w:p>
       <w:pPr>
@@ -3354,19 +2747,11 @@
           <w:szCs w:val="20"/>
         </w:rPr>
       </w:pPr>
-      <w:proofErr w:type="spellStart"/>
       <w:r>
         <w:rPr>
           <w:b/>
         </w:rPr>
-        <w:t>AirTicketDB</w:t>
-      </w:r>
-      <w:proofErr w:type="spellEnd"/>
-      <w:r>
-        <w:rPr>
-          <w:b/>
-        </w:rPr>
-        <w:t xml:space="preserve"> is in </w:t>
+        <w:t xml:space="preserve">AirTicketDB is in </w:t>
       </w:r>
       <w:r>
         <w:rPr>
@@ -3465,21 +2850,7 @@
         <w:rPr>
           <w:szCs w:val="20"/>
         </w:rPr>
-        <w:t xml:space="preserve">between non-primary keys. Also, it should be in the </w:t>
-      </w:r>
-      <w:proofErr w:type="spellStart"/>
-      <w:r>
-        <w:rPr>
-          <w:szCs w:val="20"/>
-        </w:rPr>
-        <w:t>the</w:t>
-      </w:r>
-      <w:proofErr w:type="spellEnd"/>
-      <w:r>
-        <w:rPr>
-          <w:szCs w:val="20"/>
-        </w:rPr>
-        <w:t xml:space="preserve"> 2</w:t>
+        <w:t>between non-primary keys. Also, it should be in the the 2</w:t>
       </w:r>
       <w:r>
         <w:rPr>
@@ -3536,58 +2907,12 @@
         </w:rPr>
         <w:t xml:space="preserve">, non-primary keys are </w:t>
       </w:r>
-      <w:proofErr w:type="spellStart"/>
-      <w:r>
-        <w:rPr>
-          <w:szCs w:val="20"/>
-        </w:rPr>
-        <w:t>CName</w:t>
-      </w:r>
-      <w:proofErr w:type="spellEnd"/>
-      <w:r>
-        <w:rPr>
-          <w:szCs w:val="20"/>
-        </w:rPr>
-        <w:t xml:space="preserve">, </w:t>
-      </w:r>
-      <w:proofErr w:type="spellStart"/>
-      <w:r>
-        <w:rPr>
-          <w:szCs w:val="20"/>
-        </w:rPr>
-        <w:t>CAge</w:t>
-      </w:r>
-      <w:proofErr w:type="spellEnd"/>
-      <w:r>
-        <w:rPr>
-          <w:szCs w:val="20"/>
-        </w:rPr>
-        <w:t xml:space="preserve">, </w:t>
-      </w:r>
-      <w:proofErr w:type="spellStart"/>
-      <w:r>
-        <w:rPr>
-          <w:szCs w:val="20"/>
-        </w:rPr>
-        <w:t>CGender</w:t>
-      </w:r>
-      <w:proofErr w:type="spellEnd"/>
-      <w:r>
-        <w:rPr>
-          <w:szCs w:val="20"/>
-        </w:rPr>
-        <w:t xml:space="preserve">, </w:t>
-      </w:r>
-      <w:proofErr w:type="spellStart"/>
-      <w:proofErr w:type="gramStart"/>
-      <w:r>
-        <w:rPr>
-          <w:szCs w:val="20"/>
-        </w:rPr>
-        <w:t>CNation</w:t>
-      </w:r>
-      <w:proofErr w:type="spellEnd"/>
-      <w:proofErr w:type="gramEnd"/>
+      <w:r>
+        <w:rPr>
+          <w:szCs w:val="20"/>
+        </w:rPr>
+        <w:t>CName, CAge, CGender, CNation</w:t>
+      </w:r>
       <w:r>
         <w:rPr>
           <w:szCs w:val="20"/>
@@ -3604,21 +2929,7 @@
         <w:rPr>
           <w:szCs w:val="20"/>
         </w:rPr>
-        <w:t xml:space="preserve"> </w:t>
-      </w:r>
-      <w:proofErr w:type="spellStart"/>
-      <w:r>
-        <w:rPr>
-          <w:szCs w:val="20"/>
-        </w:rPr>
-        <w:t>CName</w:t>
-      </w:r>
-      <w:proofErr w:type="spellEnd"/>
-      <w:r>
-        <w:rPr>
-          <w:szCs w:val="20"/>
-        </w:rPr>
-        <w:t>. Also, there is no dependency between them.</w:t>
+        <w:t xml:space="preserve"> CName. Also, there is no dependency between them.</w:t>
       </w:r>
     </w:p>
     <w:p>
@@ -3641,21 +2952,7 @@
         <w:rPr>
           <w:szCs w:val="20"/>
         </w:rPr>
-        <w:t xml:space="preserve">In the case of </w:t>
-      </w:r>
-      <w:proofErr w:type="spellStart"/>
-      <w:r>
-        <w:rPr>
-          <w:szCs w:val="20"/>
-        </w:rPr>
-        <w:t>airticket</w:t>
-      </w:r>
-      <w:proofErr w:type="spellEnd"/>
-      <w:r>
-        <w:rPr>
-          <w:szCs w:val="20"/>
-        </w:rPr>
-        <w:t>, airline and airport, all of them satisfies the condition of 3</w:t>
+        <w:t>In the case of airticket, airline and airport, all of them satisfies the condition of 3</w:t>
       </w:r>
       <w:r>
         <w:rPr>
@@ -3697,21 +2994,7 @@
         <w:rPr>
           <w:szCs w:val="20"/>
         </w:rPr>
-        <w:t xml:space="preserve">Therefore, Our DB, </w:t>
-      </w:r>
-      <w:proofErr w:type="spellStart"/>
-      <w:r>
-        <w:rPr>
-          <w:szCs w:val="20"/>
-        </w:rPr>
-        <w:t>AirTicketDB</w:t>
-      </w:r>
-      <w:proofErr w:type="spellEnd"/>
-      <w:r>
-        <w:rPr>
-          <w:szCs w:val="20"/>
-        </w:rPr>
-        <w:t>, satisfies the condition of the 3</w:t>
+        <w:t>Therefore, Our DB, AirTicketDB, satisfies the condition of the 3</w:t>
       </w:r>
       <w:r>
         <w:rPr>
@@ -3823,39 +3106,7 @@
           <w:b/>
           <w:szCs w:val="20"/>
         </w:rPr>
-        <w:t xml:space="preserve"> the </w:t>
-      </w:r>
-      <w:proofErr w:type="spellStart"/>
-      <w:r>
-        <w:rPr>
-          <w:b/>
-          <w:szCs w:val="20"/>
-        </w:rPr>
-        <w:t>the</w:t>
-      </w:r>
-      <w:proofErr w:type="spellEnd"/>
-      <w:r>
-        <w:rPr>
-          <w:b/>
-          <w:szCs w:val="20"/>
-        </w:rPr>
-        <w:t xml:space="preserve"> locations of airport, which the clients, whose name are ‘</w:t>
-      </w:r>
-      <w:proofErr w:type="spellStart"/>
-      <w:r>
-        <w:rPr>
-          <w:b/>
-          <w:szCs w:val="20"/>
-        </w:rPr>
-        <w:t>Hojun</w:t>
-      </w:r>
-      <w:proofErr w:type="spellEnd"/>
-      <w:r>
-        <w:rPr>
-          <w:b/>
-          <w:szCs w:val="20"/>
-        </w:rPr>
-        <w:t>’, visit.</w:t>
+        <w:t xml:space="preserve"> the the locations of airport, which the clients, whose name are ‘Hojun’, visit.</w:t>
       </w:r>
     </w:p>
     <w:p>
@@ -3879,48 +3130,14 @@
           <w:sz w:val="18"/>
           <w:szCs w:val="18"/>
         </w:rPr>
-        <w:t xml:space="preserve">Select client Where </w:t>
-      </w:r>
-      <w:proofErr w:type="spellStart"/>
-      <w:r>
-        <w:rPr>
-          <w:rFonts w:hint="eastAsia"/>
+        <w:t xml:space="preserve">Select client Where CName </w:t>
+      </w:r>
+      <w:r>
+        <w:rPr>
           <w:sz w:val="18"/>
           <w:szCs w:val="18"/>
         </w:rPr>
-        <w:t>CName</w:t>
-      </w:r>
-      <w:proofErr w:type="spellEnd"/>
-      <w:r>
-        <w:rPr>
-          <w:rFonts w:hint="eastAsia"/>
-          <w:sz w:val="18"/>
-          <w:szCs w:val="18"/>
-        </w:rPr>
-        <w:t xml:space="preserve"> </w:t>
-      </w:r>
-      <w:r>
-        <w:rPr>
-          <w:sz w:val="18"/>
-          <w:szCs w:val="18"/>
-        </w:rPr>
-        <w:t>= ‘</w:t>
-      </w:r>
-      <w:proofErr w:type="spellStart"/>
-      <w:r>
-        <w:rPr>
-          <w:sz w:val="18"/>
-          <w:szCs w:val="18"/>
-        </w:rPr>
-        <w:t>Hojun</w:t>
-      </w:r>
-      <w:proofErr w:type="spellEnd"/>
-      <w:r>
-        <w:rPr>
-          <w:sz w:val="18"/>
-          <w:szCs w:val="18"/>
-        </w:rPr>
-        <w:t>’ Giving A;</w:t>
+        <w:t>= ‘Hojun’ Giving A;</w:t>
       </w:r>
     </w:p>
     <w:p>
@@ -3943,23 +3160,7 @@
           <w:sz w:val="18"/>
           <w:szCs w:val="18"/>
         </w:rPr>
-        <w:t xml:space="preserve">Join A and </w:t>
-      </w:r>
-      <w:proofErr w:type="spellStart"/>
-      <w:r>
-        <w:rPr>
-          <w:sz w:val="18"/>
-          <w:szCs w:val="18"/>
-        </w:rPr>
-        <w:t>airticket</w:t>
-      </w:r>
-      <w:proofErr w:type="spellEnd"/>
-      <w:r>
-        <w:rPr>
-          <w:sz w:val="18"/>
-          <w:szCs w:val="18"/>
-        </w:rPr>
-        <w:t xml:space="preserve"> over CID Giving B;</w:t>
+        <w:t>Join A and airticket over CID Giving B;</w:t>
       </w:r>
     </w:p>
     <w:p>
@@ -3989,23 +3190,7 @@
           <w:sz w:val="18"/>
           <w:szCs w:val="18"/>
         </w:rPr>
-        <w:t xml:space="preserve"> and airport over </w:t>
-      </w:r>
-      <w:proofErr w:type="spellStart"/>
-      <w:r>
-        <w:rPr>
-          <w:sz w:val="18"/>
-          <w:szCs w:val="18"/>
-        </w:rPr>
-        <w:t>airport.PID</w:t>
-      </w:r>
-      <w:proofErr w:type="spellEnd"/>
-      <w:r>
-        <w:rPr>
-          <w:sz w:val="18"/>
-          <w:szCs w:val="18"/>
-        </w:rPr>
-        <w:t xml:space="preserve"> = </w:t>
+        <w:t xml:space="preserve"> and airport over airport.PID = </w:t>
       </w:r>
       <w:r>
         <w:rPr>
@@ -4035,23 +3220,7 @@
           <w:sz w:val="18"/>
           <w:szCs w:val="18"/>
         </w:rPr>
-        <w:t xml:space="preserve">Join B and airport over </w:t>
-      </w:r>
-      <w:proofErr w:type="spellStart"/>
-      <w:r>
-        <w:rPr>
-          <w:sz w:val="18"/>
-          <w:szCs w:val="18"/>
-        </w:rPr>
-        <w:t>airport.PID</w:t>
-      </w:r>
-      <w:proofErr w:type="spellEnd"/>
-      <w:r>
-        <w:rPr>
-          <w:sz w:val="18"/>
-          <w:szCs w:val="18"/>
-        </w:rPr>
-        <w:t xml:space="preserve"> = B.PAID Giving E;</w:t>
+        <w:t>Join B and airport over airport.PID = B.PAID Giving E;</w:t>
       </w:r>
     </w:p>
     <w:p>
@@ -4099,23 +3268,7 @@
           <w:sz w:val="18"/>
           <w:szCs w:val="18"/>
         </w:rPr>
-        <w:t xml:space="preserve">Project F over </w:t>
-      </w:r>
-      <w:proofErr w:type="spellStart"/>
-      <w:r>
-        <w:rPr>
-          <w:sz w:val="18"/>
-          <w:szCs w:val="18"/>
-        </w:rPr>
-        <w:t>PCity</w:t>
-      </w:r>
-      <w:proofErr w:type="spellEnd"/>
-      <w:r>
-        <w:rPr>
-          <w:sz w:val="18"/>
-          <w:szCs w:val="18"/>
-        </w:rPr>
-        <w:t xml:space="preserve"> Giving Result</w:t>
+        <w:t>Project F over PCity Giving Result</w:t>
       </w:r>
       <w:r>
         <w:rPr>
@@ -4135,41 +3288,24 @@
         <w:autoSpaceDN/>
         <w:ind w:firstLine="400"/>
         <w:rPr>
+          <w:b/>
+          <w:szCs w:val="20"/>
+        </w:rPr>
+      </w:pPr>
+      <w:r>
+        <w:rPr>
           <w:rFonts w:hint="eastAsia"/>
           <w:b/>
           <w:szCs w:val="20"/>
         </w:rPr>
-      </w:pPr>
-      <w:r>
-        <w:rPr>
-          <w:rFonts w:hint="eastAsia"/>
+        <w:t>Get</w:t>
+      </w:r>
+      <w:r>
+        <w:rPr>
           <w:b/>
           <w:szCs w:val="20"/>
         </w:rPr>
-        <w:t>Get</w:t>
-      </w:r>
-      <w:r>
-        <w:rPr>
-          <w:b/>
-          <w:szCs w:val="20"/>
-        </w:rPr>
-        <w:t xml:space="preserve"> the names of client, who have ever used both of airline ‘</w:t>
-      </w:r>
-      <w:proofErr w:type="spellStart"/>
-      <w:r>
-        <w:rPr>
-          <w:b/>
-          <w:szCs w:val="20"/>
-        </w:rPr>
-        <w:t>korean</w:t>
-      </w:r>
-      <w:proofErr w:type="spellEnd"/>
-      <w:r>
-        <w:rPr>
-          <w:b/>
-          <w:szCs w:val="20"/>
-        </w:rPr>
-        <w:t xml:space="preserve"> air’ and ‘Japan air’.</w:t>
+        <w:t xml:space="preserve"> the names of client, who have ever used both of airline ‘korean air’ and ‘Japan air’.</w:t>
       </w:r>
     </w:p>
     <w:p>
@@ -4195,37 +3331,12 @@
         </w:rPr>
         <w:t xml:space="preserve">Select airline Where </w:t>
       </w:r>
-      <w:proofErr w:type="spellStart"/>
       <w:r>
         <w:rPr>
           <w:sz w:val="18"/>
           <w:szCs w:val="18"/>
         </w:rPr>
-        <w:t>LName</w:t>
-      </w:r>
-      <w:proofErr w:type="spellEnd"/>
-      <w:r>
-        <w:rPr>
-          <w:sz w:val="18"/>
-          <w:szCs w:val="18"/>
-        </w:rPr>
-        <w:t xml:space="preserve"> = ‘</w:t>
-      </w:r>
-      <w:proofErr w:type="spellStart"/>
-      <w:r>
-        <w:rPr>
-          <w:sz w:val="18"/>
-          <w:szCs w:val="18"/>
-        </w:rPr>
-        <w:t>korean</w:t>
-      </w:r>
-      <w:proofErr w:type="spellEnd"/>
-      <w:r>
-        <w:rPr>
-          <w:sz w:val="18"/>
-          <w:szCs w:val="18"/>
-        </w:rPr>
-        <w:t xml:space="preserve"> air’ Giving A;</w:t>
+        <w:t>LName = ‘korean air’ Giving A;</w:t>
       </w:r>
     </w:p>
     <w:p>
@@ -4249,25 +3360,7 @@
           <w:sz w:val="18"/>
           <w:szCs w:val="18"/>
         </w:rPr>
-        <w:t xml:space="preserve">Join A and </w:t>
-      </w:r>
-      <w:proofErr w:type="spellStart"/>
-      <w:r>
-        <w:rPr>
-          <w:rFonts w:hint="eastAsia"/>
-          <w:sz w:val="18"/>
-          <w:szCs w:val="18"/>
-        </w:rPr>
-        <w:t>airticket</w:t>
-      </w:r>
-      <w:proofErr w:type="spellEnd"/>
-      <w:r>
-        <w:rPr>
-          <w:rFonts w:hint="eastAsia"/>
-          <w:sz w:val="18"/>
-          <w:szCs w:val="18"/>
-        </w:rPr>
-        <w:t xml:space="preserve"> over LID Giving B;</w:t>
+        <w:t>Join A and airticket over LID Giving B;</w:t>
       </w:r>
     </w:p>
     <w:p>
@@ -4290,23 +3383,7 @@
           <w:sz w:val="18"/>
           <w:szCs w:val="18"/>
         </w:rPr>
-        <w:t xml:space="preserve">Select airline Where </w:t>
-      </w:r>
-      <w:proofErr w:type="spellStart"/>
-      <w:r>
-        <w:rPr>
-          <w:sz w:val="18"/>
-          <w:szCs w:val="18"/>
-        </w:rPr>
-        <w:t>LName</w:t>
-      </w:r>
-      <w:proofErr w:type="spellEnd"/>
-      <w:r>
-        <w:rPr>
-          <w:sz w:val="18"/>
-          <w:szCs w:val="18"/>
-        </w:rPr>
-        <w:t xml:space="preserve"> = ‘Japan air’ Giving C;</w:t>
+        <w:t>Select airline Where LName = ‘Japan air’ Giving C;</w:t>
       </w:r>
     </w:p>
     <w:p>
@@ -4329,23 +3406,7 @@
           <w:sz w:val="18"/>
           <w:szCs w:val="18"/>
         </w:rPr>
-        <w:t xml:space="preserve">Join C and </w:t>
-      </w:r>
-      <w:proofErr w:type="spellStart"/>
-      <w:r>
-        <w:rPr>
-          <w:sz w:val="18"/>
-          <w:szCs w:val="18"/>
-        </w:rPr>
-        <w:t>airticket</w:t>
-      </w:r>
-      <w:proofErr w:type="spellEnd"/>
-      <w:r>
-        <w:rPr>
-          <w:sz w:val="18"/>
-          <w:szCs w:val="18"/>
-        </w:rPr>
-        <w:t xml:space="preserve"> over LID Giving D;</w:t>
+        <w:t>Join C and airticket over LID Giving D;</w:t>
       </w:r>
     </w:p>
     <w:p>
@@ -4417,23 +3478,7 @@
           <w:sz w:val="18"/>
           <w:szCs w:val="18"/>
         </w:rPr>
-        <w:t xml:space="preserve">Project F over </w:t>
-      </w:r>
-      <w:proofErr w:type="spellStart"/>
-      <w:r>
-        <w:rPr>
-          <w:sz w:val="18"/>
-          <w:szCs w:val="18"/>
-        </w:rPr>
-        <w:t>CName</w:t>
-      </w:r>
-      <w:proofErr w:type="spellEnd"/>
-      <w:r>
-        <w:rPr>
-          <w:sz w:val="18"/>
-          <w:szCs w:val="18"/>
-        </w:rPr>
-        <w:t xml:space="preserve"> Giving Result;</w:t>
+        <w:t>Project F over CName Giving Result;</w:t>
       </w:r>
     </w:p>
     <w:p>
@@ -4502,25 +3547,7 @@
           <w:sz w:val="18"/>
           <w:szCs w:val="18"/>
         </w:rPr>
-        <w:t xml:space="preserve">Select airport Where </w:t>
-      </w:r>
-      <w:proofErr w:type="spellStart"/>
-      <w:r>
-        <w:rPr>
-          <w:rFonts w:hint="eastAsia"/>
-          <w:sz w:val="18"/>
-          <w:szCs w:val="18"/>
-        </w:rPr>
-        <w:t>PName</w:t>
-      </w:r>
-      <w:proofErr w:type="spellEnd"/>
-      <w:r>
-        <w:rPr>
-          <w:rFonts w:hint="eastAsia"/>
-          <w:sz w:val="18"/>
-          <w:szCs w:val="18"/>
-        </w:rPr>
-        <w:t xml:space="preserve"> </w:t>
+        <w:t xml:space="preserve">Select airport Where PName </w:t>
       </w:r>
       <w:r>
         <w:rPr>
@@ -4550,39 +3577,7 @@
           <w:sz w:val="18"/>
           <w:szCs w:val="18"/>
         </w:rPr>
-        <w:t xml:space="preserve">Join A and </w:t>
-      </w:r>
-      <w:proofErr w:type="spellStart"/>
-      <w:r>
-        <w:rPr>
-          <w:sz w:val="18"/>
-          <w:szCs w:val="18"/>
-        </w:rPr>
-        <w:t>airticket</w:t>
-      </w:r>
-      <w:proofErr w:type="spellEnd"/>
-      <w:r>
-        <w:rPr>
-          <w:sz w:val="18"/>
-          <w:szCs w:val="18"/>
-        </w:rPr>
-        <w:t xml:space="preserve"> Over A.PID = </w:t>
-      </w:r>
-      <w:proofErr w:type="spellStart"/>
-      <w:r>
-        <w:rPr>
-          <w:sz w:val="18"/>
-          <w:szCs w:val="18"/>
-        </w:rPr>
-        <w:t>airticket.PAID</w:t>
-      </w:r>
-      <w:proofErr w:type="spellEnd"/>
-      <w:r>
-        <w:rPr>
-          <w:sz w:val="18"/>
-          <w:szCs w:val="18"/>
-        </w:rPr>
-        <w:t xml:space="preserve"> Giving B;</w:t>
+        <w:t>Join A and airticket Over A.PID = airticket.PAID Giving B;</w:t>
       </w:r>
     </w:p>
     <w:p>
@@ -4605,39 +3600,7 @@
           <w:sz w:val="18"/>
           <w:szCs w:val="18"/>
         </w:rPr>
-        <w:t xml:space="preserve">Select airport Where </w:t>
-      </w:r>
-      <w:proofErr w:type="spellStart"/>
-      <w:r>
-        <w:rPr>
-          <w:sz w:val="18"/>
-          <w:szCs w:val="18"/>
-        </w:rPr>
-        <w:t>PName</w:t>
-      </w:r>
-      <w:proofErr w:type="spellEnd"/>
-      <w:r>
-        <w:rPr>
-          <w:sz w:val="18"/>
-          <w:szCs w:val="18"/>
-        </w:rPr>
-        <w:t xml:space="preserve"> = ‘Graz’ </w:t>
-      </w:r>
-      <w:proofErr w:type="spellStart"/>
-      <w:r>
-        <w:rPr>
-          <w:sz w:val="18"/>
-          <w:szCs w:val="18"/>
-        </w:rPr>
-        <w:t>Givng</w:t>
-      </w:r>
-      <w:proofErr w:type="spellEnd"/>
-      <w:r>
-        <w:rPr>
-          <w:sz w:val="18"/>
-          <w:szCs w:val="18"/>
-        </w:rPr>
-        <w:t xml:space="preserve"> C;</w:t>
+        <w:t>Select airport Where PName = ‘Graz’ Givng C;</w:t>
       </w:r>
     </w:p>
     <w:p>
@@ -4660,39 +3623,7 @@
           <w:sz w:val="18"/>
           <w:szCs w:val="18"/>
         </w:rPr>
-        <w:t xml:space="preserve">Join C and </w:t>
-      </w:r>
-      <w:proofErr w:type="spellStart"/>
-      <w:r>
-        <w:rPr>
-          <w:sz w:val="18"/>
-          <w:szCs w:val="18"/>
-        </w:rPr>
-        <w:t>airticket</w:t>
-      </w:r>
-      <w:proofErr w:type="spellEnd"/>
-      <w:r>
-        <w:rPr>
-          <w:sz w:val="18"/>
-          <w:szCs w:val="18"/>
-        </w:rPr>
-        <w:t xml:space="preserve"> Over C.PID = </w:t>
-      </w:r>
-      <w:proofErr w:type="spellStart"/>
-      <w:r>
-        <w:rPr>
-          <w:sz w:val="18"/>
-          <w:szCs w:val="18"/>
-        </w:rPr>
-        <w:t>airticket.PAID</w:t>
-      </w:r>
-      <w:proofErr w:type="spellEnd"/>
-      <w:r>
-        <w:rPr>
-          <w:sz w:val="18"/>
-          <w:szCs w:val="18"/>
-        </w:rPr>
-        <w:t xml:space="preserve"> Giving D;</w:t>
+        <w:t>Join C and airticket Over C.PID = airticket.PAID Giving D;</w:t>
       </w:r>
     </w:p>
     <w:p>
@@ -4706,7 +3637,6 @@
         <w:autoSpaceDN/>
         <w:ind w:firstLine="400"/>
         <w:rPr>
-          <w:rFonts w:hint="eastAsia"/>
           <w:sz w:val="18"/>
           <w:szCs w:val="18"/>
         </w:rPr>
@@ -4763,39 +3693,7 @@
           <w:sz w:val="18"/>
           <w:szCs w:val="18"/>
         </w:rPr>
-        <w:t xml:space="preserve">Project F </w:t>
-      </w:r>
-      <w:proofErr w:type="gramStart"/>
-      <w:r>
-        <w:rPr>
-          <w:sz w:val="18"/>
-          <w:szCs w:val="18"/>
-        </w:rPr>
-        <w:t>Over</w:t>
-      </w:r>
-      <w:proofErr w:type="gramEnd"/>
-      <w:r>
-        <w:rPr>
-          <w:sz w:val="18"/>
-          <w:szCs w:val="18"/>
-        </w:rPr>
-        <w:t xml:space="preserve"> </w:t>
-      </w:r>
-      <w:proofErr w:type="spellStart"/>
-      <w:r>
-        <w:rPr>
-          <w:sz w:val="18"/>
-          <w:szCs w:val="18"/>
-        </w:rPr>
-        <w:t>CName</w:t>
-      </w:r>
-      <w:proofErr w:type="spellEnd"/>
-      <w:r>
-        <w:rPr>
-          <w:sz w:val="18"/>
-          <w:szCs w:val="18"/>
-        </w:rPr>
-        <w:t xml:space="preserve"> Giving Result;</w:t>
+        <w:t>Project F Over CName Giving Result;</w:t>
       </w:r>
     </w:p>
     <w:p>
@@ -4807,7 +3705,6 @@
         </w:numPr>
         <w:ind w:leftChars="0"/>
         <w:rPr>
-          <w:rFonts w:hint="eastAsia"/>
           <w:sz w:val="34"/>
           <w:szCs w:val="34"/>
         </w:rPr>
@@ -4897,39 +3794,7 @@
           <w:b/>
           <w:szCs w:val="20"/>
         </w:rPr>
-        <w:t>‘</w:t>
-      </w:r>
-      <w:proofErr w:type="spellStart"/>
-      <w:r>
-        <w:rPr>
-          <w:b/>
-          <w:szCs w:val="20"/>
-        </w:rPr>
-        <w:t>hojun</w:t>
-      </w:r>
-      <w:proofErr w:type="spellEnd"/>
-      <w:r>
-        <w:rPr>
-          <w:b/>
-          <w:szCs w:val="20"/>
-        </w:rPr>
-        <w:t>’, departure time is ‘2018-07-07’ and airline is ‘</w:t>
-      </w:r>
-      <w:proofErr w:type="spellStart"/>
-      <w:r>
-        <w:rPr>
-          <w:b/>
-          <w:szCs w:val="20"/>
-        </w:rPr>
-        <w:t>korean</w:t>
-      </w:r>
-      <w:proofErr w:type="spellEnd"/>
-      <w:r>
-        <w:rPr>
-          <w:b/>
-          <w:szCs w:val="20"/>
-        </w:rPr>
-        <w:t xml:space="preserve"> air’</w:t>
+        <w:t>‘hojun’, departure time is ‘2018-07-07’ and airline is ‘korean air’</w:t>
       </w:r>
       <w:r>
         <w:rPr>
@@ -5028,124 +3893,22 @@
         <w:autoSpaceDN/>
         <w:ind w:leftChars="200" w:left="400"/>
         <w:rPr>
-          <w:rFonts w:eastAsiaTheme="minorHAnsi" w:hint="eastAsia"/>
-          <w:szCs w:val="20"/>
-        </w:rPr>
-      </w:pPr>
-      <w:r>
-        <w:rPr>
-          <w:szCs w:val="20"/>
-        </w:rPr>
-        <w:t>(</w:t>
-      </w:r>
-      <w:proofErr w:type="spellStart"/>
-      <w:r>
-        <w:rPr>
-          <w:szCs w:val="20"/>
-        </w:rPr>
-        <w:t>T.TSeat</w:t>
-      </w:r>
-      <w:proofErr w:type="spellEnd"/>
-      <w:proofErr w:type="gramStart"/>
-      <w:r>
-        <w:rPr>
-          <w:szCs w:val="20"/>
-        </w:rPr>
-        <w:t>) :</w:t>
-      </w:r>
-      <w:proofErr w:type="gramEnd"/>
-      <w:r>
-        <w:rPr>
-          <w:szCs w:val="20"/>
-        </w:rPr>
-        <w:t xml:space="preserve"> </w:t>
-      </w:r>
-      <w:r>
-        <w:rPr>
           <w:rFonts w:eastAsiaTheme="minorHAnsi"/>
           <w:szCs w:val="20"/>
         </w:rPr>
-        <w:t xml:space="preserve">( T.CID = C.CID &amp; </w:t>
-      </w:r>
-      <w:proofErr w:type="spellStart"/>
+      </w:pPr>
+      <w:r>
+        <w:rPr>
+          <w:szCs w:val="20"/>
+        </w:rPr>
+        <w:t xml:space="preserve">(T.TSeat) : </w:t>
+      </w:r>
       <w:r>
         <w:rPr>
           <w:rFonts w:eastAsiaTheme="minorHAnsi"/>
           <w:szCs w:val="20"/>
         </w:rPr>
-        <w:t>T.TDTime</w:t>
-      </w:r>
-      <w:proofErr w:type="spellEnd"/>
-      <w:r>
-        <w:rPr>
-          <w:rFonts w:eastAsiaTheme="minorHAnsi"/>
-          <w:szCs w:val="20"/>
-        </w:rPr>
-        <w:t xml:space="preserve"> = ‘2018-07-07’ &amp; T.LID = L.LID &amp; </w:t>
-      </w:r>
-      <w:proofErr w:type="spellStart"/>
-      <w:r>
-        <w:rPr>
-          <w:rFonts w:eastAsiaTheme="minorHAnsi"/>
-          <w:szCs w:val="20"/>
-        </w:rPr>
-        <w:t>C.CName</w:t>
-      </w:r>
-      <w:proofErr w:type="spellEnd"/>
-      <w:r>
-        <w:rPr>
-          <w:rFonts w:eastAsiaTheme="minorHAnsi"/>
-          <w:szCs w:val="20"/>
-        </w:rPr>
-        <w:t xml:space="preserve"> = ‘</w:t>
-      </w:r>
-      <w:proofErr w:type="spellStart"/>
-      <w:r>
-        <w:rPr>
-          <w:rFonts w:eastAsiaTheme="minorHAnsi"/>
-          <w:szCs w:val="20"/>
-        </w:rPr>
-        <w:t>hojun</w:t>
-      </w:r>
-      <w:proofErr w:type="spellEnd"/>
-      <w:r>
-        <w:rPr>
-          <w:rFonts w:eastAsiaTheme="minorHAnsi"/>
-          <w:szCs w:val="20"/>
-        </w:rPr>
-        <w:t xml:space="preserve">’ &amp; </w:t>
-      </w:r>
-      <w:proofErr w:type="spellStart"/>
-      <w:r>
-        <w:rPr>
-          <w:rFonts w:eastAsiaTheme="minorHAnsi"/>
-          <w:szCs w:val="20"/>
-        </w:rPr>
-        <w:t>L.LName</w:t>
-      </w:r>
-      <w:proofErr w:type="spellEnd"/>
-      <w:r>
-        <w:rPr>
-          <w:rFonts w:eastAsiaTheme="minorHAnsi"/>
-          <w:szCs w:val="20"/>
-        </w:rPr>
-        <w:t xml:space="preserve"> = ‘</w:t>
-      </w:r>
-      <w:proofErr w:type="spellStart"/>
-      <w:r>
-        <w:rPr>
-          <w:rFonts w:eastAsiaTheme="minorHAnsi"/>
-          <w:szCs w:val="20"/>
-        </w:rPr>
-        <w:t>korean</w:t>
-      </w:r>
-      <w:proofErr w:type="spellEnd"/>
-      <w:r>
-        <w:rPr>
-          <w:rFonts w:eastAsiaTheme="minorHAnsi"/>
-          <w:szCs w:val="20"/>
-        </w:rPr>
-        <w:t xml:space="preserve"> air’)</w:t>
+        <w:t>( T.CID = C.CID &amp; T.TDTime = ‘2018-07-07’ &amp; T.LID = L.LID &amp; C.CName = ‘hojun’ &amp; L.LName = ‘korean air’)</w:t>
       </w:r>
     </w:p>
     <w:p>
@@ -5193,39 +3956,7 @@
           <w:b/>
           <w:szCs w:val="20"/>
         </w:rPr>
-        <w:t>which the owner is ‘</w:t>
-      </w:r>
-      <w:proofErr w:type="spellStart"/>
-      <w:r>
-        <w:rPr>
-          <w:b/>
-          <w:szCs w:val="20"/>
-        </w:rPr>
-        <w:t>hojun</w:t>
-      </w:r>
-      <w:proofErr w:type="spellEnd"/>
-      <w:r>
-        <w:rPr>
-          <w:b/>
-          <w:szCs w:val="20"/>
-        </w:rPr>
-        <w:t>’ and the airline is ‘</w:t>
-      </w:r>
-      <w:proofErr w:type="spellStart"/>
-      <w:r>
-        <w:rPr>
-          <w:b/>
-          <w:szCs w:val="20"/>
-        </w:rPr>
-        <w:t>korean</w:t>
-      </w:r>
-      <w:proofErr w:type="spellEnd"/>
-      <w:r>
-        <w:rPr>
-          <w:b/>
-          <w:szCs w:val="20"/>
-        </w:rPr>
-        <w:t xml:space="preserve"> air’</w:t>
+        <w:t>which the owner is ‘hojun’ and the airline is ‘korean air’</w:t>
       </w:r>
     </w:p>
     <w:p>
@@ -5257,17 +3988,8 @@
           <w:rFonts w:hint="eastAsia"/>
           <w:szCs w:val="20"/>
         </w:rPr>
-        <w:t xml:space="preserve"> -&gt; </w:t>
-      </w:r>
-      <w:proofErr w:type="spellStart"/>
-      <w:r>
-        <w:rPr>
-          <w:rFonts w:hint="eastAsia"/>
-          <w:szCs w:val="20"/>
-        </w:rPr>
-        <w:t>airticket</w:t>
-      </w:r>
-      <w:proofErr w:type="spellEnd"/>
+        <w:t xml:space="preserve"> -&gt; airticket</w:t>
+      </w:r>
     </w:p>
     <w:p>
       <w:pPr>
@@ -5284,16 +4006,8 @@
         <w:rPr>
           <w:szCs w:val="20"/>
         </w:rPr>
-        <w:t xml:space="preserve">T2 -&gt; </w:t>
-      </w:r>
-      <w:proofErr w:type="spellStart"/>
-      <w:r>
-        <w:rPr>
-          <w:szCs w:val="20"/>
-        </w:rPr>
-        <w:t>airticket</w:t>
-      </w:r>
-      <w:proofErr w:type="spellEnd"/>
+        <w:t>T2 -&gt; airticket</w:t>
+      </w:r>
     </w:p>
     <w:p>
       <w:pPr>
@@ -5342,100 +4056,22 @@
         <w:autoSpaceDN/>
         <w:ind w:leftChars="200" w:left="400"/>
         <w:rPr>
-          <w:rFonts w:eastAsiaTheme="minorHAnsi" w:hint="eastAsia"/>
-          <w:szCs w:val="20"/>
-        </w:rPr>
-      </w:pPr>
-      <w:r>
-        <w:rPr>
-          <w:szCs w:val="20"/>
-        </w:rPr>
-        <w:t>(T1.TPrice</w:t>
-      </w:r>
-      <w:proofErr w:type="gramStart"/>
-      <w:r>
-        <w:rPr>
-          <w:szCs w:val="20"/>
-        </w:rPr>
-        <w:t>) :</w:t>
-      </w:r>
-      <w:proofErr w:type="gramEnd"/>
-      <w:r>
-        <w:rPr>
-          <w:szCs w:val="20"/>
-        </w:rPr>
-        <w:t xml:space="preserve"> </w:t>
-      </w:r>
-      <w:r>
-        <w:rPr>
           <w:rFonts w:eastAsiaTheme="minorHAnsi"/>
           <w:szCs w:val="20"/>
         </w:rPr>
-        <w:t xml:space="preserve">∀T2 ∃C ∃L ( </w:t>
-      </w:r>
-      <w:proofErr w:type="spellStart"/>
+      </w:pPr>
+      <w:r>
+        <w:rPr>
+          <w:szCs w:val="20"/>
+        </w:rPr>
+        <w:t xml:space="preserve">(T1.TPrice) : </w:t>
+      </w:r>
       <w:r>
         <w:rPr>
           <w:rFonts w:eastAsiaTheme="minorHAnsi"/>
           <w:szCs w:val="20"/>
         </w:rPr>
-        <w:t>C.CName</w:t>
-      </w:r>
-      <w:proofErr w:type="spellEnd"/>
-      <w:r>
-        <w:rPr>
-          <w:rFonts w:eastAsiaTheme="minorHAnsi"/>
-          <w:szCs w:val="20"/>
-        </w:rPr>
-        <w:t xml:space="preserve"> = ‘</w:t>
-      </w:r>
-      <w:proofErr w:type="spellStart"/>
-      <w:r>
-        <w:rPr>
-          <w:rFonts w:eastAsiaTheme="minorHAnsi"/>
-          <w:szCs w:val="20"/>
-        </w:rPr>
-        <w:t>hojun</w:t>
-      </w:r>
-      <w:proofErr w:type="spellEnd"/>
-      <w:r>
-        <w:rPr>
-          <w:rFonts w:eastAsiaTheme="minorHAnsi"/>
-          <w:szCs w:val="20"/>
-        </w:rPr>
-        <w:t xml:space="preserve">’ &amp; </w:t>
-      </w:r>
-      <w:proofErr w:type="spellStart"/>
-      <w:r>
-        <w:rPr>
-          <w:rFonts w:eastAsiaTheme="minorHAnsi"/>
-          <w:szCs w:val="20"/>
-        </w:rPr>
-        <w:t>L.LName</w:t>
-      </w:r>
-      <w:proofErr w:type="spellEnd"/>
-      <w:r>
-        <w:rPr>
-          <w:rFonts w:eastAsiaTheme="minorHAnsi"/>
-          <w:szCs w:val="20"/>
-        </w:rPr>
-        <w:t xml:space="preserve"> = ‘</w:t>
-      </w:r>
-      <w:proofErr w:type="spellStart"/>
-      <w:r>
-        <w:rPr>
-          <w:rFonts w:eastAsiaTheme="minorHAnsi"/>
-          <w:szCs w:val="20"/>
-        </w:rPr>
-        <w:t>korean</w:t>
-      </w:r>
-      <w:proofErr w:type="spellEnd"/>
-      <w:r>
-        <w:rPr>
-          <w:rFonts w:eastAsiaTheme="minorHAnsi"/>
-          <w:szCs w:val="20"/>
-        </w:rPr>
-        <w:t xml:space="preserve"> air’ &amp; T1.CID = C.CID &amp; T1.LID = L.LID &amp; T2.CID = C.CID &amp; T2.LID = L.LID &amp; T1.TPrice </w:t>
+        <w:t xml:space="preserve">∀T2 ∃C ∃L ( C.CName = ‘hojun’ &amp; L.LName = ‘korean air’ &amp; T1.CID = C.CID &amp; T1.LID = L.LID &amp; T2.CID = C.CID &amp; T2.LID = L.LID &amp; T1.TPrice </w:t>
       </w:r>
       <w:r>
         <w:rPr>
@@ -5502,16 +4138,8 @@
         <w:rPr>
           <w:szCs w:val="20"/>
         </w:rPr>
-        <w:t xml:space="preserve">T1 -&gt; </w:t>
-      </w:r>
-      <w:proofErr w:type="spellStart"/>
-      <w:r>
-        <w:rPr>
-          <w:szCs w:val="20"/>
-        </w:rPr>
-        <w:t>airticket</w:t>
-      </w:r>
-      <w:proofErr w:type="spellEnd"/>
+        <w:t>T1 -&gt; airticket</w:t>
+      </w:r>
     </w:p>
     <w:p>
       <w:pPr>
@@ -5529,17 +4157,8 @@
           <w:rFonts w:hint="eastAsia"/>
           <w:szCs w:val="20"/>
         </w:rPr>
-        <w:t xml:space="preserve">T2 -&gt; </w:t>
-      </w:r>
-      <w:proofErr w:type="spellStart"/>
-      <w:r>
-        <w:rPr>
-          <w:rFonts w:hint="eastAsia"/>
-          <w:szCs w:val="20"/>
-        </w:rPr>
-        <w:t>airticket</w:t>
-      </w:r>
-      <w:proofErr w:type="spellEnd"/>
+        <w:t>T2 -&gt; airticket</w:t>
+      </w:r>
     </w:p>
     <w:p>
       <w:pPr>
@@ -5610,93 +4229,14 @@
         <w:rPr>
           <w:szCs w:val="20"/>
         </w:rPr>
-        <w:t>(T1.TSeat</w:t>
-      </w:r>
-      <w:proofErr w:type="gramStart"/>
-      <w:r>
-        <w:rPr>
-          <w:szCs w:val="20"/>
-        </w:rPr>
-        <w:t>) :</w:t>
-      </w:r>
-      <w:proofErr w:type="gramEnd"/>
-      <w:r>
-        <w:rPr>
-          <w:szCs w:val="20"/>
-        </w:rPr>
-        <w:t xml:space="preserve"> </w:t>
+        <w:t xml:space="preserve">(T1.TSeat) : </w:t>
       </w:r>
       <w:r>
         <w:rPr>
           <w:rFonts w:eastAsiaTheme="minorHAnsi"/>
           <w:szCs w:val="20"/>
         </w:rPr>
-        <w:t>∀</w:t>
-      </w:r>
-      <w:r>
-        <w:rPr>
-          <w:rFonts w:eastAsiaTheme="minorHAnsi"/>
-          <w:szCs w:val="20"/>
-        </w:rPr>
-        <w:t xml:space="preserve">T2 </w:t>
-      </w:r>
-      <w:r>
-        <w:rPr>
-          <w:rFonts w:eastAsiaTheme="minorHAnsi"/>
-          <w:szCs w:val="20"/>
-        </w:rPr>
-        <w:t>∃</w:t>
-      </w:r>
-      <w:r>
-        <w:rPr>
-          <w:rFonts w:eastAsiaTheme="minorHAnsi"/>
-          <w:szCs w:val="20"/>
-        </w:rPr>
-        <w:t xml:space="preserve">P1 </w:t>
-      </w:r>
-      <w:r>
-        <w:rPr>
-          <w:rFonts w:eastAsiaTheme="minorHAnsi"/>
-          <w:szCs w:val="20"/>
-        </w:rPr>
-        <w:t>∃</w:t>
-      </w:r>
-      <w:r>
-        <w:rPr>
-          <w:rFonts w:eastAsiaTheme="minorHAnsi"/>
-          <w:szCs w:val="20"/>
-        </w:rPr>
-        <w:t xml:space="preserve">P2 </w:t>
-      </w:r>
-      <w:r>
-        <w:rPr>
-          <w:rFonts w:eastAsiaTheme="minorHAnsi"/>
-          <w:szCs w:val="20"/>
-        </w:rPr>
-        <w:t>∃</w:t>
-      </w:r>
-      <w:r>
-        <w:rPr>
-          <w:rFonts w:eastAsiaTheme="minorHAnsi"/>
-          <w:szCs w:val="20"/>
-        </w:rPr>
-        <w:t xml:space="preserve">L ( T1.PDID = P1.PID &amp; T2.PDID = P1.PID &amp; T1.PAID = P2.PID &amp; T2.PAID = P2.PID &amp; T1.LID = L.LID &amp; T2.LID = L.LID &amp; P1.PName = ‘Vienna’ &amp; P2.PName = ‘Graz’ &amp; </w:t>
-      </w:r>
-      <w:proofErr w:type="spellStart"/>
-      <w:r>
-        <w:rPr>
-          <w:rFonts w:eastAsiaTheme="minorHAnsi"/>
-          <w:szCs w:val="20"/>
-        </w:rPr>
-        <w:t>L.LName</w:t>
-      </w:r>
-      <w:proofErr w:type="spellEnd"/>
-      <w:r>
-        <w:rPr>
-          <w:rFonts w:eastAsiaTheme="minorHAnsi"/>
-          <w:szCs w:val="20"/>
-        </w:rPr>
-        <w:t xml:space="preserve"> = ‘LOT’ &amp; T1.TSeat &gt;= T2.TSeat)</w:t>
+        <w:t>∀T2 ∃P1 ∃P2 ∃L ( T1.PDID = P1.PID &amp; T2.PDID = P1.PID &amp; T1.PAID = P2.PID &amp; T2.PAID = P2.PID &amp; T1.LID = L.LID &amp; T2.LID = L.LID &amp; P1.PName = ‘Vienna’ &amp; P2.PName = ‘Graz’ &amp; L.LName = ‘LOT’ &amp; T1.TSeat &gt;= T2.TSeat)</w:t>
       </w:r>
     </w:p>
     <w:p>
@@ -5708,7 +4248,6 @@
         </w:numPr>
         <w:ind w:leftChars="0"/>
         <w:rPr>
-          <w:rFonts w:hint="eastAsia"/>
           <w:sz w:val="34"/>
           <w:szCs w:val="34"/>
         </w:rPr>
@@ -5726,16 +4265,7 @@
           <w:sz w:val="34"/>
           <w:szCs w:val="34"/>
         </w:rPr>
-        <w:t>S</w:t>
-      </w:r>
-      <w:bookmarkStart w:id="0" w:name="_GoBack"/>
-      <w:bookmarkEnd w:id="0"/>
-      <w:r>
-        <w:rPr>
-          <w:sz w:val="34"/>
-          <w:szCs w:val="34"/>
-        </w:rPr>
-        <w:t>QL</w:t>
+        <w:t>SQL</w:t>
       </w:r>
     </w:p>
     <w:p>
@@ -5749,7 +4279,6 @@
         <w:autoSpaceDN/>
         <w:ind w:firstLine="400"/>
         <w:rPr>
-          <w:rFonts w:hint="eastAsia"/>
           <w:sz w:val="18"/>
           <w:szCs w:val="18"/>
         </w:rPr>
@@ -5804,39 +4333,7 @@
           <w:b/>
           <w:szCs w:val="20"/>
         </w:rPr>
-        <w:t>‘</w:t>
-      </w:r>
-      <w:proofErr w:type="spellStart"/>
-      <w:r>
-        <w:rPr>
-          <w:b/>
-          <w:szCs w:val="20"/>
-        </w:rPr>
-        <w:t>hojun</w:t>
-      </w:r>
-      <w:proofErr w:type="spellEnd"/>
-      <w:r>
-        <w:rPr>
-          <w:b/>
-          <w:szCs w:val="20"/>
-        </w:rPr>
-        <w:t>’, departure time is ‘2018-07-07’ and airline is ‘</w:t>
-      </w:r>
-      <w:proofErr w:type="spellStart"/>
-      <w:r>
-        <w:rPr>
-          <w:b/>
-          <w:szCs w:val="20"/>
-        </w:rPr>
-        <w:t>korean</w:t>
-      </w:r>
-      <w:proofErr w:type="spellEnd"/>
-      <w:r>
-        <w:rPr>
-          <w:b/>
-          <w:szCs w:val="20"/>
-        </w:rPr>
-        <w:t xml:space="preserve"> air’.</w:t>
+        <w:t>‘hojun’, departure time is ‘2018-07-07’ and airline is ‘korean air’.</w:t>
       </w:r>
     </w:p>
     <w:p>
@@ -5854,7 +4351,6 @@
           <w:szCs w:val="18"/>
         </w:rPr>
       </w:pPr>
-      <w:proofErr w:type="spellStart"/>
       <w:r>
         <w:rPr>
           <w:sz w:val="18"/>
@@ -5862,7 +4358,6 @@
         </w:rPr>
         <w:t>Adsfa</w:t>
       </w:r>
-      <w:proofErr w:type="spellEnd"/>
     </w:p>
     <w:p>
       <w:pPr>
@@ -5875,7 +4370,6 @@
         <w:autoSpaceDN/>
         <w:ind w:firstLine="400"/>
         <w:rPr>
-          <w:rFonts w:hint="eastAsia"/>
           <w:sz w:val="18"/>
           <w:szCs w:val="18"/>
         </w:rPr>
@@ -7839,571 +6333,6 @@
 </w:styles>
 </file>
 
-<file path=word/glossary/document.xml><?xml version="1.0" encoding="utf-8"?>
-<w:glossaryDocument xmlns:wpc="http://schemas.microsoft.com/office/word/2010/wordprocessingCanvas" xmlns:mc="http://schemas.openxmlformats.org/markup-compatibility/2006" xmlns:o="urn:schemas-microsoft-com:office:office" xmlns:r="http://schemas.openxmlformats.org/officeDocument/2006/relationships" xmlns:m="http://schemas.openxmlformats.org/officeDocument/2006/math" xmlns:v="urn:schemas-microsoft-com:vml" xmlns:wp14="http://schemas.microsoft.com/office/word/2010/wordprocessingDrawing" xmlns:wp="http://schemas.openxmlformats.org/drawingml/2006/wordprocessingDrawing" xmlns:w10="urn:schemas-microsoft-com:office:word" xmlns:w="http://schemas.openxmlformats.org/wordprocessingml/2006/main" xmlns:w14="http://schemas.microsoft.com/office/word/2010/wordml" xmlns:w15="http://schemas.microsoft.com/office/word/2012/wordml" xmlns:wpg="http://schemas.microsoft.com/office/word/2010/wordprocessingGroup" xmlns:wpi="http://schemas.microsoft.com/office/word/2010/wordprocessingInk" xmlns:wne="http://schemas.microsoft.com/office/word/2006/wordml" xmlns:wps="http://schemas.microsoft.com/office/word/2010/wordprocessingShape" mc:Ignorable="w14 w15 wp14"/>
-</file>
-
-<file path=word/glossary/fontTable.xml><?xml version="1.0" encoding="utf-8"?>
-<w:fonts xmlns:mc="http://schemas.openxmlformats.org/markup-compatibility/2006" xmlns:r="http://schemas.openxmlformats.org/officeDocument/2006/relationships" xmlns:w="http://schemas.openxmlformats.org/wordprocessingml/2006/main" xmlns:w14="http://schemas.microsoft.com/office/word/2010/wordml" xmlns:w15="http://schemas.microsoft.com/office/word/2012/wordml" mc:Ignorable="w14 w15">
-  <w:font w:name="Wingdings">
-    <w:panose1 w:val="05000000000000000000"/>
-    <w:charset w:val="02"/>
-    <w:family w:val="auto"/>
-    <w:pitch w:val="variable"/>
-    <w:sig w:usb0="00000000" w:usb1="10000000" w:usb2="00000000" w:usb3="00000000" w:csb0="80000000" w:csb1="00000000"/>
-  </w:font>
-  <w:font w:name="Times New Roman">
-    <w:panose1 w:val="02020603050405020304"/>
-    <w:charset w:val="00"/>
-    <w:family w:val="roman"/>
-    <w:pitch w:val="variable"/>
-    <w:sig w:usb0="E0002EFF" w:usb1="C0007843" w:usb2="00000009" w:usb3="00000000" w:csb0="000001FF" w:csb1="00000000"/>
-  </w:font>
-  <w:font w:name="맑은 고딕">
-    <w:panose1 w:val="020B0503020000020004"/>
-    <w:charset w:val="81"/>
-    <w:family w:val="modern"/>
-    <w:pitch w:val="variable"/>
-    <w:sig w:usb0="9000002F" w:usb1="29D77CFB" w:usb2="00000012" w:usb3="00000000" w:csb0="00080001" w:csb1="00000000"/>
-  </w:font>
-  <w:font w:name="MS Gothic">
-    <w:altName w:val="ＭＳ ゴシック"/>
-    <w:panose1 w:val="020B0609070205080204"/>
-    <w:charset w:val="80"/>
-    <w:family w:val="modern"/>
-    <w:pitch w:val="fixed"/>
-    <w:sig w:usb0="E00002FF" w:usb1="6AC7FDFB" w:usb2="08000012" w:usb3="00000000" w:csb0="0002009F" w:csb1="00000000"/>
-  </w:font>
-  <w:font w:name="Arial">
-    <w:panose1 w:val="020B0604020202020204"/>
-    <w:charset w:val="00"/>
-    <w:family w:val="swiss"/>
-    <w:pitch w:val="variable"/>
-    <w:sig w:usb0="E0002AFF" w:usb1="C0007843" w:usb2="00000009" w:usb3="00000000" w:csb0="000001FF" w:csb1="00000000"/>
-  </w:font>
-</w:fonts>
-</file>
-
-<file path=word/glossary/settings.xml><?xml version="1.0" encoding="utf-8"?>
-<w:settings xmlns:mc="http://schemas.openxmlformats.org/markup-compatibility/2006" xmlns:o="urn:schemas-microsoft-com:office:office" xmlns:r="http://schemas.openxmlformats.org/officeDocument/2006/relationships" xmlns:m="http://schemas.openxmlformats.org/officeDocument/2006/math" xmlns:v="urn:schemas-microsoft-com:vml" xmlns:w10="urn:schemas-microsoft-com:office:word" xmlns:w="http://schemas.openxmlformats.org/wordprocessingml/2006/main" xmlns:w14="http://schemas.microsoft.com/office/word/2010/wordml" xmlns:w15="http://schemas.microsoft.com/office/word/2012/wordml" xmlns:sl="http://schemas.openxmlformats.org/schemaLibrary/2006/main" mc:Ignorable="w14 w15">
-  <w:view w:val="normal"/>
-  <w:bordersDoNotSurroundHeader/>
-  <w:bordersDoNotSurroundFooter/>
-  <w:defaultTabStop w:val="800"/>
-  <w:displayHorizontalDrawingGridEvery w:val="0"/>
-  <w:displayVerticalDrawingGridEvery w:val="2"/>
-  <w:noPunctuationKerning/>
-  <w:characterSpacingControl w:val="doNotCompress"/>
-  <w:compat>
-    <w:spaceForUL/>
-    <w:balanceSingleByteDoubleByteWidth/>
-    <w:doNotLeaveBackslashAlone/>
-    <w:ulTrailSpace/>
-    <w:doNotExpandShiftReturn/>
-    <w:adjustLineHeightInTable/>
-    <w:useFELayout/>
-    <w:compatSetting w:name="compatibilityMode" w:uri="http://schemas.microsoft.com/office/word" w:val="15"/>
-    <w:compatSetting w:name="overrideTableStyleFontSizeAndJustification" w:uri="http://schemas.microsoft.com/office/word" w:val="1"/>
-    <w:compatSetting w:name="enableOpenTypeFeatures" w:uri="http://schemas.microsoft.com/office/word" w:val="1"/>
-    <w:compatSetting w:name="doNotFlipMirrorIndents" w:uri="http://schemas.microsoft.com/office/word" w:val="1"/>
-    <w:compatSetting w:name="differentiateMultirowTableHeaders" w:uri="http://schemas.microsoft.com/office/word" w:val="1"/>
-  </w:compat>
-  <w:rsids>
-    <w:rsidRoot w:val="00C976ED"/>
-    <w:rsid w:val="002614AB"/>
-    <w:rsid w:val="004A4364"/>
-    <w:rsid w:val="00C976ED"/>
-    <w:rsid w:val="00D12B74"/>
-  </w:rsids>
-  <m:mathPr>
-    <m:mathFont m:val="Cambria Math"/>
-    <m:brkBin m:val="before"/>
-    <m:brkBinSub m:val="--"/>
-    <m:smallFrac m:val="0"/>
-    <m:dispDef/>
-    <m:lMargin m:val="0"/>
-    <m:rMargin m:val="0"/>
-    <m:defJc m:val="centerGroup"/>
-    <m:wrapIndent m:val="1440"/>
-    <m:intLim m:val="subSup"/>
-    <m:naryLim m:val="undOvr"/>
-  </m:mathPr>
-  <w:themeFontLang w:val="en-US" w:eastAsia="ko-KR"/>
-  <w:clrSchemeMapping w:bg1="light1" w:t1="dark1" w:bg2="light2" w:t2="dark2" w:accent1="accent1" w:accent2="accent2" w:accent3="accent3" w:accent4="accent4" w:accent5="accent5" w:accent6="accent6" w:hyperlink="hyperlink" w:followedHyperlink="followedHyperlink"/>
-  <w:decimalSymbol w:val="."/>
-  <w:listSeparator w:val=","/>
-  <w15:chartTrackingRefBased/>
-</w:settings>
-</file>
-
-<file path=word/glossary/styles.xml><?xml version="1.0" encoding="utf-8"?>
-<w:styles xmlns:mc="http://schemas.openxmlformats.org/markup-compatibility/2006" xmlns:r="http://schemas.openxmlformats.org/officeDocument/2006/relationships" xmlns:w="http://schemas.openxmlformats.org/wordprocessingml/2006/main" xmlns:w14="http://schemas.microsoft.com/office/word/2010/wordml" xmlns:w15="http://schemas.microsoft.com/office/word/2012/wordml" mc:Ignorable="w14 w15">
-  <w:docDefaults>
-    <w:rPrDefault>
-      <w:rPr>
-        <w:rFonts w:asciiTheme="minorHAnsi" w:eastAsiaTheme="minorEastAsia" w:hAnsiTheme="minorHAnsi" w:cstheme="minorBidi"/>
-        <w:kern w:val="2"/>
-        <w:szCs w:val="22"/>
-        <w:lang w:val="en-US" w:eastAsia="ko-KR" w:bidi="ar-SA"/>
-      </w:rPr>
-    </w:rPrDefault>
-    <w:pPrDefault>
-      <w:pPr>
-        <w:spacing w:after="160" w:line="259" w:lineRule="auto"/>
-        <w:jc w:val="both"/>
-      </w:pPr>
-    </w:pPrDefault>
-  </w:docDefaults>
-  <w:latentStyles w:defLockedState="0" w:defUIPriority="99" w:defSemiHidden="0" w:defUnhideWhenUsed="0" w:defQFormat="0" w:count="371">
-    <w:lsdException w:name="Normal" w:uiPriority="0" w:qFormat="1"/>
-    <w:lsdException w:name="heading 1" w:uiPriority="9" w:qFormat="1"/>
-    <w:lsdException w:name="heading 2" w:semiHidden="1" w:uiPriority="9" w:unhideWhenUsed="1" w:qFormat="1"/>
-    <w:lsdException w:name="heading 3" w:semiHidden="1" w:uiPriority="9" w:unhideWhenUsed="1" w:qFormat="1"/>
-    <w:lsdException w:name="heading 4" w:semiHidden="1" w:uiPriority="9" w:unhideWhenUsed="1" w:qFormat="1"/>
-    <w:lsdException w:name="heading 5" w:semiHidden="1" w:uiPriority="9" w:unhideWhenUsed="1" w:qFormat="1"/>
-    <w:lsdException w:name="heading 6" w:semiHidden="1" w:uiPriority="9" w:unhideWhenUsed="1" w:qFormat="1"/>
-    <w:lsdException w:name="heading 7" w:semiHidden="1" w:uiPriority="9" w:unhideWhenUsed="1" w:qFormat="1"/>
-    <w:lsdException w:name="heading 8" w:semiHidden="1" w:uiPriority="9" w:unhideWhenUsed="1" w:qFormat="1"/>
-    <w:lsdException w:name="heading 9" w:semiHidden="1" w:uiPriority="9" w:unhideWhenUsed="1" w:qFormat="1"/>
-    <w:lsdException w:name="index 1" w:semiHidden="1" w:unhideWhenUsed="1"/>
-    <w:lsdException w:name="index 2" w:semiHidden="1" w:unhideWhenUsed="1"/>
-    <w:lsdException w:name="index 3" w:semiHidden="1" w:unhideWhenUsed="1"/>
-    <w:lsdException w:name="index 4" w:semiHidden="1" w:unhideWhenUsed="1"/>
-    <w:lsdException w:name="index 5" w:semiHidden="1" w:unhideWhenUsed="1"/>
-    <w:lsdException w:name="index 6" w:semiHidden="1" w:unhideWhenUsed="1"/>
-    <w:lsdException w:name="index 7" w:semiHidden="1" w:unhideWhenUsed="1"/>
-    <w:lsdException w:name="index 8" w:semiHidden="1" w:unhideWhenUsed="1"/>
-    <w:lsdException w:name="index 9" w:semiHidden="1" w:unhideWhenUsed="1"/>
-    <w:lsdException w:name="toc 1" w:semiHidden="1" w:uiPriority="39" w:unhideWhenUsed="1"/>
-    <w:lsdException w:name="toc 2" w:semiHidden="1" w:uiPriority="39" w:unhideWhenUsed="1"/>
-    <w:lsdException w:name="toc 3" w:semiHidden="1" w:uiPriority="39" w:unhideWhenUsed="1"/>
-    <w:lsdException w:name="toc 4" w:semiHidden="1" w:uiPriority="39" w:unhideWhenUsed="1"/>
-    <w:lsdException w:name="toc 5" w:semiHidden="1" w:uiPriority="39" w:unhideWhenUsed="1"/>
-    <w:lsdException w:name="toc 6" w:semiHidden="1" w:uiPriority="39" w:unhideWhenUsed="1"/>
-    <w:lsdException w:name="toc 7" w:semiHidden="1" w:uiPriority="39" w:unhideWhenUsed="1"/>
-    <w:lsdException w:name="toc 8" w:semiHidden="1" w:uiPriority="39" w:unhideWhenUsed="1"/>
-    <w:lsdException w:name="toc 9" w:semiHidden="1" w:uiPriority="39" w:unhideWhenUsed="1"/>
-    <w:lsdException w:name="Normal Indent" w:semiHidden="1" w:unhideWhenUsed="1"/>
-    <w:lsdException w:name="footnote text" w:semiHidden="1" w:unhideWhenUsed="1"/>
-    <w:lsdException w:name="annotation text" w:semiHidden="1" w:unhideWhenUsed="1"/>
-    <w:lsdException w:name="header" w:semiHidden="1" w:unhideWhenUsed="1"/>
-    <w:lsdException w:name="footer" w:semiHidden="1" w:unhideWhenUsed="1"/>
-    <w:lsdException w:name="index heading" w:semiHidden="1" w:unhideWhenUsed="1"/>
-    <w:lsdException w:name="caption" w:semiHidden="1" w:uiPriority="35" w:unhideWhenUsed="1" w:qFormat="1"/>
-    <w:lsdException w:name="table of figures" w:semiHidden="1" w:unhideWhenUsed="1"/>
-    <w:lsdException w:name="envelope address" w:semiHidden="1" w:unhideWhenUsed="1"/>
-    <w:lsdException w:name="envelope return" w:semiHidden="1" w:unhideWhenUsed="1"/>
-    <w:lsdException w:name="footnote reference" w:semiHidden="1" w:unhideWhenUsed="1"/>
-    <w:lsdException w:name="annotation reference" w:semiHidden="1" w:unhideWhenUsed="1"/>
-    <w:lsdException w:name="line number" w:semiHidden="1" w:unhideWhenUsed="1"/>
-    <w:lsdException w:name="page number" w:semiHidden="1" w:unhideWhenUsed="1"/>
-    <w:lsdException w:name="endnote reference" w:semiHidden="1" w:unhideWhenUsed="1"/>
-    <w:lsdException w:name="endnote text" w:semiHidden="1" w:unhideWhenUsed="1"/>
-    <w:lsdException w:name="table of authorities" w:semiHidden="1" w:unhideWhenUsed="1"/>
-    <w:lsdException w:name="macro" w:semiHidden="1" w:unhideWhenUsed="1"/>
-    <w:lsdException w:name="toa heading" w:semiHidden="1" w:unhideWhenUsed="1"/>
-    <w:lsdException w:name="List" w:semiHidden="1" w:unhideWhenUsed="1"/>
-    <w:lsdException w:name="List Bullet" w:semiHidden="1" w:unhideWhenUsed="1"/>
-    <w:lsdException w:name="List Number" w:semiHidden="1" w:unhideWhenUsed="1"/>
-    <w:lsdException w:name="List 2" w:semiHidden="1" w:unhideWhenUsed="1"/>
-    <w:lsdException w:name="List 3" w:semiHidden="1" w:unhideWhenUsed="1"/>
-    <w:lsdException w:name="List 4" w:semiHidden="1" w:unhideWhenUsed="1"/>
-    <w:lsdException w:name="List 5" w:semiHidden="1" w:unhideWhenUsed="1"/>
-    <w:lsdException w:name="List Bullet 2" w:semiHidden="1" w:unhideWhenUsed="1"/>
-    <w:lsdException w:name="List Bullet 3" w:semiHidden="1" w:unhideWhenUsed="1"/>
-    <w:lsdException w:name="List Bullet 4" w:semiHidden="1" w:unhideWhenUsed="1"/>
-    <w:lsdException w:name="List Bullet 5" w:semiHidden="1" w:unhideWhenUsed="1"/>
-    <w:lsdException w:name="List Number 2" w:semiHidden="1" w:unhideWhenUsed="1"/>
-    <w:lsdException w:name="List Number 3" w:semiHidden="1" w:unhideWhenUsed="1"/>
-    <w:lsdException w:name="List Number 4" w:semiHidden="1" w:unhideWhenUsed="1"/>
-    <w:lsdException w:name="List Number 5" w:semiHidden="1" w:unhideWhenUsed="1"/>
-    <w:lsdException w:name="Title" w:uiPriority="10" w:qFormat="1"/>
-    <w:lsdException w:name="Closing" w:semiHidden="1" w:unhideWhenUsed="1"/>
-    <w:lsdException w:name="Signature" w:semiHidden="1" w:unhideWhenUsed="1"/>
-    <w:lsdException w:name="Default Paragraph Font" w:semiHidden="1" w:uiPriority="1" w:unhideWhenUsed="1"/>
-    <w:lsdException w:name="Body Text" w:semiHidden="1" w:unhideWhenUsed="1"/>
-    <w:lsdException w:name="Body Text Indent" w:semiHidden="1" w:unhideWhenUsed="1"/>
-    <w:lsdException w:name="List Continue" w:semiHidden="1" w:unhideWhenUsed="1"/>
-    <w:lsdException w:name="List Continue 2" w:semiHidden="1" w:unhideWhenUsed="1"/>
-    <w:lsdException w:name="List Continue 3" w:semiHidden="1" w:unhideWhenUsed="1"/>
-    <w:lsdException w:name="List Continue 4" w:semiHidden="1" w:unhideWhenUsed="1"/>
-    <w:lsdException w:name="List Continue 5" w:semiHidden="1" w:unhideWhenUsed="1"/>
-    <w:lsdException w:name="Message Header" w:semiHidden="1" w:unhideWhenUsed="1"/>
-    <w:lsdException w:name="Subtitle" w:uiPriority="11" w:qFormat="1"/>
-    <w:lsdException w:name="Salutation" w:semiHidden="1" w:unhideWhenUsed="1"/>
-    <w:lsdException w:name="Date" w:semiHidden="1" w:unhideWhenUsed="1"/>
-    <w:lsdException w:name="Body Text First Indent" w:semiHidden="1" w:unhideWhenUsed="1"/>
-    <w:lsdException w:name="Body Text First Indent 2" w:semiHidden="1" w:unhideWhenUsed="1"/>
-    <w:lsdException w:name="Note Heading" w:semiHidden="1" w:unhideWhenUsed="1"/>
-    <w:lsdException w:name="Body Text 2" w:semiHidden="1" w:unhideWhenUsed="1"/>
-    <w:lsdException w:name="Body Text 3" w:semiHidden="1" w:unhideWhenUsed="1"/>
-    <w:lsdException w:name="Body Text Indent 2" w:semiHidden="1" w:unhideWhenUsed="1"/>
-    <w:lsdException w:name="Body Text Indent 3" w:semiHidden="1" w:unhideWhenUsed="1"/>
-    <w:lsdException w:name="Block Text" w:semiHidden="1" w:unhideWhenUsed="1"/>
-    <w:lsdException w:name="Hyperlink" w:semiHidden="1" w:unhideWhenUsed="1"/>
-    <w:lsdException w:name="FollowedHyperlink" w:semiHidden="1" w:unhideWhenUsed="1"/>
-    <w:lsdException w:name="Strong" w:uiPriority="22" w:qFormat="1"/>
-    <w:lsdException w:name="Emphasis" w:uiPriority="20" w:qFormat="1"/>
-    <w:lsdException w:name="Document Map" w:semiHidden="1" w:unhideWhenUsed="1"/>
-    <w:lsdException w:name="Plain Text" w:semiHidden="1" w:unhideWhenUsed="1"/>
-    <w:lsdException w:name="E-mail Signature" w:semiHidden="1" w:unhideWhenUsed="1"/>
-    <w:lsdException w:name="HTML Top of Form" w:semiHidden="1" w:unhideWhenUsed="1"/>
-    <w:lsdException w:name="HTML Bottom of Form" w:semiHidden="1" w:unhideWhenUsed="1"/>
-    <w:lsdException w:name="Normal (Web)" w:semiHidden="1" w:unhideWhenUsed="1"/>
-    <w:lsdException w:name="HTML Acronym" w:semiHidden="1" w:unhideWhenUsed="1"/>
-    <w:lsdException w:name="HTML Address" w:semiHidden="1" w:unhideWhenUsed="1"/>
-    <w:lsdException w:name="HTML Cite" w:semiHidden="1" w:unhideWhenUsed="1"/>
-    <w:lsdException w:name="HTML Code" w:semiHidden="1" w:unhideWhenUsed="1"/>
-    <w:lsdException w:name="HTML Definition" w:semiHidden="1" w:unhideWhenUsed="1"/>
-    <w:lsdException w:name="HTML Keyboard" w:semiHidden="1" w:unhideWhenUsed="1"/>
-    <w:lsdException w:name="HTML Preformatted" w:semiHidden="1" w:unhideWhenUsed="1"/>
-    <w:lsdException w:name="HTML Sample" w:semiHidden="1" w:unhideWhenUsed="1"/>
-    <w:lsdException w:name="HTML Typewriter" w:semiHidden="1" w:unhideWhenUsed="1"/>
-    <w:lsdException w:name="HTML Variable" w:semiHidden="1" w:unhideWhenUsed="1"/>
-    <w:lsdException w:name="Normal Table" w:semiHidden="1" w:unhideWhenUsed="1"/>
-    <w:lsdException w:name="annotation subject" w:semiHidden="1" w:unhideWhenUsed="1"/>
-    <w:lsdException w:name="No List" w:semiHidden="1" w:unhideWhenUsed="1"/>
-    <w:lsdException w:name="Outline List 1" w:semiHidden="1" w:unhideWhenUsed="1"/>
-    <w:lsdException w:name="Outline List 2" w:semiHidden="1" w:unhideWhenUsed="1"/>
-    <w:lsdException w:name="Outline List 3" w:semiHidden="1" w:unhideWhenUsed="1"/>
-    <w:lsdException w:name="Table Simple 1" w:semiHidden="1" w:unhideWhenUsed="1"/>
-    <w:lsdException w:name="Table Simple 2" w:semiHidden="1" w:unhideWhenUsed="1"/>
-    <w:lsdException w:name="Table Simple 3" w:semiHidden="1" w:unhideWhenUsed="1"/>
-    <w:lsdException w:name="Table Classic 1" w:semiHidden="1" w:unhideWhenUsed="1"/>
-    <w:lsdException w:name="Table Classic 2" w:semiHidden="1" w:unhideWhenUsed="1"/>
-    <w:lsdException w:name="Table Classic 3" w:semiHidden="1" w:unhideWhenUsed="1"/>
-    <w:lsdException w:name="Table Classic 4" w:semiHidden="1" w:unhideWhenUsed="1"/>
-    <w:lsdException w:name="Table Colorful 1" w:semiHidden="1" w:unhideWhenUsed="1"/>
-    <w:lsdException w:name="Table Colorful 2" w:semiHidden="1" w:unhideWhenUsed="1"/>
-    <w:lsdException w:name="Table Colorful 3" w:semiHidden="1" w:unhideWhenUsed="1"/>
-    <w:lsdException w:name="Table Columns 1" w:semiHidden="1" w:unhideWhenUsed="1"/>
-    <w:lsdException w:name="Table Columns 2" w:semiHidden="1" w:unhideWhenUsed="1"/>
-    <w:lsdException w:name="Table Columns 3" w:semiHidden="1" w:unhideWhenUsed="1"/>
-    <w:lsdException w:name="Table Columns 4" w:semiHidden="1" w:unhideWhenUsed="1"/>
-    <w:lsdException w:name="Table Columns 5" w:semiHidden="1" w:unhideWhenUsed="1"/>
-    <w:lsdException w:name="Table Grid 1" w:semiHidden="1" w:unhideWhenUsed="1"/>
-    <w:lsdException w:name="Table Grid 2" w:semiHidden="1" w:unhideWhenUsed="1"/>
-    <w:lsdException w:name="Table Grid 3" w:semiHidden="1" w:unhideWhenUsed="1"/>
-    <w:lsdException w:name="Table Grid 4" w:semiHidden="1" w:unhideWhenUsed="1"/>
-    <w:lsdException w:name="Table Grid 5" w:semiHidden="1" w:unhideWhenUsed="1"/>
-    <w:lsdException w:name="Table Grid 6" w:semiHidden="1" w:unhideWhenUsed="1"/>
-    <w:lsdException w:name="Table Grid 7" w:semiHidden="1" w:unhideWhenUsed="1"/>
-    <w:lsdException w:name="Table Grid 8" w:semiHidden="1" w:unhideWhenUsed="1"/>
-    <w:lsdException w:name="Table List 1" w:semiHidden="1" w:unhideWhenUsed="1"/>
-    <w:lsdException w:name="Table List 2" w:semiHidden="1" w:unhideWhenUsed="1"/>
-    <w:lsdException w:name="Table List 3" w:semiHidden="1" w:unhideWhenUsed="1"/>
-    <w:lsdException w:name="Table List 4" w:semiHidden="1" w:unhideWhenUsed="1"/>
-    <w:lsdException w:name="Table List 5" w:semiHidden="1" w:unhideWhenUsed="1"/>
-    <w:lsdException w:name="Table List 6" w:semiHidden="1" w:unhideWhenUsed="1"/>
-    <w:lsdException w:name="Table List 7" w:semiHidden="1" w:unhideWhenUsed="1"/>
-    <w:lsdException w:name="Table List 8" w:semiHidden="1" w:unhideWhenUsed="1"/>
-    <w:lsdException w:name="Table 3D effects 1" w:semiHidden="1" w:unhideWhenUsed="1"/>
-    <w:lsdException w:name="Table 3D effects 2" w:semiHidden="1" w:unhideWhenUsed="1"/>
-    <w:lsdException w:name="Table 3D effects 3" w:semiHidden="1" w:unhideWhenUsed="1"/>
-    <w:lsdException w:name="Table Contemporary" w:semiHidden="1" w:unhideWhenUsed="1"/>
-    <w:lsdException w:name="Table Elegant" w:semiHidden="1" w:unhideWhenUsed="1"/>
-    <w:lsdException w:name="Table Professional" w:semiHidden="1" w:unhideWhenUsed="1"/>
-    <w:lsdException w:name="Table Subtle 1" w:semiHidden="1" w:unhideWhenUsed="1"/>
-    <w:lsdException w:name="Table Subtle 2" w:semiHidden="1" w:unhideWhenUsed="1"/>
-    <w:lsdException w:name="Table Web 1" w:semiHidden="1" w:unhideWhenUsed="1"/>
-    <w:lsdException w:name="Table Web 2" w:semiHidden="1" w:unhideWhenUsed="1"/>
-    <w:lsdException w:name="Table Web 3" w:semiHidden="1" w:unhideWhenUsed="1"/>
-    <w:lsdException w:name="Balloon Text" w:semiHidden="1" w:unhideWhenUsed="1"/>
-    <w:lsdException w:name="Table Grid" w:uiPriority="39"/>
-    <w:lsdException w:name="Table Theme" w:semiHidden="1" w:unhideWhenUsed="1"/>
-    <w:lsdException w:name="Placeholder Text" w:semiHidden="1"/>
-    <w:lsdException w:name="No Spacing" w:uiPriority="1" w:qFormat="1"/>
-    <w:lsdException w:name="Light Shading" w:uiPriority="60"/>
-    <w:lsdException w:name="Light List" w:uiPriority="61"/>
-    <w:lsdException w:name="Light Grid" w:uiPriority="62"/>
-    <w:lsdException w:name="Medium Shading 1" w:uiPriority="63"/>
-    <w:lsdException w:name="Medium Shading 2" w:uiPriority="64"/>
-    <w:lsdException w:name="Medium List 1" w:uiPriority="65"/>
-    <w:lsdException w:name="Medium List 2" w:uiPriority="66"/>
-    <w:lsdException w:name="Medium Grid 1" w:uiPriority="67"/>
-    <w:lsdException w:name="Medium Grid 2" w:uiPriority="68"/>
-    <w:lsdException w:name="Medium Grid 3" w:uiPriority="69"/>
-    <w:lsdException w:name="Dark List" w:uiPriority="70"/>
-    <w:lsdException w:name="Colorful Shading" w:uiPriority="71"/>
-    <w:lsdException w:name="Colorful List" w:uiPriority="72"/>
-    <w:lsdException w:name="Colorful Grid" w:uiPriority="73"/>
-    <w:lsdException w:name="Light Shading Accent 1" w:uiPriority="60"/>
-    <w:lsdException w:name="Light List Accent 1" w:uiPriority="61"/>
-    <w:lsdException w:name="Light Grid Accent 1" w:uiPriority="62"/>
-    <w:lsdException w:name="Medium Shading 1 Accent 1" w:uiPriority="63"/>
-    <w:lsdException w:name="Medium Shading 2 Accent 1" w:uiPriority="64"/>
-    <w:lsdException w:name="Medium List 1 Accent 1" w:uiPriority="65"/>
-    <w:lsdException w:name="Revision" w:semiHidden="1"/>
-    <w:lsdException w:name="List Paragraph" w:uiPriority="34" w:qFormat="1"/>
-    <w:lsdException w:name="Quote" w:uiPriority="29" w:qFormat="1"/>
-    <w:lsdException w:name="Intense Quote" w:uiPriority="30" w:qFormat="1"/>
-    <w:lsdException w:name="Medium List 2 Accent 1" w:uiPriority="66"/>
-    <w:lsdException w:name="Medium Grid 1 Accent 1" w:uiPriority="67"/>
-    <w:lsdException w:name="Medium Grid 2 Accent 1" w:uiPriority="68"/>
-    <w:lsdException w:name="Medium Grid 3 Accent 1" w:uiPriority="69"/>
-    <w:lsdException w:name="Dark List Accent 1" w:uiPriority="70"/>
-    <w:lsdException w:name="Colorful Shading Accent 1" w:uiPriority="71"/>
-    <w:lsdException w:name="Colorful List Accent 1" w:uiPriority="72"/>
-    <w:lsdException w:name="Colorful Grid Accent 1" w:uiPriority="73"/>
-    <w:lsdException w:name="Light Shading Accent 2" w:uiPriority="60"/>
-    <w:lsdException w:name="Light List Accent 2" w:uiPriority="61"/>
-    <w:lsdException w:name="Light Grid Accent 2" w:uiPriority="62"/>
-    <w:lsdException w:name="Medium Shading 1 Accent 2" w:uiPriority="63"/>
-    <w:lsdException w:name="Medium Shading 2 Accent 2" w:uiPriority="64"/>
-    <w:lsdException w:name="Medium List 1 Accent 2" w:uiPriority="65"/>
-    <w:lsdException w:name="Medium List 2 Accent 2" w:uiPriority="66"/>
-    <w:lsdException w:name="Medium Grid 1 Accent 2" w:uiPriority="67"/>
-    <w:lsdException w:name="Medium Grid 2 Accent 2" w:uiPriority="68"/>
-    <w:lsdException w:name="Medium Grid 3 Accent 2" w:uiPriority="69"/>
-    <w:lsdException w:name="Dark List Accent 2" w:uiPriority="70"/>
-    <w:lsdException w:name="Colorful Shading Accent 2" w:uiPriority="71"/>
-    <w:lsdException w:name="Colorful List Accent 2" w:uiPriority="72"/>
-    <w:lsdException w:name="Colorful Grid Accent 2" w:uiPriority="73"/>
-    <w:lsdException w:name="Light Shading Accent 3" w:uiPriority="60"/>
-    <w:lsdException w:name="Light List Accent 3" w:uiPriority="61"/>
-    <w:lsdException w:name="Light Grid Accent 3" w:uiPriority="62"/>
-    <w:lsdException w:name="Medium Shading 1 Accent 3" w:uiPriority="63"/>
-    <w:lsdException w:name="Medium Shading 2 Accent 3" w:uiPriority="64"/>
-    <w:lsdException w:name="Medium List 1 Accent 3" w:uiPriority="65"/>
-    <w:lsdException w:name="Medium List 2 Accent 3" w:uiPriority="66"/>
-    <w:lsdException w:name="Medium Grid 1 Accent 3" w:uiPriority="67"/>
-    <w:lsdException w:name="Medium Grid 2 Accent 3" w:uiPriority="68"/>
-    <w:lsdException w:name="Medium Grid 3 Accent 3" w:uiPriority="69"/>
-    <w:lsdException w:name="Dark List Accent 3" w:uiPriority="70"/>
-    <w:lsdException w:name="Colorful Shading Accent 3" w:uiPriority="71"/>
-    <w:lsdException w:name="Colorful List Accent 3" w:uiPriority="72"/>
-    <w:lsdException w:name="Colorful Grid Accent 3" w:uiPriority="73"/>
-    <w:lsdException w:name="Light Shading Accent 4" w:uiPriority="60"/>
-    <w:lsdException w:name="Light List Accent 4" w:uiPriority="61"/>
-    <w:lsdException w:name="Light Grid Accent 4" w:uiPriority="62"/>
-    <w:lsdException w:name="Medium Shading 1 Accent 4" w:uiPriority="63"/>
-    <w:lsdException w:name="Medium Shading 2 Accent 4" w:uiPriority="64"/>
-    <w:lsdException w:name="Medium List 1 Accent 4" w:uiPriority="65"/>
-    <w:lsdException w:name="Medium List 2 Accent 4" w:uiPriority="66"/>
-    <w:lsdException w:name="Medium Grid 1 Accent 4" w:uiPriority="67"/>
-    <w:lsdException w:name="Medium Grid 2 Accent 4" w:uiPriority="68"/>
-    <w:lsdException w:name="Medium Grid 3 Accent 4" w:uiPriority="69"/>
-    <w:lsdException w:name="Dark List Accent 4" w:uiPriority="70"/>
-    <w:lsdException w:name="Colorful Shading Accent 4" w:uiPriority="71"/>
-    <w:lsdException w:name="Colorful List Accent 4" w:uiPriority="72"/>
-    <w:lsdException w:name="Colorful Grid Accent 4" w:uiPriority="73"/>
-    <w:lsdException w:name="Light Shading Accent 5" w:uiPriority="60"/>
-    <w:lsdException w:name="Light List Accent 5" w:uiPriority="61"/>
-    <w:lsdException w:name="Light Grid Accent 5" w:uiPriority="62"/>
-    <w:lsdException w:name="Medium Shading 1 Accent 5" w:uiPriority="63"/>
-    <w:lsdException w:name="Medium Shading 2 Accent 5" w:uiPriority="64"/>
-    <w:lsdException w:name="Medium List 1 Accent 5" w:uiPriority="65"/>
-    <w:lsdException w:name="Medium List 2 Accent 5" w:uiPriority="66"/>
-    <w:lsdException w:name="Medium Grid 1 Accent 5" w:uiPriority="67"/>
-    <w:lsdException w:name="Medium Grid 2 Accent 5" w:uiPriority="68"/>
-    <w:lsdException w:name="Medium Grid 3 Accent 5" w:uiPriority="69"/>
-    <w:lsdException w:name="Dark List Accent 5" w:uiPriority="70"/>
-    <w:lsdException w:name="Colorful Shading Accent 5" w:uiPriority="71"/>
-    <w:lsdException w:name="Colorful List Accent 5" w:uiPriority="72"/>
-    <w:lsdException w:name="Colorful Grid Accent 5" w:uiPriority="73"/>
-    <w:lsdException w:name="Light Shading Accent 6" w:uiPriority="60"/>
-    <w:lsdException w:name="Light List Accent 6" w:uiPriority="61"/>
-    <w:lsdException w:name="Light Grid Accent 6" w:uiPriority="62"/>
-    <w:lsdException w:name="Medium Shading 1 Accent 6" w:uiPriority="63"/>
-    <w:lsdException w:name="Medium Shading 2 Accent 6" w:uiPriority="64"/>
-    <w:lsdException w:name="Medium List 1 Accent 6" w:uiPriority="65"/>
-    <w:lsdException w:name="Medium List 2 Accent 6" w:uiPriority="66"/>
-    <w:lsdException w:name="Medium Grid 1 Accent 6" w:uiPriority="67"/>
-    <w:lsdException w:name="Medium Grid 2 Accent 6" w:uiPriority="68"/>
-    <w:lsdException w:name="Medium Grid 3 Accent 6" w:uiPriority="69"/>
-    <w:lsdException w:name="Dark List Accent 6" w:uiPriority="70"/>
-    <w:lsdException w:name="Colorful Shading Accent 6" w:uiPriority="71"/>
-    <w:lsdException w:name="Colorful List Accent 6" w:uiPriority="72"/>
-    <w:lsdException w:name="Colorful Grid Accent 6" w:uiPriority="73"/>
-    <w:lsdException w:name="Subtle Emphasis" w:uiPriority="19" w:qFormat="1"/>
-    <w:lsdException w:name="Intense Emphasis" w:uiPriority="21" w:qFormat="1"/>
-    <w:lsdException w:name="Subtle Reference" w:uiPriority="31" w:qFormat="1"/>
-    <w:lsdException w:name="Intense Reference" w:uiPriority="32" w:qFormat="1"/>
-    <w:lsdException w:name="Book Title" w:uiPriority="33" w:qFormat="1"/>
-    <w:lsdException w:name="Bibliography" w:semiHidden="1" w:uiPriority="37" w:unhideWhenUsed="1"/>
-    <w:lsdException w:name="TOC Heading" w:semiHidden="1" w:uiPriority="39" w:unhideWhenUsed="1" w:qFormat="1"/>
-    <w:lsdException w:name="Plain Table 1" w:uiPriority="41"/>
-    <w:lsdException w:name="Plain Table 2" w:uiPriority="42"/>
-    <w:lsdException w:name="Plain Table 3" w:uiPriority="43"/>
-    <w:lsdException w:name="Plain Table 4" w:uiPriority="44"/>
-    <w:lsdException w:name="Plain Table 5" w:uiPriority="45"/>
-    <w:lsdException w:name="Grid Table Light" w:uiPriority="40"/>
-    <w:lsdException w:name="Grid Table 1 Light" w:uiPriority="46"/>
-    <w:lsdException w:name="Grid Table 2" w:uiPriority="47"/>
-    <w:lsdException w:name="Grid Table 3" w:uiPriority="48"/>
-    <w:lsdException w:name="Grid Table 4" w:uiPriority="49"/>
-    <w:lsdException w:name="Grid Table 5 Dark" w:uiPriority="50"/>
-    <w:lsdException w:name="Grid Table 6 Colorful" w:uiPriority="51"/>
-    <w:lsdException w:name="Grid Table 7 Colorful" w:uiPriority="52"/>
-    <w:lsdException w:name="Grid Table 1 Light Accent 1" w:uiPriority="46"/>
-    <w:lsdException w:name="Grid Table 2 Accent 1" w:uiPriority="47"/>
-    <w:lsdException w:name="Grid Table 3 Accent 1" w:uiPriority="48"/>
-    <w:lsdException w:name="Grid Table 4 Accent 1" w:uiPriority="49"/>
-    <w:lsdException w:name="Grid Table 5 Dark Accent 1" w:uiPriority="50"/>
-    <w:lsdException w:name="Grid Table 6 Colorful Accent 1" w:uiPriority="51"/>
-    <w:lsdException w:name="Grid Table 7 Colorful Accent 1" w:uiPriority="52"/>
-    <w:lsdException w:name="Grid Table 1 Light Accent 2" w:uiPriority="46"/>
-    <w:lsdException w:name="Grid Table 2 Accent 2" w:uiPriority="47"/>
-    <w:lsdException w:name="Grid Table 3 Accent 2" w:uiPriority="48"/>
-    <w:lsdException w:name="Grid Table 4 Accent 2" w:uiPriority="49"/>
-    <w:lsdException w:name="Grid Table 5 Dark Accent 2" w:uiPriority="50"/>
-    <w:lsdException w:name="Grid Table 6 Colorful Accent 2" w:uiPriority="51"/>
-    <w:lsdException w:name="Grid Table 7 Colorful Accent 2" w:uiPriority="52"/>
-    <w:lsdException w:name="Grid Table 1 Light Accent 3" w:uiPriority="46"/>
-    <w:lsdException w:name="Grid Table 2 Accent 3" w:uiPriority="47"/>
-    <w:lsdException w:name="Grid Table 3 Accent 3" w:uiPriority="48"/>
-    <w:lsdException w:name="Grid Table 4 Accent 3" w:uiPriority="49"/>
-    <w:lsdException w:name="Grid Table 5 Dark Accent 3" w:uiPriority="50"/>
-    <w:lsdException w:name="Grid Table 6 Colorful Accent 3" w:uiPriority="51"/>
-    <w:lsdException w:name="Grid Table 7 Colorful Accent 3" w:uiPriority="52"/>
-    <w:lsdException w:name="Grid Table 1 Light Accent 4" w:uiPriority="46"/>
-    <w:lsdException w:name="Grid Table 2 Accent 4" w:uiPriority="47"/>
-    <w:lsdException w:name="Grid Table 3 Accent 4" w:uiPriority="48"/>
-    <w:lsdException w:name="Grid Table 4 Accent 4" w:uiPriority="49"/>
-    <w:lsdException w:name="Grid Table 5 Dark Accent 4" w:uiPriority="50"/>
-    <w:lsdException w:name="Grid Table 6 Colorful Accent 4" w:uiPriority="51"/>
-    <w:lsdException w:name="Grid Table 7 Colorful Accent 4" w:uiPriority="52"/>
-    <w:lsdException w:name="Grid Table 1 Light Accent 5" w:uiPriority="46"/>
-    <w:lsdException w:name="Grid Table 2 Accent 5" w:uiPriority="47"/>
-    <w:lsdException w:name="Grid Table 3 Accent 5" w:uiPriority="48"/>
-    <w:lsdException w:name="Grid Table 4 Accent 5" w:uiPriority="49"/>
-    <w:lsdException w:name="Grid Table 5 Dark Accent 5" w:uiPriority="50"/>
-    <w:lsdException w:name="Grid Table 6 Colorful Accent 5" w:uiPriority="51"/>
-    <w:lsdException w:name="Grid Table 7 Colorful Accent 5" w:uiPriority="52"/>
-    <w:lsdException w:name="Grid Table 1 Light Accent 6" w:uiPriority="46"/>
-    <w:lsdException w:name="Grid Table 2 Accent 6" w:uiPriority="47"/>
-    <w:lsdException w:name="Grid Table 3 Accent 6" w:uiPriority="48"/>
-    <w:lsdException w:name="Grid Table 4 Accent 6" w:uiPriority="49"/>
-    <w:lsdException w:name="Grid Table 5 Dark Accent 6" w:uiPriority="50"/>
-    <w:lsdException w:name="Grid Table 6 Colorful Accent 6" w:uiPriority="51"/>
-    <w:lsdException w:name="Grid Table 7 Colorful Accent 6" w:uiPriority="52"/>
-    <w:lsdException w:name="List Table 1 Light" w:uiPriority="46"/>
-    <w:lsdException w:name="List Table 2" w:uiPriority="47"/>
-    <w:lsdException w:name="List Table 3" w:uiPriority="48"/>
-    <w:lsdException w:name="List Table 4" w:uiPriority="49"/>
-    <w:lsdException w:name="List Table 5 Dark" w:uiPriority="50"/>
-    <w:lsdException w:name="List Table 6 Colorful" w:uiPriority="51"/>
-    <w:lsdException w:name="List Table 7 Colorful" w:uiPriority="52"/>
-    <w:lsdException w:name="List Table 1 Light Accent 1" w:uiPriority="46"/>
-    <w:lsdException w:name="List Table 2 Accent 1" w:uiPriority="47"/>
-    <w:lsdException w:name="List Table 3 Accent 1" w:uiPriority="48"/>
-    <w:lsdException w:name="List Table 4 Accent 1" w:uiPriority="49"/>
-    <w:lsdException w:name="List Table 5 Dark Accent 1" w:uiPriority="50"/>
-    <w:lsdException w:name="List Table 6 Colorful Accent 1" w:uiPriority="51"/>
-    <w:lsdException w:name="List Table 7 Colorful Accent 1" w:uiPriority="52"/>
-    <w:lsdException w:name="List Table 1 Light Accent 2" w:uiPriority="46"/>
-    <w:lsdException w:name="List Table 2 Accent 2" w:uiPriority="47"/>
-    <w:lsdException w:name="List Table 3 Accent 2" w:uiPriority="48"/>
-    <w:lsdException w:name="List Table 4 Accent 2" w:uiPriority="49"/>
-    <w:lsdException w:name="List Table 5 Dark Accent 2" w:uiPriority="50"/>
-    <w:lsdException w:name="List Table 6 Colorful Accent 2" w:uiPriority="51"/>
-    <w:lsdException w:name="List Table 7 Colorful Accent 2" w:uiPriority="52"/>
-    <w:lsdException w:name="List Table 1 Light Accent 3" w:uiPriority="46"/>
-    <w:lsdException w:name="List Table 2 Accent 3" w:uiPriority="47"/>
-    <w:lsdException w:name="List Table 3 Accent 3" w:uiPriority="48"/>
-    <w:lsdException w:name="List Table 4 Accent 3" w:uiPriority="49"/>
-    <w:lsdException w:name="List Table 5 Dark Accent 3" w:uiPriority="50"/>
-    <w:lsdException w:name="List Table 6 Colorful Accent 3" w:uiPriority="51"/>
-    <w:lsdException w:name="List Table 7 Colorful Accent 3" w:uiPriority="52"/>
-    <w:lsdException w:name="List Table 1 Light Accent 4" w:uiPriority="46"/>
-    <w:lsdException w:name="List Table 2 Accent 4" w:uiPriority="47"/>
-    <w:lsdException w:name="List Table 3 Accent 4" w:uiPriority="48"/>
-    <w:lsdException w:name="List Table 4 Accent 4" w:uiPriority="49"/>
-    <w:lsdException w:name="List Table 5 Dark Accent 4" w:uiPriority="50"/>
-    <w:lsdException w:name="List Table 6 Colorful Accent 4" w:uiPriority="51"/>
-    <w:lsdException w:name="List Table 7 Colorful Accent 4" w:uiPriority="52"/>
-    <w:lsdException w:name="List Table 1 Light Accent 5" w:uiPriority="46"/>
-    <w:lsdException w:name="List Table 2 Accent 5" w:uiPriority="47"/>
-    <w:lsdException w:name="List Table 3 Accent 5" w:uiPriority="48"/>
-    <w:lsdException w:name="List Table 4 Accent 5" w:uiPriority="49"/>
-    <w:lsdException w:name="List Table 5 Dark Accent 5" w:uiPriority="50"/>
-    <w:lsdException w:name="List Table 6 Colorful Accent 5" w:uiPriority="51"/>
-    <w:lsdException w:name="List Table 7 Colorful Accent 5" w:uiPriority="52"/>
-    <w:lsdException w:name="List Table 1 Light Accent 6" w:uiPriority="46"/>
-    <w:lsdException w:name="List Table 2 Accent 6" w:uiPriority="47"/>
-    <w:lsdException w:name="List Table 3 Accent 6" w:uiPriority="48"/>
-    <w:lsdException w:name="List Table 4 Accent 6" w:uiPriority="49"/>
-    <w:lsdException w:name="List Table 5 Dark Accent 6" w:uiPriority="50"/>
-    <w:lsdException w:name="List Table 6 Colorful Accent 6" w:uiPriority="51"/>
-    <w:lsdException w:name="List Table 7 Colorful Accent 6" w:uiPriority="52"/>
-  </w:latentStyles>
-  <w:style w:type="paragraph" w:default="1" w:styleId="a">
-    <w:name w:val="Normal"/>
-    <w:qFormat/>
-    <w:pPr>
-      <w:widowControl w:val="0"/>
-      <w:wordWrap w:val="0"/>
-      <w:autoSpaceDE w:val="0"/>
-      <w:autoSpaceDN w:val="0"/>
-    </w:pPr>
-  </w:style>
-  <w:style w:type="character" w:default="1" w:styleId="a0">
-    <w:name w:val="Default Paragraph Font"/>
-    <w:uiPriority w:val="1"/>
-    <w:semiHidden/>
-    <w:unhideWhenUsed/>
-  </w:style>
-  <w:style w:type="table" w:default="1" w:styleId="a1">
-    <w:name w:val="Normal Table"/>
-    <w:uiPriority w:val="99"/>
-    <w:semiHidden/>
-    <w:unhideWhenUsed/>
-    <w:tblPr>
-      <w:tblInd w:w="0" w:type="dxa"/>
-      <w:tblCellMar>
-        <w:top w:w="0" w:type="dxa"/>
-        <w:left w:w="108" w:type="dxa"/>
-        <w:bottom w:w="0" w:type="dxa"/>
-        <w:right w:w="108" w:type="dxa"/>
-      </w:tblCellMar>
-    </w:tblPr>
-  </w:style>
-  <w:style w:type="numbering" w:default="1" w:styleId="a2">
-    <w:name w:val="No List"/>
-    <w:uiPriority w:val="99"/>
-    <w:semiHidden/>
-    <w:unhideWhenUsed/>
-  </w:style>
-  <w:style w:type="paragraph" w:customStyle="1" w:styleId="8BA64107392249BA992B9E42B166E5DB">
-    <w:name w:val="8BA64107392249BA992B9E42B166E5DB"/>
-    <w:rsid w:val="00C976ED"/>
-    <w:pPr>
-      <w:widowControl w:val="0"/>
-      <w:wordWrap w:val="0"/>
-      <w:autoSpaceDE w:val="0"/>
-      <w:autoSpaceDN w:val="0"/>
-    </w:pPr>
-  </w:style>
-  <w:style w:type="paragraph" w:customStyle="1" w:styleId="62D247C55285462BB4F8EF8061888512">
-    <w:name w:val="62D247C55285462BB4F8EF8061888512"/>
-    <w:rsid w:val="00C976ED"/>
-    <w:pPr>
-      <w:widowControl w:val="0"/>
-      <w:wordWrap w:val="0"/>
-      <w:autoSpaceDE w:val="0"/>
-      <w:autoSpaceDN w:val="0"/>
-    </w:pPr>
-  </w:style>
-  <w:style w:type="paragraph" w:customStyle="1" w:styleId="07966D9029094D99A3C671CD19BF81E8">
-    <w:name w:val="07966D9029094D99A3C671CD19BF81E8"/>
-    <w:rsid w:val="00C976ED"/>
-    <w:pPr>
-      <w:widowControl w:val="0"/>
-      <w:wordWrap w:val="0"/>
-      <w:autoSpaceDE w:val="0"/>
-      <w:autoSpaceDN w:val="0"/>
-    </w:pPr>
-  </w:style>
-</w:styles>
-</file>
-
-<file path=word/glossary/webSettings.xml><?xml version="1.0" encoding="utf-8"?>
-<w:webSettings xmlns:mc="http://schemas.openxmlformats.org/markup-compatibility/2006" xmlns:r="http://schemas.openxmlformats.org/officeDocument/2006/relationships" xmlns:w="http://schemas.openxmlformats.org/wordprocessingml/2006/main" xmlns:w14="http://schemas.microsoft.com/office/word/2010/wordml" xmlns:w15="http://schemas.microsoft.com/office/word/2012/wordml" mc:Ignorable="w14 w15">
-  <w:optimizeForBrowser/>
-  <w:allowPNG/>
-</w:webSettings>
-</file>
-
 <file path=word/theme/theme1.xml><?xml version="1.0" encoding="utf-8"?>
 <a:theme xmlns:a="http://schemas.openxmlformats.org/drawingml/2006/main" name="Office 테마">
   <a:themeElements>
@@ -8670,7 +6599,7 @@
 </file>
 
 <file path=customXml/itemProps1.xml><?xml version="1.0" encoding="utf-8"?>
-<ds:datastoreItem xmlns:ds="http://schemas.openxmlformats.org/officeDocument/2006/customXml" ds:itemID="{A2784BAA-53AE-4BBD-844B-A2CFFE61AE34}">
+<ds:datastoreItem xmlns:ds="http://schemas.openxmlformats.org/officeDocument/2006/customXml" ds:itemID="{8141ACF9-6ADB-4F6B-A535-E0165C604325}">
   <ds:schemaRefs>
     <ds:schemaRef ds:uri="http://schemas.openxmlformats.org/officeDocument/2006/bibliography"/>
   </ds:schemaRefs>

</xml_diff>

<commit_message>
report modification about alliance
</commit_message>
<xml_diff>
--- a/report.docx
+++ b/report.docx
@@ -139,31 +139,12 @@
             <w:pStyle w:val="TOC"/>
             <w:jc w:val="center"/>
           </w:pPr>
-          <w:proofErr w:type="spellStart"/>
           <w:r>
             <w:rPr>
               <w:rFonts w:hint="eastAsia"/>
-              <w:lang w:val="ko-KR"/>
             </w:rPr>
-            <w:t>Table</w:t>
+            <w:t>Table of Content</w:t>
           </w:r>
-          <w:proofErr w:type="spellEnd"/>
-          <w:r>
-            <w:rPr>
-              <w:rFonts w:hint="eastAsia"/>
-              <w:lang w:val="ko-KR"/>
-            </w:rPr>
-            <w:t xml:space="preserve"> of </w:t>
-          </w:r>
-          <w:proofErr w:type="spellStart"/>
-          <w:r>
-            <w:rPr>
-              <w:rFonts w:hint="eastAsia"/>
-              <w:lang w:val="ko-KR"/>
-            </w:rPr>
-            <w:t>Content</w:t>
-          </w:r>
-          <w:proofErr w:type="spellEnd"/>
         </w:p>
         <w:p>
           <w:pPr>
@@ -431,6 +412,7 @@
           <w:szCs w:val="30"/>
         </w:rPr>
       </w:pPr>
+      <w:proofErr w:type="spellStart"/>
       <w:proofErr w:type="gramStart"/>
       <w:r>
         <w:rPr>
@@ -438,7 +420,24 @@
           <w:sz w:val="30"/>
           <w:szCs w:val="30"/>
         </w:rPr>
-        <w:t>Domain :</w:t>
+        <w:t>A</w:t>
+      </w:r>
+      <w:r>
+        <w:rPr>
+          <w:b/>
+          <w:sz w:val="30"/>
+          <w:szCs w:val="30"/>
+        </w:rPr>
+        <w:t>Domain</w:t>
+      </w:r>
+      <w:proofErr w:type="spellEnd"/>
+      <w:r>
+        <w:rPr>
+          <w:b/>
+          <w:sz w:val="30"/>
+          <w:szCs w:val="30"/>
+        </w:rPr>
+        <w:t xml:space="preserve"> :</w:t>
       </w:r>
       <w:proofErr w:type="gramEnd"/>
     </w:p>
@@ -1025,14 +1024,12 @@
               </w:rPr>
               <w:t>T</w:t>
             </w:r>
-            <w:bookmarkStart w:id="0" w:name="_GoBack"/>
             <w:r>
               <w:rPr>
                 <w:szCs w:val="20"/>
               </w:rPr>
               <w:t>Mileage</w:t>
             </w:r>
-            <w:bookmarkEnd w:id="0"/>
             <w:proofErr w:type="spellEnd"/>
           </w:p>
         </w:tc>
@@ -1572,7 +1569,14 @@
                 <w:rFonts w:hint="eastAsia"/>
                 <w:szCs w:val="20"/>
               </w:rPr>
-              <w:t>LUnion</w:t>
+              <w:t>L</w:t>
+            </w:r>
+            <w:r>
+              <w:rPr>
+                <w:rFonts w:hint="eastAsia"/>
+                <w:szCs w:val="20"/>
+              </w:rPr>
+              <w:t>Alliance</w:t>
             </w:r>
             <w:proofErr w:type="spellEnd"/>
           </w:p>
@@ -1615,7 +1619,21 @@
                 <w:rFonts w:hint="eastAsia"/>
                 <w:szCs w:val="20"/>
               </w:rPr>
-              <w:t>The air union of airline</w:t>
+              <w:t xml:space="preserve">The air </w:t>
+            </w:r>
+            <w:r>
+              <w:rPr>
+                <w:rFonts w:hint="eastAsia"/>
+                <w:szCs w:val="20"/>
+              </w:rPr>
+              <w:t>Alliance</w:t>
+            </w:r>
+            <w:r>
+              <w:rPr>
+                <w:rFonts w:hint="eastAsia"/>
+                <w:szCs w:val="20"/>
+              </w:rPr>
+              <w:t xml:space="preserve"> of airline</w:t>
             </w:r>
           </w:p>
         </w:tc>
@@ -2274,7 +2292,13 @@
         <w:rPr>
           <w:szCs w:val="20"/>
         </w:rPr>
-        <w:t>LUnion</w:t>
+        <w:t>L</w:t>
+      </w:r>
+      <w:r>
+        <w:rPr>
+          <w:szCs w:val="20"/>
+        </w:rPr>
+        <w:t>Alliance</w:t>
       </w:r>
       <w:proofErr w:type="spellEnd"/>
       <w:r>
@@ -2994,7 +3018,13 @@
         <w:rPr>
           <w:szCs w:val="20"/>
         </w:rPr>
-        <w:t>LUnion</w:t>
+        <w:t>L</w:t>
+      </w:r>
+      <w:r>
+        <w:rPr>
+          <w:szCs w:val="20"/>
+        </w:rPr>
+        <w:t>Alliance</w:t>
       </w:r>
       <w:proofErr w:type="spellEnd"/>
       <w:r>
@@ -3085,7 +3115,15 @@
           <w:sz w:val="16"/>
           <w:szCs w:val="16"/>
         </w:rPr>
-        <w:t>LUnion</w:t>
+        <w:t>L</w:t>
+      </w:r>
+      <w:r>
+        <w:rPr>
+          <w:rFonts w:eastAsiaTheme="minorHAnsi"/>
+          <w:sz w:val="16"/>
+          <w:szCs w:val="16"/>
+        </w:rPr>
+        <w:t>Alliance</w:t>
       </w:r>
       <w:proofErr w:type="spellEnd"/>
       <w:r>
@@ -4100,10 +4138,10 @@
           <w:noProof/>
         </w:rPr>
         <w:drawing>
-          <wp:inline distT="0" distB="0" distL="0" distR="0" wp14:anchorId="0D14929D" wp14:editId="77B4B2C7">
-            <wp:extent cx="3657325" cy="1174653"/>
-            <wp:effectExtent l="0" t="0" r="635" b="6985"/>
-            <wp:docPr id="2" name="그림 2"/>
+          <wp:inline distT="0" distB="0" distL="0" distR="0" wp14:anchorId="1DEF4731" wp14:editId="3B66A429">
+            <wp:extent cx="3766242" cy="1281226"/>
+            <wp:effectExtent l="0" t="0" r="5715" b="0"/>
+            <wp:docPr id="5" name="그림 5"/>
             <wp:cNvGraphicFramePr>
               <a:graphicFrameLocks xmlns:a="http://schemas.openxmlformats.org/drawingml/2006/main" noChangeAspect="1"/>
             </wp:cNvGraphicFramePr>
@@ -4114,27 +4152,20 @@
                     <pic:cNvPr id="1" name=""/>
                     <pic:cNvPicPr/>
                   </pic:nvPicPr>
-                  <pic:blipFill rotWithShape="1">
+                  <pic:blipFill>
                     <a:blip r:embed="rId12"/>
-                    <a:srcRect l="-1" r="1584" b="4458"/>
-                    <a:stretch/>
+                    <a:stretch>
+                      <a:fillRect/>
+                    </a:stretch>
                   </pic:blipFill>
-                  <pic:spPr bwMode="auto">
+                  <pic:spPr>
                     <a:xfrm>
                       <a:off x="0" y="0"/>
-                      <a:ext cx="3683478" cy="1183053"/>
+                      <a:ext cx="3794780" cy="1290934"/>
                     </a:xfrm>
                     <a:prstGeom prst="rect">
                       <a:avLst/>
                     </a:prstGeom>
-                    <a:ln>
-                      <a:noFill/>
-                    </a:ln>
-                    <a:extLst>
-                      <a:ext uri="{53640926-AAD7-44D8-BBD7-CCE9431645EC}">
-                        <a14:shadowObscured xmlns:a14="http://schemas.microsoft.com/office/drawing/2010/main"/>
-                      </a:ext>
-                    </a:extLst>
                   </pic:spPr>
                 </pic:pic>
               </a:graphicData>
@@ -4154,6 +4185,8 @@
           <w:szCs w:val="20"/>
         </w:rPr>
       </w:pPr>
+      <w:bookmarkStart w:id="0" w:name="_GoBack"/>
+      <w:bookmarkEnd w:id="0"/>
     </w:p>
     <w:p>
       <w:pPr>
@@ -4305,7 +4338,7 @@
                   <pic:spPr>
                     <a:xfrm>
                       <a:off x="0" y="0"/>
-                      <a:ext cx="3610142" cy="1119550"/>
+                      <a:ext cx="3573194" cy="1108092"/>
                     </a:xfrm>
                     <a:prstGeom prst="rect">
                       <a:avLst/>
@@ -6807,7 +6840,21 @@
           <w:b/>
           <w:szCs w:val="20"/>
         </w:rPr>
-        <w:t>Get the client names, whose ‘SKYTEAM’ Union mileage sum is over 5000;</w:t>
+        <w:t xml:space="preserve">Get the client names, whose ‘SKYTEAM’ </w:t>
+      </w:r>
+      <w:r>
+        <w:rPr>
+          <w:b/>
+          <w:szCs w:val="20"/>
+        </w:rPr>
+        <w:t>Alliance</w:t>
+      </w:r>
+      <w:r>
+        <w:rPr>
+          <w:b/>
+          <w:szCs w:val="20"/>
+        </w:rPr>
+        <w:t xml:space="preserve"> mileage sum is over 5000;</w:t>
       </w:r>
     </w:p>
     <w:p>
@@ -7209,7 +7256,15 @@
           <w:kern w:val="0"/>
           <w:szCs w:val="20"/>
         </w:rPr>
-        <w:t>LUnion</w:t>
+        <w:t>L</w:t>
+      </w:r>
+      <w:r>
+        <w:rPr>
+          <w:rFonts w:ascii="Lucida Console" w:hAnsi="Lucida Console" w:cs="Lucida Console"/>
+          <w:kern w:val="0"/>
+          <w:szCs w:val="20"/>
+        </w:rPr>
+        <w:t>Alliance</w:t>
       </w:r>
       <w:proofErr w:type="spellEnd"/>
       <w:r>
@@ -8538,7 +8593,21 @@
           <w:b/>
           <w:szCs w:val="20"/>
         </w:rPr>
-        <w:t>Get the client names, whose ‘SKYTEAM’ Union mileage sum is over 5000;</w:t>
+        <w:t xml:space="preserve">Get the client names, whose ‘SKYTEAM’ </w:t>
+      </w:r>
+      <w:r>
+        <w:rPr>
+          <w:b/>
+          <w:szCs w:val="20"/>
+        </w:rPr>
+        <w:t>Alliance</w:t>
+      </w:r>
+      <w:r>
+        <w:rPr>
+          <w:b/>
+          <w:szCs w:val="20"/>
+        </w:rPr>
+        <w:t xml:space="preserve"> mileage sum is over 5000;</w:t>
       </w:r>
     </w:p>
     <w:p>
@@ -8674,7 +8743,15 @@
           <w:kern w:val="0"/>
           <w:szCs w:val="20"/>
         </w:rPr>
-        <w:t>airline.LUnion</w:t>
+        <w:t>airline.L</w:t>
+      </w:r>
+      <w:r>
+        <w:rPr>
+          <w:rFonts w:ascii="Lucida Console" w:hAnsi="Lucida Console" w:cs="Lucida Console"/>
+          <w:kern w:val="0"/>
+          <w:szCs w:val="20"/>
+        </w:rPr>
+        <w:t>Alliance</w:t>
       </w:r>
       <w:proofErr w:type="spellEnd"/>
       <w:proofErr w:type="gramEnd"/>
@@ -11782,7 +11859,15 @@
           <w:kern w:val="0"/>
           <w:szCs w:val="20"/>
         </w:rPr>
-        <w:t>LUnion</w:t>
+        <w:t>L</w:t>
+      </w:r>
+      <w:r>
+        <w:rPr>
+          <w:rFonts w:ascii="Lucida Console" w:hAnsi="Lucida Console" w:cs="Lucida Console"/>
+          <w:kern w:val="0"/>
+          <w:szCs w:val="20"/>
+        </w:rPr>
+        <w:t>Alliance</w:t>
       </w:r>
       <w:proofErr w:type="spellEnd"/>
       <w:r>
@@ -15266,7 +15351,15 @@
           <w:kern w:val="0"/>
           <w:szCs w:val="20"/>
         </w:rPr>
-        <w:t>LUnion</w:t>
+        <w:t>L</w:t>
+      </w:r>
+      <w:r>
+        <w:rPr>
+          <w:rFonts w:ascii="Lucida Console" w:hAnsi="Lucida Console" w:cs="Lucida Console"/>
+          <w:kern w:val="0"/>
+          <w:szCs w:val="20"/>
+        </w:rPr>
+        <w:t>Alliance</w:t>
       </w:r>
       <w:proofErr w:type="spellEnd"/>
       <w:r>
@@ -18636,7 +18729,7 @@
 </file>
 
 <file path=customXml/itemProps1.xml><?xml version="1.0" encoding="utf-8"?>
-<ds:datastoreItem xmlns:ds="http://schemas.openxmlformats.org/officeDocument/2006/customXml" ds:itemID="{47D67B80-E786-466D-9F77-730AE04F6ADA}">
+<ds:datastoreItem xmlns:ds="http://schemas.openxmlformats.org/officeDocument/2006/customXml" ds:itemID="{C875B2EF-99BC-4F25-8C5F-60D25EB2464B}">
   <ds:schemaRefs>
     <ds:schemaRef ds:uri="http://schemas.openxmlformats.org/officeDocument/2006/bibliography"/>
   </ds:schemaRefs>

</xml_diff>

<commit_message>
Revert "report modification about alliance"
This reverts commit 8947e5db23ada426dc48eb053dc530496327f6cb.
</commit_message>
<xml_diff>
--- a/report.docx
+++ b/report.docx
@@ -139,12 +139,31 @@
             <w:pStyle w:val="TOC"/>
             <w:jc w:val="center"/>
           </w:pPr>
+          <w:proofErr w:type="spellStart"/>
           <w:r>
             <w:rPr>
               <w:rFonts w:hint="eastAsia"/>
+              <w:lang w:val="ko-KR"/>
             </w:rPr>
-            <w:t>Table of Content</w:t>
+            <w:t>Table</w:t>
           </w:r>
+          <w:proofErr w:type="spellEnd"/>
+          <w:r>
+            <w:rPr>
+              <w:rFonts w:hint="eastAsia"/>
+              <w:lang w:val="ko-KR"/>
+            </w:rPr>
+            <w:t xml:space="preserve"> of </w:t>
+          </w:r>
+          <w:proofErr w:type="spellStart"/>
+          <w:r>
+            <w:rPr>
+              <w:rFonts w:hint="eastAsia"/>
+              <w:lang w:val="ko-KR"/>
+            </w:rPr>
+            <w:t>Content</w:t>
+          </w:r>
+          <w:proofErr w:type="spellEnd"/>
         </w:p>
         <w:p>
           <w:pPr>
@@ -412,7 +431,6 @@
           <w:szCs w:val="30"/>
         </w:rPr>
       </w:pPr>
-      <w:proofErr w:type="spellStart"/>
       <w:proofErr w:type="gramStart"/>
       <w:r>
         <w:rPr>
@@ -420,24 +438,7 @@
           <w:sz w:val="30"/>
           <w:szCs w:val="30"/>
         </w:rPr>
-        <w:t>A</w:t>
-      </w:r>
-      <w:r>
-        <w:rPr>
-          <w:b/>
-          <w:sz w:val="30"/>
-          <w:szCs w:val="30"/>
-        </w:rPr>
-        <w:t>Domain</w:t>
-      </w:r>
-      <w:proofErr w:type="spellEnd"/>
-      <w:r>
-        <w:rPr>
-          <w:b/>
-          <w:sz w:val="30"/>
-          <w:szCs w:val="30"/>
-        </w:rPr>
-        <w:t xml:space="preserve"> :</w:t>
+        <w:t>Domain :</w:t>
       </w:r>
       <w:proofErr w:type="gramEnd"/>
     </w:p>
@@ -1024,12 +1025,14 @@
               </w:rPr>
               <w:t>T</w:t>
             </w:r>
+            <w:bookmarkStart w:id="0" w:name="_GoBack"/>
             <w:r>
               <w:rPr>
                 <w:szCs w:val="20"/>
               </w:rPr>
               <w:t>Mileage</w:t>
             </w:r>
+            <w:bookmarkEnd w:id="0"/>
             <w:proofErr w:type="spellEnd"/>
           </w:p>
         </w:tc>
@@ -1569,14 +1572,7 @@
                 <w:rFonts w:hint="eastAsia"/>
                 <w:szCs w:val="20"/>
               </w:rPr>
-              <w:t>L</w:t>
-            </w:r>
-            <w:r>
-              <w:rPr>
-                <w:rFonts w:hint="eastAsia"/>
-                <w:szCs w:val="20"/>
-              </w:rPr>
-              <w:t>Alliance</w:t>
+              <w:t>LUnion</w:t>
             </w:r>
             <w:proofErr w:type="spellEnd"/>
           </w:p>
@@ -1619,21 +1615,7 @@
                 <w:rFonts w:hint="eastAsia"/>
                 <w:szCs w:val="20"/>
               </w:rPr>
-              <w:t xml:space="preserve">The air </w:t>
-            </w:r>
-            <w:r>
-              <w:rPr>
-                <w:rFonts w:hint="eastAsia"/>
-                <w:szCs w:val="20"/>
-              </w:rPr>
-              <w:t>Alliance</w:t>
-            </w:r>
-            <w:r>
-              <w:rPr>
-                <w:rFonts w:hint="eastAsia"/>
-                <w:szCs w:val="20"/>
-              </w:rPr>
-              <w:t xml:space="preserve"> of airline</w:t>
+              <w:t>The air union of airline</w:t>
             </w:r>
           </w:p>
         </w:tc>
@@ -2292,13 +2274,7 @@
         <w:rPr>
           <w:szCs w:val="20"/>
         </w:rPr>
-        <w:t>L</w:t>
-      </w:r>
-      <w:r>
-        <w:rPr>
-          <w:szCs w:val="20"/>
-        </w:rPr>
-        <w:t>Alliance</w:t>
+        <w:t>LUnion</w:t>
       </w:r>
       <w:proofErr w:type="spellEnd"/>
       <w:r>
@@ -3018,13 +2994,7 @@
         <w:rPr>
           <w:szCs w:val="20"/>
         </w:rPr>
-        <w:t>L</w:t>
-      </w:r>
-      <w:r>
-        <w:rPr>
-          <w:szCs w:val="20"/>
-        </w:rPr>
-        <w:t>Alliance</w:t>
+        <w:t>LUnion</w:t>
       </w:r>
       <w:proofErr w:type="spellEnd"/>
       <w:r>
@@ -3115,15 +3085,7 @@
           <w:sz w:val="16"/>
           <w:szCs w:val="16"/>
         </w:rPr>
-        <w:t>L</w:t>
-      </w:r>
-      <w:r>
-        <w:rPr>
-          <w:rFonts w:eastAsiaTheme="minorHAnsi"/>
-          <w:sz w:val="16"/>
-          <w:szCs w:val="16"/>
-        </w:rPr>
-        <w:t>Alliance</w:t>
+        <w:t>LUnion</w:t>
       </w:r>
       <w:proofErr w:type="spellEnd"/>
       <w:r>
@@ -4138,10 +4100,10 @@
           <w:noProof/>
         </w:rPr>
         <w:drawing>
-          <wp:inline distT="0" distB="0" distL="0" distR="0" wp14:anchorId="1DEF4731" wp14:editId="3B66A429">
-            <wp:extent cx="3766242" cy="1281226"/>
-            <wp:effectExtent l="0" t="0" r="5715" b="0"/>
-            <wp:docPr id="5" name="그림 5"/>
+          <wp:inline distT="0" distB="0" distL="0" distR="0" wp14:anchorId="0D14929D" wp14:editId="77B4B2C7">
+            <wp:extent cx="3657325" cy="1174653"/>
+            <wp:effectExtent l="0" t="0" r="635" b="6985"/>
+            <wp:docPr id="2" name="그림 2"/>
             <wp:cNvGraphicFramePr>
               <a:graphicFrameLocks xmlns:a="http://schemas.openxmlformats.org/drawingml/2006/main" noChangeAspect="1"/>
             </wp:cNvGraphicFramePr>
@@ -4152,20 +4114,27 @@
                     <pic:cNvPr id="1" name=""/>
                     <pic:cNvPicPr/>
                   </pic:nvPicPr>
-                  <pic:blipFill>
+                  <pic:blipFill rotWithShape="1">
                     <a:blip r:embed="rId12"/>
-                    <a:stretch>
-                      <a:fillRect/>
-                    </a:stretch>
+                    <a:srcRect l="-1" r="1584" b="4458"/>
+                    <a:stretch/>
                   </pic:blipFill>
-                  <pic:spPr>
+                  <pic:spPr bwMode="auto">
                     <a:xfrm>
                       <a:off x="0" y="0"/>
-                      <a:ext cx="3794780" cy="1290934"/>
+                      <a:ext cx="3683478" cy="1183053"/>
                     </a:xfrm>
                     <a:prstGeom prst="rect">
                       <a:avLst/>
                     </a:prstGeom>
+                    <a:ln>
+                      <a:noFill/>
+                    </a:ln>
+                    <a:extLst>
+                      <a:ext uri="{53640926-AAD7-44D8-BBD7-CCE9431645EC}">
+                        <a14:shadowObscured xmlns:a14="http://schemas.microsoft.com/office/drawing/2010/main"/>
+                      </a:ext>
+                    </a:extLst>
                   </pic:spPr>
                 </pic:pic>
               </a:graphicData>
@@ -4185,8 +4154,6 @@
           <w:szCs w:val="20"/>
         </w:rPr>
       </w:pPr>
-      <w:bookmarkStart w:id="0" w:name="_GoBack"/>
-      <w:bookmarkEnd w:id="0"/>
     </w:p>
     <w:p>
       <w:pPr>
@@ -4338,7 +4305,7 @@
                   <pic:spPr>
                     <a:xfrm>
                       <a:off x="0" y="0"/>
-                      <a:ext cx="3573194" cy="1108092"/>
+                      <a:ext cx="3610142" cy="1119550"/>
                     </a:xfrm>
                     <a:prstGeom prst="rect">
                       <a:avLst/>
@@ -6840,21 +6807,7 @@
           <w:b/>
           <w:szCs w:val="20"/>
         </w:rPr>
-        <w:t xml:space="preserve">Get the client names, whose ‘SKYTEAM’ </w:t>
-      </w:r>
-      <w:r>
-        <w:rPr>
-          <w:b/>
-          <w:szCs w:val="20"/>
-        </w:rPr>
-        <w:t>Alliance</w:t>
-      </w:r>
-      <w:r>
-        <w:rPr>
-          <w:b/>
-          <w:szCs w:val="20"/>
-        </w:rPr>
-        <w:t xml:space="preserve"> mileage sum is over 5000;</w:t>
+        <w:t>Get the client names, whose ‘SKYTEAM’ Union mileage sum is over 5000;</w:t>
       </w:r>
     </w:p>
     <w:p>
@@ -7256,15 +7209,7 @@
           <w:kern w:val="0"/>
           <w:szCs w:val="20"/>
         </w:rPr>
-        <w:t>L</w:t>
-      </w:r>
-      <w:r>
-        <w:rPr>
-          <w:rFonts w:ascii="Lucida Console" w:hAnsi="Lucida Console" w:cs="Lucida Console"/>
-          <w:kern w:val="0"/>
-          <w:szCs w:val="20"/>
-        </w:rPr>
-        <w:t>Alliance</w:t>
+        <w:t>LUnion</w:t>
       </w:r>
       <w:proofErr w:type="spellEnd"/>
       <w:r>
@@ -8593,21 +8538,7 @@
           <w:b/>
           <w:szCs w:val="20"/>
         </w:rPr>
-        <w:t xml:space="preserve">Get the client names, whose ‘SKYTEAM’ </w:t>
-      </w:r>
-      <w:r>
-        <w:rPr>
-          <w:b/>
-          <w:szCs w:val="20"/>
-        </w:rPr>
-        <w:t>Alliance</w:t>
-      </w:r>
-      <w:r>
-        <w:rPr>
-          <w:b/>
-          <w:szCs w:val="20"/>
-        </w:rPr>
-        <w:t xml:space="preserve"> mileage sum is over 5000;</w:t>
+        <w:t>Get the client names, whose ‘SKYTEAM’ Union mileage sum is over 5000;</w:t>
       </w:r>
     </w:p>
     <w:p>
@@ -8743,15 +8674,7 @@
           <w:kern w:val="0"/>
           <w:szCs w:val="20"/>
         </w:rPr>
-        <w:t>airline.L</w:t>
-      </w:r>
-      <w:r>
-        <w:rPr>
-          <w:rFonts w:ascii="Lucida Console" w:hAnsi="Lucida Console" w:cs="Lucida Console"/>
-          <w:kern w:val="0"/>
-          <w:szCs w:val="20"/>
-        </w:rPr>
-        <w:t>Alliance</w:t>
+        <w:t>airline.LUnion</w:t>
       </w:r>
       <w:proofErr w:type="spellEnd"/>
       <w:proofErr w:type="gramEnd"/>
@@ -11859,15 +11782,7 @@
           <w:kern w:val="0"/>
           <w:szCs w:val="20"/>
         </w:rPr>
-        <w:t>L</w:t>
-      </w:r>
-      <w:r>
-        <w:rPr>
-          <w:rFonts w:ascii="Lucida Console" w:hAnsi="Lucida Console" w:cs="Lucida Console"/>
-          <w:kern w:val="0"/>
-          <w:szCs w:val="20"/>
-        </w:rPr>
-        <w:t>Alliance</w:t>
+        <w:t>LUnion</w:t>
       </w:r>
       <w:proofErr w:type="spellEnd"/>
       <w:r>
@@ -15351,15 +15266,7 @@
           <w:kern w:val="0"/>
           <w:szCs w:val="20"/>
         </w:rPr>
-        <w:t>L</w:t>
-      </w:r>
-      <w:r>
-        <w:rPr>
-          <w:rFonts w:ascii="Lucida Console" w:hAnsi="Lucida Console" w:cs="Lucida Console"/>
-          <w:kern w:val="0"/>
-          <w:szCs w:val="20"/>
-        </w:rPr>
-        <w:t>Alliance</w:t>
+        <w:t>LUnion</w:t>
       </w:r>
       <w:proofErr w:type="spellEnd"/>
       <w:r>
@@ -18729,7 +18636,7 @@
 </file>
 
 <file path=customXml/itemProps1.xml><?xml version="1.0" encoding="utf-8"?>
-<ds:datastoreItem xmlns:ds="http://schemas.openxmlformats.org/officeDocument/2006/customXml" ds:itemID="{C875B2EF-99BC-4F25-8C5F-60D25EB2464B}">
+<ds:datastoreItem xmlns:ds="http://schemas.openxmlformats.org/officeDocument/2006/customXml" ds:itemID="{47D67B80-E786-466D-9F77-730AE04F6ADA}">
   <ds:schemaRefs>
     <ds:schemaRef ds:uri="http://schemas.openxmlformats.org/officeDocument/2006/bibliography"/>
   </ds:schemaRefs>

</xml_diff>

<commit_message>
Revert "Revert "report modification about alliance""
This reverts commit cff8c2500c3e38a4805e3cb4e44c28ebff1d27f5.
</commit_message>
<xml_diff>
--- a/report.docx
+++ b/report.docx
@@ -139,31 +139,12 @@
             <w:pStyle w:val="TOC"/>
             <w:jc w:val="center"/>
           </w:pPr>
-          <w:proofErr w:type="spellStart"/>
           <w:r>
             <w:rPr>
               <w:rFonts w:hint="eastAsia"/>
-              <w:lang w:val="ko-KR"/>
             </w:rPr>
-            <w:t>Table</w:t>
+            <w:t>Table of Content</w:t>
           </w:r>
-          <w:proofErr w:type="spellEnd"/>
-          <w:r>
-            <w:rPr>
-              <w:rFonts w:hint="eastAsia"/>
-              <w:lang w:val="ko-KR"/>
-            </w:rPr>
-            <w:t xml:space="preserve"> of </w:t>
-          </w:r>
-          <w:proofErr w:type="spellStart"/>
-          <w:r>
-            <w:rPr>
-              <w:rFonts w:hint="eastAsia"/>
-              <w:lang w:val="ko-KR"/>
-            </w:rPr>
-            <w:t>Content</w:t>
-          </w:r>
-          <w:proofErr w:type="spellEnd"/>
         </w:p>
         <w:p>
           <w:pPr>
@@ -431,6 +412,7 @@
           <w:szCs w:val="30"/>
         </w:rPr>
       </w:pPr>
+      <w:proofErr w:type="spellStart"/>
       <w:proofErr w:type="gramStart"/>
       <w:r>
         <w:rPr>
@@ -438,7 +420,24 @@
           <w:sz w:val="30"/>
           <w:szCs w:val="30"/>
         </w:rPr>
-        <w:t>Domain :</w:t>
+        <w:t>A</w:t>
+      </w:r>
+      <w:r>
+        <w:rPr>
+          <w:b/>
+          <w:sz w:val="30"/>
+          <w:szCs w:val="30"/>
+        </w:rPr>
+        <w:t>Domain</w:t>
+      </w:r>
+      <w:proofErr w:type="spellEnd"/>
+      <w:r>
+        <w:rPr>
+          <w:b/>
+          <w:sz w:val="30"/>
+          <w:szCs w:val="30"/>
+        </w:rPr>
+        <w:t xml:space="preserve"> :</w:t>
       </w:r>
       <w:proofErr w:type="gramEnd"/>
     </w:p>
@@ -1025,14 +1024,12 @@
               </w:rPr>
               <w:t>T</w:t>
             </w:r>
-            <w:bookmarkStart w:id="0" w:name="_GoBack"/>
             <w:r>
               <w:rPr>
                 <w:szCs w:val="20"/>
               </w:rPr>
               <w:t>Mileage</w:t>
             </w:r>
-            <w:bookmarkEnd w:id="0"/>
             <w:proofErr w:type="spellEnd"/>
           </w:p>
         </w:tc>
@@ -1572,7 +1569,14 @@
                 <w:rFonts w:hint="eastAsia"/>
                 <w:szCs w:val="20"/>
               </w:rPr>
-              <w:t>LUnion</w:t>
+              <w:t>L</w:t>
+            </w:r>
+            <w:r>
+              <w:rPr>
+                <w:rFonts w:hint="eastAsia"/>
+                <w:szCs w:val="20"/>
+              </w:rPr>
+              <w:t>Alliance</w:t>
             </w:r>
             <w:proofErr w:type="spellEnd"/>
           </w:p>
@@ -1615,7 +1619,21 @@
                 <w:rFonts w:hint="eastAsia"/>
                 <w:szCs w:val="20"/>
               </w:rPr>
-              <w:t>The air union of airline</w:t>
+              <w:t xml:space="preserve">The air </w:t>
+            </w:r>
+            <w:r>
+              <w:rPr>
+                <w:rFonts w:hint="eastAsia"/>
+                <w:szCs w:val="20"/>
+              </w:rPr>
+              <w:t>Alliance</w:t>
+            </w:r>
+            <w:r>
+              <w:rPr>
+                <w:rFonts w:hint="eastAsia"/>
+                <w:szCs w:val="20"/>
+              </w:rPr>
+              <w:t xml:space="preserve"> of airline</w:t>
             </w:r>
           </w:p>
         </w:tc>
@@ -2274,7 +2292,13 @@
         <w:rPr>
           <w:szCs w:val="20"/>
         </w:rPr>
-        <w:t>LUnion</w:t>
+        <w:t>L</w:t>
+      </w:r>
+      <w:r>
+        <w:rPr>
+          <w:szCs w:val="20"/>
+        </w:rPr>
+        <w:t>Alliance</w:t>
       </w:r>
       <w:proofErr w:type="spellEnd"/>
       <w:r>
@@ -2994,7 +3018,13 @@
         <w:rPr>
           <w:szCs w:val="20"/>
         </w:rPr>
-        <w:t>LUnion</w:t>
+        <w:t>L</w:t>
+      </w:r>
+      <w:r>
+        <w:rPr>
+          <w:szCs w:val="20"/>
+        </w:rPr>
+        <w:t>Alliance</w:t>
       </w:r>
       <w:proofErr w:type="spellEnd"/>
       <w:r>
@@ -3085,7 +3115,15 @@
           <w:sz w:val="16"/>
           <w:szCs w:val="16"/>
         </w:rPr>
-        <w:t>LUnion</w:t>
+        <w:t>L</w:t>
+      </w:r>
+      <w:r>
+        <w:rPr>
+          <w:rFonts w:eastAsiaTheme="minorHAnsi"/>
+          <w:sz w:val="16"/>
+          <w:szCs w:val="16"/>
+        </w:rPr>
+        <w:t>Alliance</w:t>
       </w:r>
       <w:proofErr w:type="spellEnd"/>
       <w:r>
@@ -4100,10 +4138,10 @@
           <w:noProof/>
         </w:rPr>
         <w:drawing>
-          <wp:inline distT="0" distB="0" distL="0" distR="0" wp14:anchorId="0D14929D" wp14:editId="77B4B2C7">
-            <wp:extent cx="3657325" cy="1174653"/>
-            <wp:effectExtent l="0" t="0" r="635" b="6985"/>
-            <wp:docPr id="2" name="그림 2"/>
+          <wp:inline distT="0" distB="0" distL="0" distR="0" wp14:anchorId="1DEF4731" wp14:editId="3B66A429">
+            <wp:extent cx="3766242" cy="1281226"/>
+            <wp:effectExtent l="0" t="0" r="5715" b="0"/>
+            <wp:docPr id="5" name="그림 5"/>
             <wp:cNvGraphicFramePr>
               <a:graphicFrameLocks xmlns:a="http://schemas.openxmlformats.org/drawingml/2006/main" noChangeAspect="1"/>
             </wp:cNvGraphicFramePr>
@@ -4114,27 +4152,20 @@
                     <pic:cNvPr id="1" name=""/>
                     <pic:cNvPicPr/>
                   </pic:nvPicPr>
-                  <pic:blipFill rotWithShape="1">
+                  <pic:blipFill>
                     <a:blip r:embed="rId12"/>
-                    <a:srcRect l="-1" r="1584" b="4458"/>
-                    <a:stretch/>
+                    <a:stretch>
+                      <a:fillRect/>
+                    </a:stretch>
                   </pic:blipFill>
-                  <pic:spPr bwMode="auto">
+                  <pic:spPr>
                     <a:xfrm>
                       <a:off x="0" y="0"/>
-                      <a:ext cx="3683478" cy="1183053"/>
+                      <a:ext cx="3794780" cy="1290934"/>
                     </a:xfrm>
                     <a:prstGeom prst="rect">
                       <a:avLst/>
                     </a:prstGeom>
-                    <a:ln>
-                      <a:noFill/>
-                    </a:ln>
-                    <a:extLst>
-                      <a:ext uri="{53640926-AAD7-44D8-BBD7-CCE9431645EC}">
-                        <a14:shadowObscured xmlns:a14="http://schemas.microsoft.com/office/drawing/2010/main"/>
-                      </a:ext>
-                    </a:extLst>
                   </pic:spPr>
                 </pic:pic>
               </a:graphicData>
@@ -4154,6 +4185,8 @@
           <w:szCs w:val="20"/>
         </w:rPr>
       </w:pPr>
+      <w:bookmarkStart w:id="0" w:name="_GoBack"/>
+      <w:bookmarkEnd w:id="0"/>
     </w:p>
     <w:p>
       <w:pPr>
@@ -4305,7 +4338,7 @@
                   <pic:spPr>
                     <a:xfrm>
                       <a:off x="0" y="0"/>
-                      <a:ext cx="3610142" cy="1119550"/>
+                      <a:ext cx="3573194" cy="1108092"/>
                     </a:xfrm>
                     <a:prstGeom prst="rect">
                       <a:avLst/>
@@ -6807,7 +6840,21 @@
           <w:b/>
           <w:szCs w:val="20"/>
         </w:rPr>
-        <w:t>Get the client names, whose ‘SKYTEAM’ Union mileage sum is over 5000;</w:t>
+        <w:t xml:space="preserve">Get the client names, whose ‘SKYTEAM’ </w:t>
+      </w:r>
+      <w:r>
+        <w:rPr>
+          <w:b/>
+          <w:szCs w:val="20"/>
+        </w:rPr>
+        <w:t>Alliance</w:t>
+      </w:r>
+      <w:r>
+        <w:rPr>
+          <w:b/>
+          <w:szCs w:val="20"/>
+        </w:rPr>
+        <w:t xml:space="preserve"> mileage sum is over 5000;</w:t>
       </w:r>
     </w:p>
     <w:p>
@@ -7209,7 +7256,15 @@
           <w:kern w:val="0"/>
           <w:szCs w:val="20"/>
         </w:rPr>
-        <w:t>LUnion</w:t>
+        <w:t>L</w:t>
+      </w:r>
+      <w:r>
+        <w:rPr>
+          <w:rFonts w:ascii="Lucida Console" w:hAnsi="Lucida Console" w:cs="Lucida Console"/>
+          <w:kern w:val="0"/>
+          <w:szCs w:val="20"/>
+        </w:rPr>
+        <w:t>Alliance</w:t>
       </w:r>
       <w:proofErr w:type="spellEnd"/>
       <w:r>
@@ -8538,7 +8593,21 @@
           <w:b/>
           <w:szCs w:val="20"/>
         </w:rPr>
-        <w:t>Get the client names, whose ‘SKYTEAM’ Union mileage sum is over 5000;</w:t>
+        <w:t xml:space="preserve">Get the client names, whose ‘SKYTEAM’ </w:t>
+      </w:r>
+      <w:r>
+        <w:rPr>
+          <w:b/>
+          <w:szCs w:val="20"/>
+        </w:rPr>
+        <w:t>Alliance</w:t>
+      </w:r>
+      <w:r>
+        <w:rPr>
+          <w:b/>
+          <w:szCs w:val="20"/>
+        </w:rPr>
+        <w:t xml:space="preserve"> mileage sum is over 5000;</w:t>
       </w:r>
     </w:p>
     <w:p>
@@ -8674,7 +8743,15 @@
           <w:kern w:val="0"/>
           <w:szCs w:val="20"/>
         </w:rPr>
-        <w:t>airline.LUnion</w:t>
+        <w:t>airline.L</w:t>
+      </w:r>
+      <w:r>
+        <w:rPr>
+          <w:rFonts w:ascii="Lucida Console" w:hAnsi="Lucida Console" w:cs="Lucida Console"/>
+          <w:kern w:val="0"/>
+          <w:szCs w:val="20"/>
+        </w:rPr>
+        <w:t>Alliance</w:t>
       </w:r>
       <w:proofErr w:type="spellEnd"/>
       <w:proofErr w:type="gramEnd"/>
@@ -11782,7 +11859,15 @@
           <w:kern w:val="0"/>
           <w:szCs w:val="20"/>
         </w:rPr>
-        <w:t>LUnion</w:t>
+        <w:t>L</w:t>
+      </w:r>
+      <w:r>
+        <w:rPr>
+          <w:rFonts w:ascii="Lucida Console" w:hAnsi="Lucida Console" w:cs="Lucida Console"/>
+          <w:kern w:val="0"/>
+          <w:szCs w:val="20"/>
+        </w:rPr>
+        <w:t>Alliance</w:t>
       </w:r>
       <w:proofErr w:type="spellEnd"/>
       <w:r>
@@ -15266,7 +15351,15 @@
           <w:kern w:val="0"/>
           <w:szCs w:val="20"/>
         </w:rPr>
-        <w:t>LUnion</w:t>
+        <w:t>L</w:t>
+      </w:r>
+      <w:r>
+        <w:rPr>
+          <w:rFonts w:ascii="Lucida Console" w:hAnsi="Lucida Console" w:cs="Lucida Console"/>
+          <w:kern w:val="0"/>
+          <w:szCs w:val="20"/>
+        </w:rPr>
+        <w:t>Alliance</w:t>
       </w:r>
       <w:proofErr w:type="spellEnd"/>
       <w:r>
@@ -18636,7 +18729,7 @@
 </file>
 
 <file path=customXml/itemProps1.xml><?xml version="1.0" encoding="utf-8"?>
-<ds:datastoreItem xmlns:ds="http://schemas.openxmlformats.org/officeDocument/2006/customXml" ds:itemID="{47D67B80-E786-466D-9F77-730AE04F6ADA}">
+<ds:datastoreItem xmlns:ds="http://schemas.openxmlformats.org/officeDocument/2006/customXml" ds:itemID="{C875B2EF-99BC-4F25-8C5F-60D25EB2464B}">
   <ds:schemaRefs>
     <ds:schemaRef ds:uri="http://schemas.openxmlformats.org/officeDocument/2006/bibliography"/>
   </ds:schemaRefs>

</xml_diff>